<commit_message>
updating the document with new FAQs
</commit_message>
<xml_diff>
--- a/Hands on guide to help you get migrated to the new passthrough.docx
+++ b/Hands on guide to help you get migrated to the new passthrough.docx
@@ -721,23 +721,7 @@
                 <w:rFonts w:eastAsia="Times New Roman"/>
                 <w:noProof/>
               </w:rPr>
-              <w:t>Source Cod</w:t>
-            </w:r>
-            <w:r>
-              <w:rPr>
-                <w:rStyle w:val="Hyperlink"/>
-                <w:rFonts w:eastAsia="Times New Roman"/>
-                <w:noProof/>
-              </w:rPr>
-              <w:t>e</w:t>
-            </w:r>
-            <w:r>
-              <w:rPr>
-                <w:rStyle w:val="Hyperlink"/>
-                <w:rFonts w:eastAsia="Times New Roman"/>
-                <w:noProof/>
-              </w:rPr>
-              <w:t>:</w:t>
+              <w:t>Source Code:</w:t>
             </w:r>
             <w:r>
               <w:rPr>
@@ -2966,7 +2950,7 @@
           <v:shape id="_x0000_i1025" type="#_x0000_t75" style="width:562.85pt;height:266.1pt" o:ole="">
             <v:imagedata r:id="rId12" o:title=""/>
           </v:shape>
-          <o:OLEObject Type="Embed" ProgID="Visio.Drawing.15" ShapeID="_x0000_i1025" DrawAspect="Content" ObjectID="_1483167031" r:id="rId13"/>
+          <o:OLEObject Type="Embed" ProgID="Visio.Drawing.15" ShapeID="_x0000_i1025" DrawAspect="Content" ObjectID="_1485246407" r:id="rId13"/>
         </w:object>
       </w:r>
     </w:p>
@@ -4371,6 +4355,7 @@
           <w:rFonts w:ascii="Calibri" w:eastAsia="Times New Roman" w:hAnsi="Calibri" w:cs="Times New Roman"/>
           <w:color w:val="000000"/>
         </w:rPr>
+        <w:lastRenderedPageBreak/>
         <w:t xml:space="preserve">    "</w:t>
       </w:r>
       <w:proofErr w:type="spellStart"/>
@@ -5829,6 +5814,7 @@
           <w:rFonts w:ascii="Calibri" w:eastAsia="Times New Roman" w:hAnsi="Calibri" w:cs="Times New Roman"/>
           <w:color w:val="000000"/>
         </w:rPr>
+        <w:lastRenderedPageBreak/>
         <w:t xml:space="preserve">//injecting the script which will trigger a form post once the page is loaded with necessary details </w:t>
       </w:r>
     </w:p>
@@ -6949,6 +6935,7 @@
           <w:rFonts w:ascii="Calibri" w:eastAsia="Times New Roman" w:hAnsi="Calibri" w:cs="Times New Roman"/>
           <w:color w:val="000000"/>
         </w:rPr>
+        <w:lastRenderedPageBreak/>
         <w:t>I</w:t>
       </w:r>
       <w:r>
@@ -7014,15 +7001,15 @@
         </w:rPr>
         <w:t xml:space="preserve"> Have you already shared the necessary details as mentioned in the Perquisite section as described above If yes, then are you passing the agreed certificate details in your request to sso-mutual-auth.parature.com? IF you are doing everything right and still facing an issue, please contact us and we can verify what </w:t>
       </w:r>
-      <w:proofErr w:type="gramStart"/>
-      <w:r>
-        <w:rPr>
-          <w:rFonts w:ascii="Calibri" w:eastAsia="Times New Roman" w:hAnsi="Calibri" w:cs="Times New Roman"/>
-          <w:color w:val="000000"/>
-        </w:rPr>
-        <w:t>is the exact issue</w:t>
-      </w:r>
-      <w:proofErr w:type="gramEnd"/>
+      <w:bookmarkStart w:id="18" w:name="_GoBack"/>
+      <w:bookmarkEnd w:id="18"/>
+      <w:r>
+        <w:rPr>
+          <w:rFonts w:ascii="Calibri" w:eastAsia="Times New Roman" w:hAnsi="Calibri" w:cs="Times New Roman"/>
+          <w:color w:val="000000"/>
+        </w:rPr>
+        <w:t>the exact issue is</w:t>
+      </w:r>
       <w:r>
         <w:rPr>
           <w:rFonts w:ascii="Calibri" w:eastAsia="Times New Roman" w:hAnsi="Calibri" w:cs="Times New Roman"/>
@@ -7077,152 +7064,6 @@
           <w:color w:val="000000"/>
         </w:rPr>
         <w:t xml:space="preserve"> if you have fiddler running. Fiddler can cause trouble while intercepting the messages with a man in the middle certificate. </w:t>
-      </w:r>
-    </w:p>
-    <w:p>
-      <w:pPr>
-        <w:spacing w:after="0" w:line="240" w:lineRule="auto"/>
-        <w:ind w:left="540"/>
-        <w:rPr>
-          <w:rFonts w:ascii="Calibri" w:eastAsia="Times New Roman" w:hAnsi="Calibri" w:cs="Times New Roman"/>
-          <w:color w:val="000000"/>
-        </w:rPr>
-      </w:pPr>
-      <w:r>
-        <w:rPr>
-          <w:rFonts w:ascii="Calibri" w:eastAsia="Times New Roman" w:hAnsi="Calibri" w:cs="Times New Roman"/>
-          <w:color w:val="000000"/>
-        </w:rPr>
-        <w:t> </w:t>
-      </w:r>
-    </w:p>
-    <w:p>
-      <w:pPr>
-        <w:numPr>
-          <w:ilvl w:val="0"/>
-          <w:numId w:val="4"/>
-        </w:numPr>
-        <w:spacing w:after="0" w:line="240" w:lineRule="auto"/>
-        <w:ind w:left="540"/>
-        <w:textAlignment w:val="center"/>
-        <w:rPr>
-          <w:rFonts w:ascii="Calibri" w:eastAsia="Times New Roman" w:hAnsi="Calibri" w:cs="Times New Roman"/>
-          <w:color w:val="000000"/>
-        </w:rPr>
-      </w:pPr>
-      <w:r>
-        <w:rPr>
-          <w:rFonts w:ascii="Calibri" w:eastAsia="Times New Roman" w:hAnsi="Calibri" w:cs="Times New Roman"/>
-          <w:color w:val="000000"/>
-        </w:rPr>
-        <w:t xml:space="preserve">I am able to post the User information and retrieve the </w:t>
-      </w:r>
-      <w:proofErr w:type="spellStart"/>
-      <w:r>
-        <w:rPr>
-          <w:rFonts w:ascii="Calibri" w:eastAsia="Times New Roman" w:hAnsi="Calibri" w:cs="Times New Roman"/>
-          <w:color w:val="000000"/>
-        </w:rPr>
-        <w:t>refID</w:t>
-      </w:r>
-      <w:proofErr w:type="spellEnd"/>
-      <w:r>
-        <w:rPr>
-          <w:rFonts w:ascii="Calibri" w:eastAsia="Times New Roman" w:hAnsi="Calibri" w:cs="Times New Roman"/>
-          <w:color w:val="000000"/>
-        </w:rPr>
-        <w:t xml:space="preserve"> but I am getting error while </w:t>
-      </w:r>
-      <w:r>
-        <w:rPr>
-          <w:rFonts w:ascii="Calibri" w:eastAsia="Times New Roman" w:hAnsi="Calibri" w:cs="Times New Roman"/>
-          <w:color w:val="000000"/>
-        </w:rPr>
-        <w:t>transfer</w:t>
-      </w:r>
-      <w:r>
-        <w:rPr>
-          <w:rFonts w:ascii="Calibri" w:eastAsia="Times New Roman" w:hAnsi="Calibri" w:cs="Times New Roman"/>
-          <w:color w:val="000000"/>
-        </w:rPr>
-        <w:t>ring</w:t>
-      </w:r>
-      <w:r>
-        <w:rPr>
-          <w:rFonts w:ascii="Calibri" w:eastAsia="Times New Roman" w:hAnsi="Calibri" w:cs="Times New Roman"/>
-          <w:color w:val="000000"/>
-        </w:rPr>
-        <w:t xml:space="preserve"> the user to security2.asp. What could be wrong?</w:t>
-      </w:r>
-    </w:p>
-    <w:p>
-      <w:pPr>
-        <w:spacing w:after="0" w:line="240" w:lineRule="auto"/>
-        <w:ind w:left="540"/>
-        <w:rPr>
-          <w:rFonts w:ascii="Calibri" w:eastAsia="Times New Roman" w:hAnsi="Calibri" w:cs="Times New Roman"/>
-          <w:color w:val="000000"/>
-        </w:rPr>
-      </w:pPr>
-      <w:r>
-        <w:rPr>
-          <w:rFonts w:ascii="Calibri" w:eastAsia="Times New Roman" w:hAnsi="Calibri" w:cs="Times New Roman"/>
-          <w:color w:val="000000"/>
-        </w:rPr>
-        <w:t>There are few things that could be wrong at this time. Few of the reasons are listed below</w:t>
-      </w:r>
-    </w:p>
-    <w:p>
-      <w:pPr>
-        <w:numPr>
-          <w:ilvl w:val="0"/>
-          <w:numId w:val="5"/>
-        </w:numPr>
-        <w:spacing w:after="0" w:line="240" w:lineRule="auto"/>
-        <w:ind w:left="1080"/>
-        <w:textAlignment w:val="center"/>
-        <w:rPr>
-          <w:rFonts w:ascii="Calibri" w:eastAsia="Times New Roman" w:hAnsi="Calibri" w:cs="Times New Roman"/>
-          <w:color w:val="000000"/>
-        </w:rPr>
-      </w:pPr>
-      <w:r>
-        <w:rPr>
-          <w:rFonts w:ascii="Calibri" w:eastAsia="Times New Roman" w:hAnsi="Calibri" w:cs="Times New Roman"/>
-          <w:color w:val="000000"/>
-        </w:rPr>
-        <w:t xml:space="preserve">The user information you provided is in valid. </w:t>
-      </w:r>
-      <w:r>
-        <w:rPr>
-          <w:rFonts w:ascii="Calibri" w:eastAsia="Times New Roman" w:hAnsi="Calibri" w:cs="Times New Roman"/>
-          <w:color w:val="000000"/>
-        </w:rPr>
-        <w:t xml:space="preserve">Or you are not passing all the required fields as explained above during the client form post to security2.asp. </w:t>
-      </w:r>
-      <w:r>
-        <w:rPr>
-          <w:rFonts w:ascii="Calibri" w:eastAsia="Times New Roman" w:hAnsi="Calibri" w:cs="Times New Roman"/>
-          <w:color w:val="000000"/>
-        </w:rPr>
-        <w:t>Please validate the data you are passing to Security2.asp and give us a sample of the data you are passing and we can take a look at that.</w:t>
-      </w:r>
-    </w:p>
-    <w:p>
-      <w:pPr>
-        <w:spacing w:after="0" w:line="240" w:lineRule="auto"/>
-        <w:ind w:left="540"/>
-        <w:rPr>
-          <w:rFonts w:ascii="Calibri" w:eastAsia="Times New Roman" w:hAnsi="Calibri" w:cs="Times New Roman"/>
-          <w:color w:val="000000"/>
-        </w:rPr>
-      </w:pPr>
-      <w:r>
-        <w:rPr>
-          <w:rFonts w:ascii="Calibri" w:eastAsia="Times New Roman" w:hAnsi="Calibri" w:cs="Times New Roman"/>
-          <w:color w:val="000000"/>
-        </w:rPr>
-        <w:t xml:space="preserve">Most of the times you will get a GUID along with the error. Please send us the GUID along with the time stamp when it happened so that we could look at our logs to understand more about your issue. </w:t>
       </w:r>
     </w:p>
     <w:p>
@@ -7249,6 +7090,762 @@
         </w:rPr>
       </w:pPr>
       <w:r>
+        <w:rPr>
+          <w:rFonts w:ascii="Calibri" w:eastAsia="Times New Roman" w:hAnsi="Calibri" w:cs="Times New Roman"/>
+          <w:color w:val="000000"/>
+        </w:rPr>
+        <w:t xml:space="preserve">I am getting unauthorized messaged while dropping off information to sso-mutual-auth.parature.com in production but it works fine on the developer box. Or I have issues making it work in the website but the Windows form “Passthrough Playground” app in </w:t>
+      </w:r>
+      <w:proofErr w:type="spellStart"/>
+      <w:r>
+        <w:rPr>
+          <w:rFonts w:ascii="Calibri" w:eastAsia="Times New Roman" w:hAnsi="Calibri" w:cs="Times New Roman"/>
+          <w:color w:val="000000"/>
+        </w:rPr>
+        <w:t>github</w:t>
+      </w:r>
+      <w:proofErr w:type="spellEnd"/>
+      <w:r>
+        <w:rPr>
+          <w:rFonts w:ascii="Calibri" w:eastAsia="Times New Roman" w:hAnsi="Calibri" w:cs="Times New Roman"/>
+          <w:color w:val="000000"/>
+        </w:rPr>
+        <w:t xml:space="preserve"> works fine. </w:t>
+      </w:r>
+      <w:r>
+        <w:rPr>
+          <w:rFonts w:ascii="Calibri" w:eastAsia="Times New Roman" w:hAnsi="Calibri" w:cs="Times New Roman"/>
+          <w:color w:val="000000"/>
+        </w:rPr>
+        <w:t>What could be wrong?</w:t>
+      </w:r>
+    </w:p>
+    <w:p>
+      <w:pPr>
+        <w:pStyle w:val="ListParagraph"/>
+        <w:spacing w:after="0" w:line="240" w:lineRule="auto"/>
+        <w:rPr>
+          <w:rFonts w:ascii="Calibri" w:eastAsia="Times New Roman" w:hAnsi="Calibri" w:cs="Times New Roman"/>
+          <w:i/>
+          <w:color w:val="000000"/>
+        </w:rPr>
+      </w:pPr>
+    </w:p>
+    <w:p>
+      <w:pPr>
+        <w:pStyle w:val="ListParagraph"/>
+        <w:spacing w:after="0" w:line="240" w:lineRule="auto"/>
+        <w:rPr>
+          <w:rFonts w:ascii="Calibri" w:eastAsia="Times New Roman" w:hAnsi="Calibri" w:cs="Times New Roman"/>
+          <w:color w:val="000000"/>
+        </w:rPr>
+      </w:pPr>
+      <w:r>
+        <w:rPr>
+          <w:rFonts w:ascii="Calibri" w:eastAsia="Times New Roman" w:hAnsi="Calibri" w:cs="Times New Roman"/>
+          <w:color w:val="000000"/>
+        </w:rPr>
+        <w:t>This could certainly be related to your certificate.</w:t>
+      </w:r>
+    </w:p>
+    <w:p>
+      <w:pPr>
+        <w:pStyle w:val="ListParagraph"/>
+        <w:spacing w:after="0" w:line="240" w:lineRule="auto"/>
+        <w:rPr>
+          <w:rFonts w:ascii="Calibri" w:eastAsia="Times New Roman" w:hAnsi="Calibri" w:cs="Times New Roman"/>
+          <w:i/>
+          <w:color w:val="000000"/>
+        </w:rPr>
+      </w:pPr>
+    </w:p>
+    <w:p>
+      <w:pPr>
+        <w:pStyle w:val="ListParagraph"/>
+        <w:numPr>
+          <w:ilvl w:val="1"/>
+          <w:numId w:val="4"/>
+        </w:numPr>
+        <w:spacing w:after="0" w:line="240" w:lineRule="auto"/>
+        <w:rPr>
+          <w:rFonts w:ascii="Calibri" w:eastAsia="Times New Roman" w:hAnsi="Calibri" w:cs="Times New Roman"/>
+          <w:color w:val="000000"/>
+        </w:rPr>
+      </w:pPr>
+      <w:r>
+        <w:rPr>
+          <w:rFonts w:ascii="Calibri" w:eastAsia="Times New Roman" w:hAnsi="Calibri" w:cs="Times New Roman"/>
+          <w:color w:val="000000"/>
+        </w:rPr>
+        <w:t>Possibly</w:t>
+      </w:r>
+      <w:r>
+        <w:rPr>
+          <w:rFonts w:ascii="Calibri" w:eastAsia="Times New Roman" w:hAnsi="Calibri" w:cs="Times New Roman"/>
+          <w:color w:val="000000"/>
+        </w:rPr>
+        <w:t xml:space="preserve"> your certificate store is corrupted. We would suggest you find all instances of your certificate installed in the machine, delete and reinstall it. Now export the .CER file from the freshly installed certificate, to be used in your program. </w:t>
+      </w:r>
+    </w:p>
+    <w:p>
+      <w:pPr>
+        <w:pStyle w:val="ListParagraph"/>
+        <w:spacing w:after="0" w:line="240" w:lineRule="auto"/>
+        <w:rPr>
+          <w:rFonts w:ascii="Calibri" w:eastAsia="Times New Roman" w:hAnsi="Calibri" w:cs="Times New Roman"/>
+          <w:color w:val="000000"/>
+        </w:rPr>
+      </w:pPr>
+    </w:p>
+    <w:p>
+      <w:pPr>
+        <w:pStyle w:val="ListParagraph"/>
+        <w:numPr>
+          <w:ilvl w:val="1"/>
+          <w:numId w:val="4"/>
+        </w:numPr>
+        <w:spacing w:after="0" w:line="240" w:lineRule="auto"/>
+        <w:rPr>
+          <w:rFonts w:ascii="Calibri" w:eastAsia="Times New Roman" w:hAnsi="Calibri" w:cs="Times New Roman"/>
+          <w:color w:val="000000"/>
+        </w:rPr>
+      </w:pPr>
+      <w:r>
+        <w:rPr>
+          <w:rFonts w:ascii="Calibri" w:eastAsia="Times New Roman" w:hAnsi="Calibri" w:cs="Times New Roman"/>
+          <w:color w:val="000000"/>
+        </w:rPr>
+        <w:t>Or</w:t>
+      </w:r>
+      <w:r>
+        <w:rPr>
+          <w:rFonts w:ascii="Calibri" w:eastAsia="Times New Roman" w:hAnsi="Calibri" w:cs="Times New Roman"/>
+          <w:color w:val="000000"/>
+        </w:rPr>
+        <w:t xml:space="preserve"> the Application pool doesn’t have enough permission to retrieve the certificate.</w:t>
+      </w:r>
+    </w:p>
+    <w:p>
+      <w:pPr>
+        <w:pStyle w:val="ListParagraph"/>
+        <w:spacing w:after="0" w:line="240" w:lineRule="auto"/>
+        <w:rPr>
+          <w:rFonts w:ascii="Calibri" w:eastAsia="Times New Roman" w:hAnsi="Calibri" w:cs="Times New Roman"/>
+          <w:color w:val="000000"/>
+        </w:rPr>
+      </w:pPr>
+    </w:p>
+    <w:p>
+      <w:pPr>
+        <w:pStyle w:val="ListParagraph"/>
+        <w:spacing w:after="0" w:line="240" w:lineRule="auto"/>
+        <w:rPr>
+          <w:rFonts w:ascii="Calibri" w:eastAsia="Times New Roman" w:hAnsi="Calibri" w:cs="Times New Roman"/>
+          <w:color w:val="000000"/>
+        </w:rPr>
+      </w:pPr>
+    </w:p>
+    <w:p>
+      <w:pPr>
+        <w:pStyle w:val="ListParagraph"/>
+        <w:spacing w:after="0" w:line="240" w:lineRule="auto"/>
+        <w:ind w:left="1800"/>
+        <w:rPr>
+          <w:rFonts w:ascii="Calibri" w:eastAsia="Times New Roman" w:hAnsi="Calibri" w:cs="Times New Roman"/>
+          <w:color w:val="000000"/>
+        </w:rPr>
+      </w:pPr>
+      <w:r>
+        <w:rPr>
+          <w:rFonts w:ascii="Calibri" w:eastAsia="Times New Roman" w:hAnsi="Calibri" w:cs="Times New Roman"/>
+          <w:color w:val="000000"/>
+        </w:rPr>
+        <w:t xml:space="preserve">You need to </w:t>
+      </w:r>
+      <w:r>
+        <w:rPr>
+          <w:rFonts w:ascii="Calibri" w:eastAsia="Times New Roman" w:hAnsi="Calibri" w:cs="Times New Roman"/>
+          <w:color w:val="000000"/>
+        </w:rPr>
+        <w:t xml:space="preserve">give access to the Account the current app pool for your server side logic is configured for. Please find below information helpful. </w:t>
+      </w:r>
+    </w:p>
+    <w:p>
+      <w:pPr>
+        <w:pStyle w:val="ListParagraph"/>
+        <w:spacing w:after="0" w:line="240" w:lineRule="auto"/>
+        <w:rPr>
+          <w:rFonts w:ascii="Calibri" w:eastAsia="Times New Roman" w:hAnsi="Calibri" w:cs="Times New Roman"/>
+          <w:color w:val="000000"/>
+        </w:rPr>
+      </w:pPr>
+    </w:p>
+    <w:p>
+      <w:pPr>
+        <w:ind w:left="1800"/>
+        <w:rPr>
+          <w:rFonts w:ascii="Calibri" w:hAnsi="Calibri"/>
+          <w:lang w:val="en-GB"/>
+        </w:rPr>
+      </w:pPr>
+      <w:r>
+        <w:rPr>
+          <w:rFonts w:ascii="Calibri" w:hAnsi="Calibri"/>
+          <w:lang w:val="en-GB"/>
+        </w:rPr>
+        <w:t>T</w:t>
+      </w:r>
+      <w:r>
+        <w:rPr>
+          <w:rFonts w:ascii="Calibri" w:hAnsi="Calibri"/>
+          <w:lang w:val="en-GB"/>
+        </w:rPr>
+        <w:t>o get it working without having to run the Virtual Directory with elevated permissions (these should be valid for Server 2003):</w:t>
+      </w:r>
+    </w:p>
+    <w:p>
+      <w:pPr>
+        <w:pStyle w:val="ListParagraph"/>
+        <w:numPr>
+          <w:ilvl w:val="0"/>
+          <w:numId w:val="9"/>
+        </w:numPr>
+        <w:spacing w:after="0" w:line="240" w:lineRule="auto"/>
+        <w:ind w:left="2520"/>
+        <w:contextualSpacing w:val="0"/>
+        <w:rPr>
+          <w:rFonts w:ascii="Calibri" w:hAnsi="Calibri"/>
+          <w:lang w:val="en-GB"/>
+        </w:rPr>
+      </w:pPr>
+      <w:r>
+        <w:rPr>
+          <w:rFonts w:ascii="Calibri" w:hAnsi="Calibri"/>
+          <w:lang w:val="en-GB"/>
+        </w:rPr>
+        <w:t>When importing the certificate from the .p7b</w:t>
+      </w:r>
+      <w:r>
+        <w:rPr>
+          <w:rFonts w:ascii="Calibri" w:hAnsi="Calibri"/>
+          <w:lang w:val="en-GB"/>
+        </w:rPr>
+        <w:t xml:space="preserve"> /pfx</w:t>
+      </w:r>
+      <w:r>
+        <w:rPr>
+          <w:rFonts w:ascii="Calibri" w:hAnsi="Calibri"/>
+          <w:lang w:val="en-GB"/>
+        </w:rPr>
+        <w:t xml:space="preserve"> file, use the </w:t>
+      </w:r>
+      <w:r>
+        <w:rPr>
+          <w:rFonts w:ascii="Calibri" w:hAnsi="Calibri"/>
+          <w:b/>
+          <w:bCs/>
+          <w:lang w:val="en-GB"/>
+        </w:rPr>
+        <w:t>MMC</w:t>
+      </w:r>
+      <w:r>
+        <w:rPr>
+          <w:rFonts w:ascii="Calibri" w:hAnsi="Calibri"/>
+          <w:lang w:val="en-GB"/>
+        </w:rPr>
+        <w:t xml:space="preserve"> Snap-in ‘</w:t>
+      </w:r>
+      <w:r>
+        <w:rPr>
+          <w:rFonts w:ascii="Calibri" w:hAnsi="Calibri"/>
+          <w:b/>
+          <w:bCs/>
+          <w:lang w:val="en-GB"/>
+        </w:rPr>
+        <w:t>Certificates’</w:t>
+      </w:r>
+      <w:r>
+        <w:rPr>
+          <w:rFonts w:ascii="Calibri" w:hAnsi="Calibri"/>
+          <w:lang w:val="en-GB"/>
+        </w:rPr>
+        <w:t xml:space="preserve"> selecting ‘</w:t>
+      </w:r>
+      <w:r>
+        <w:rPr>
+          <w:rFonts w:ascii="Calibri" w:hAnsi="Calibri"/>
+          <w:b/>
+          <w:bCs/>
+          <w:lang w:val="en-GB"/>
+        </w:rPr>
+        <w:t>Computer account’</w:t>
+      </w:r>
+      <w:r>
+        <w:rPr>
+          <w:rFonts w:ascii="Calibri" w:hAnsi="Calibri"/>
+          <w:lang w:val="en-GB"/>
+        </w:rPr>
+        <w:t>, import into ‘</w:t>
+      </w:r>
+      <w:r>
+        <w:rPr>
+          <w:rFonts w:ascii="Calibri" w:hAnsi="Calibri"/>
+          <w:b/>
+          <w:bCs/>
+          <w:lang w:val="en-GB"/>
+        </w:rPr>
+        <w:t xml:space="preserve">Personal’ </w:t>
+      </w:r>
+      <w:r>
+        <w:rPr>
+          <w:rFonts w:ascii="Calibri" w:hAnsi="Calibri"/>
+          <w:lang w:val="en-GB"/>
+        </w:rPr>
+        <w:t>to avoid it ending up in the ‘Current User’ store.</w:t>
+      </w:r>
+    </w:p>
+    <w:p>
+      <w:pPr>
+        <w:pStyle w:val="ListParagraph"/>
+        <w:numPr>
+          <w:ilvl w:val="0"/>
+          <w:numId w:val="9"/>
+        </w:numPr>
+        <w:spacing w:after="0" w:line="240" w:lineRule="auto"/>
+        <w:ind w:left="2520"/>
+        <w:contextualSpacing w:val="0"/>
+        <w:rPr>
+          <w:rFonts w:ascii="Calibri" w:hAnsi="Calibri"/>
+          <w:lang w:val="en-GB"/>
+        </w:rPr>
+      </w:pPr>
+      <w:r>
+        <w:rPr>
+          <w:rFonts w:ascii="Calibri" w:hAnsi="Calibri"/>
+          <w:lang w:val="en-GB"/>
+        </w:rPr>
+        <w:t xml:space="preserve">Grant access to the private key to the account </w:t>
+      </w:r>
+      <w:r>
+        <w:rPr>
+          <w:rFonts w:ascii="Calibri" w:hAnsi="Calibri"/>
+          <w:lang w:val="en-GB"/>
+        </w:rPr>
+        <w:t xml:space="preserve">the </w:t>
+      </w:r>
+      <w:proofErr w:type="spellStart"/>
+      <w:r>
+        <w:rPr>
+          <w:rFonts w:ascii="Calibri" w:hAnsi="Calibri"/>
+          <w:lang w:val="en-GB"/>
+        </w:rPr>
+        <w:t>AppPool</w:t>
+      </w:r>
+      <w:proofErr w:type="spellEnd"/>
+      <w:r>
+        <w:rPr>
+          <w:rFonts w:ascii="Calibri" w:hAnsi="Calibri"/>
+          <w:lang w:val="en-GB"/>
+        </w:rPr>
+        <w:t xml:space="preserve"> and Site run under </w:t>
+      </w:r>
+      <w:r>
+        <w:rPr>
+          <w:rFonts w:ascii="Calibri" w:hAnsi="Calibri"/>
+          <w:lang w:val="en-GB"/>
+        </w:rPr>
+        <w:t xml:space="preserve">using winhttpcertcfg.exe </w:t>
+      </w:r>
+      <w:proofErr w:type="spellStart"/>
+      <w:r>
+        <w:rPr>
+          <w:rFonts w:ascii="Calibri" w:hAnsi="Calibri"/>
+          <w:lang w:val="en-GB"/>
+        </w:rPr>
+        <w:t>e.g</w:t>
+      </w:r>
+      <w:proofErr w:type="spellEnd"/>
+      <w:r>
+        <w:rPr>
+          <w:rFonts w:ascii="Calibri" w:hAnsi="Calibri"/>
+          <w:lang w:val="en-GB"/>
+        </w:rPr>
+        <w:t>:</w:t>
+      </w:r>
+    </w:p>
+    <w:p>
+      <w:pPr>
+        <w:pStyle w:val="ListParagraph"/>
+        <w:numPr>
+          <w:ilvl w:val="1"/>
+          <w:numId w:val="9"/>
+        </w:numPr>
+        <w:spacing w:after="0" w:line="240" w:lineRule="auto"/>
+        <w:ind w:left="3240"/>
+        <w:contextualSpacing w:val="0"/>
+        <w:rPr>
+          <w:rFonts w:ascii="Calibri" w:hAnsi="Calibri"/>
+          <w:lang w:val="en-GB"/>
+        </w:rPr>
+      </w:pPr>
+      <w:proofErr w:type="spellStart"/>
+      <w:r>
+        <w:rPr>
+          <w:rFonts w:ascii="Calibri" w:hAnsi="Calibri"/>
+          <w:lang w:val="en-GB"/>
+        </w:rPr>
+        <w:t>winhttpcertcfg</w:t>
+      </w:r>
+      <w:proofErr w:type="spellEnd"/>
+      <w:r>
+        <w:rPr>
+          <w:rFonts w:ascii="Calibri" w:hAnsi="Calibri"/>
+          <w:lang w:val="en-GB"/>
+        </w:rPr>
+        <w:t xml:space="preserve"> -g -c LOCAL_MACHINE\My -s </w:t>
+      </w:r>
+      <w:hyperlink r:id="rId15" w:history="1">
+        <w:r>
+          <w:rPr>
+            <w:rStyle w:val="Hyperlink"/>
+            <w:rFonts w:ascii="Calibri" w:hAnsi="Calibri"/>
+            <w:color w:val="auto"/>
+            <w:lang w:val="en-GB"/>
+          </w:rPr>
+          <w:t>&lt;</w:t>
+        </w:r>
+        <w:proofErr w:type="spellStart"/>
+        <w:r>
+          <w:rPr>
+            <w:rStyle w:val="Hyperlink"/>
+            <w:rFonts w:ascii="Calibri" w:hAnsi="Calibri"/>
+            <w:color w:val="auto"/>
+            <w:lang w:val="en-GB"/>
+          </w:rPr>
+          <w:t>certSubject</w:t>
+        </w:r>
+        <w:proofErr w:type="spellEnd"/>
+        <w:r>
+          <w:rPr>
+            <w:rStyle w:val="Hyperlink"/>
+            <w:rFonts w:ascii="Calibri" w:hAnsi="Calibri"/>
+            <w:color w:val="auto"/>
+            <w:lang w:val="en-GB"/>
+          </w:rPr>
+          <w:t>&gt;</w:t>
+        </w:r>
+      </w:hyperlink>
+      <w:r>
+        <w:rPr>
+          <w:rFonts w:ascii="Calibri" w:hAnsi="Calibri"/>
+          <w:lang w:val="en-GB"/>
+        </w:rPr>
+        <w:t xml:space="preserve"> -a </w:t>
+      </w:r>
+      <w:r>
+        <w:rPr>
+          <w:rFonts w:ascii="Calibri" w:hAnsi="Calibri"/>
+          <w:lang w:val="en-GB"/>
+        </w:rPr>
+        <w:t>&lt;</w:t>
+      </w:r>
+      <w:proofErr w:type="spellStart"/>
+      <w:r>
+        <w:rPr>
+          <w:rFonts w:ascii="Calibri" w:hAnsi="Calibri"/>
+          <w:lang w:val="en-GB"/>
+        </w:rPr>
+        <w:t>appPoolOrSiteAccount</w:t>
+      </w:r>
+      <w:proofErr w:type="spellEnd"/>
+      <w:r>
+        <w:rPr>
+          <w:rFonts w:ascii="Calibri" w:hAnsi="Calibri"/>
+          <w:lang w:val="en-GB"/>
+        </w:rPr>
+        <w:t>&gt;</w:t>
+      </w:r>
+    </w:p>
+    <w:p>
+      <w:pPr>
+        <w:ind w:left="1080"/>
+        <w:rPr>
+          <w:rFonts w:ascii="Calibri" w:hAnsi="Calibri"/>
+          <w:lang w:val="en-GB"/>
+        </w:rPr>
+      </w:pPr>
+    </w:p>
+    <w:p>
+      <w:pPr>
+        <w:ind w:left="2160"/>
+        <w:rPr>
+          <w:rFonts w:ascii="Calibri" w:hAnsi="Calibri"/>
+          <w:lang w:val="en-GB"/>
+        </w:rPr>
+      </w:pPr>
+      <w:r>
+        <w:rPr>
+          <w:rFonts w:ascii="Calibri" w:hAnsi="Calibri"/>
+          <w:lang w:val="en-GB"/>
+        </w:rPr>
+        <w:t>Relevant information:</w:t>
+      </w:r>
+    </w:p>
+    <w:p>
+      <w:pPr>
+        <w:ind w:left="2160"/>
+        <w:rPr>
+          <w:rFonts w:ascii="Calibri" w:hAnsi="Calibri"/>
+          <w:lang w:val="en-GB"/>
+        </w:rPr>
+      </w:pPr>
+      <w:r>
+        <w:rPr>
+          <w:rFonts w:ascii="Calibri" w:hAnsi="Calibri"/>
+          <w:lang w:val="en-GB"/>
+        </w:rPr>
+        <w:t xml:space="preserve">WinHttpCertCfg.exe Guide - </w:t>
+      </w:r>
+      <w:hyperlink r:id="rId16" w:history="1">
+        <w:r>
+          <w:rPr>
+            <w:rStyle w:val="Hyperlink"/>
+            <w:rFonts w:ascii="Calibri" w:hAnsi="Calibri"/>
+            <w:color w:val="auto"/>
+            <w:lang w:val="en-GB"/>
+          </w:rPr>
+          <w:t>https://msdn.microsoft.com/en-us/library/windows/desktop/aa384088(v=vs.85).aspx</w:t>
+        </w:r>
+      </w:hyperlink>
+    </w:p>
+    <w:p>
+      <w:pPr>
+        <w:ind w:left="2160"/>
+        <w:rPr>
+          <w:rFonts w:ascii="Calibri" w:hAnsi="Calibri"/>
+          <w:lang w:val="en-GB"/>
+        </w:rPr>
+      </w:pPr>
+      <w:r>
+        <w:rPr>
+          <w:rFonts w:ascii="Calibri" w:hAnsi="Calibri"/>
+          <w:lang w:val="en-GB"/>
+        </w:rPr>
+        <w:t xml:space="preserve">WinHttpCertCfg.exe Download - </w:t>
+      </w:r>
+      <w:hyperlink r:id="rId17" w:history="1">
+        <w:r>
+          <w:rPr>
+            <w:rStyle w:val="Hyperlink"/>
+            <w:rFonts w:ascii="Calibri" w:hAnsi="Calibri"/>
+            <w:color w:val="auto"/>
+            <w:lang w:val="en-GB"/>
+          </w:rPr>
+          <w:t>http://www.microsoft.com/en-gb/download/confirmation.aspx?id=19801</w:t>
+        </w:r>
+      </w:hyperlink>
+    </w:p>
+    <w:p>
+      <w:pPr>
+        <w:ind w:left="2160"/>
+        <w:rPr>
+          <w:rFonts w:ascii="Calibri" w:hAnsi="Calibri"/>
+          <w:lang w:val="en-GB"/>
+        </w:rPr>
+      </w:pPr>
+      <w:r>
+        <w:rPr>
+          <w:rFonts w:ascii="Calibri" w:hAnsi="Calibri"/>
+          <w:lang w:val="en-GB"/>
+        </w:rPr>
+        <w:t xml:space="preserve">Similar issue with Server 2008 - </w:t>
+      </w:r>
+      <w:hyperlink r:id="rId18" w:history="1">
+        <w:r>
+          <w:rPr>
+            <w:rStyle w:val="Hyperlink"/>
+            <w:rFonts w:ascii="Calibri" w:hAnsi="Calibri"/>
+            <w:color w:val="auto"/>
+            <w:lang w:val="en-GB"/>
+          </w:rPr>
+          <w:t>http://stackoverflow.com/questions/2609859/how-to-give-asp-net-access-to-a-private-key-in-a-certificate-in-the-certificate</w:t>
+        </w:r>
+      </w:hyperlink>
+    </w:p>
+    <w:p>
+      <w:pPr>
+        <w:pStyle w:val="ListParagraph"/>
+        <w:spacing w:after="0" w:line="240" w:lineRule="auto"/>
+        <w:rPr>
+          <w:rFonts w:ascii="Calibri" w:eastAsia="Times New Roman" w:hAnsi="Calibri" w:cs="Times New Roman"/>
+        </w:rPr>
+      </w:pPr>
+    </w:p>
+    <w:p>
+      <w:pPr>
+        <w:pStyle w:val="ListParagraph"/>
+        <w:spacing w:after="0" w:line="240" w:lineRule="auto"/>
+        <w:rPr>
+          <w:rFonts w:ascii="Calibri" w:eastAsia="Times New Roman" w:hAnsi="Calibri" w:cs="Times New Roman"/>
+        </w:rPr>
+      </w:pPr>
+    </w:p>
+    <w:p>
+      <w:pPr>
+        <w:pStyle w:val="ListParagraph"/>
+        <w:numPr>
+          <w:ilvl w:val="0"/>
+          <w:numId w:val="4"/>
+        </w:numPr>
+        <w:spacing w:after="0" w:line="240" w:lineRule="auto"/>
+        <w:rPr>
+          <w:rFonts w:ascii="Calibri" w:eastAsia="Times New Roman" w:hAnsi="Calibri" w:cs="Times New Roman"/>
+          <w:color w:val="000000"/>
+        </w:rPr>
+      </w:pPr>
+      <w:r>
+        <w:rPr>
+          <w:rFonts w:ascii="Calibri" w:eastAsia="Times New Roman" w:hAnsi="Calibri" w:cs="Times New Roman"/>
+        </w:rPr>
+        <w:t xml:space="preserve">I am able to post the User information and retrieve the </w:t>
+      </w:r>
+      <w:proofErr w:type="spellStart"/>
+      <w:r>
+        <w:rPr>
+          <w:rFonts w:ascii="Calibri" w:eastAsia="Times New Roman" w:hAnsi="Calibri" w:cs="Times New Roman"/>
+        </w:rPr>
+        <w:t>refID</w:t>
+      </w:r>
+      <w:proofErr w:type="spellEnd"/>
+      <w:r>
+        <w:rPr>
+          <w:rFonts w:ascii="Calibri" w:eastAsia="Times New Roman" w:hAnsi="Calibri" w:cs="Times New Roman"/>
+        </w:rPr>
+        <w:t xml:space="preserve"> but I a</w:t>
+      </w:r>
+      <w:r>
+        <w:rPr>
+          <w:rFonts w:ascii="Calibri" w:eastAsia="Times New Roman" w:hAnsi="Calibri" w:cs="Times New Roman"/>
+          <w:color w:val="000000"/>
+        </w:rPr>
+        <w:t xml:space="preserve">m getting error while </w:t>
+      </w:r>
+      <w:r>
+        <w:rPr>
+          <w:rFonts w:ascii="Calibri" w:eastAsia="Times New Roman" w:hAnsi="Calibri" w:cs="Times New Roman"/>
+          <w:color w:val="000000"/>
+        </w:rPr>
+        <w:t>transfer</w:t>
+      </w:r>
+      <w:r>
+        <w:rPr>
+          <w:rFonts w:ascii="Calibri" w:eastAsia="Times New Roman" w:hAnsi="Calibri" w:cs="Times New Roman"/>
+          <w:color w:val="000000"/>
+        </w:rPr>
+        <w:t>ring</w:t>
+      </w:r>
+      <w:r>
+        <w:rPr>
+          <w:rFonts w:ascii="Calibri" w:eastAsia="Times New Roman" w:hAnsi="Calibri" w:cs="Times New Roman"/>
+          <w:color w:val="000000"/>
+        </w:rPr>
+        <w:t xml:space="preserve"> the user to security2.asp. What could be wrong?</w:t>
+      </w:r>
+    </w:p>
+    <w:p>
+      <w:pPr>
+        <w:spacing w:after="0" w:line="240" w:lineRule="auto"/>
+        <w:ind w:left="540"/>
+        <w:rPr>
+          <w:rFonts w:ascii="Calibri" w:eastAsia="Times New Roman" w:hAnsi="Calibri" w:cs="Times New Roman"/>
+          <w:color w:val="000000"/>
+        </w:rPr>
+      </w:pPr>
+      <w:r>
+        <w:rPr>
+          <w:rFonts w:ascii="Calibri" w:eastAsia="Times New Roman" w:hAnsi="Calibri" w:cs="Times New Roman"/>
+          <w:color w:val="000000"/>
+        </w:rPr>
+        <w:t>There are few things that could be wrong at this time. Few of the reasons are listed below</w:t>
+      </w:r>
+    </w:p>
+    <w:p>
+      <w:pPr>
+        <w:numPr>
+          <w:ilvl w:val="0"/>
+          <w:numId w:val="5"/>
+        </w:numPr>
+        <w:spacing w:after="0" w:line="240" w:lineRule="auto"/>
+        <w:ind w:left="1080"/>
+        <w:textAlignment w:val="center"/>
+        <w:rPr>
+          <w:rFonts w:ascii="Calibri" w:eastAsia="Times New Roman" w:hAnsi="Calibri" w:cs="Times New Roman"/>
+          <w:color w:val="000000"/>
+        </w:rPr>
+      </w:pPr>
+      <w:r>
+        <w:rPr>
+          <w:rFonts w:ascii="Calibri" w:eastAsia="Times New Roman" w:hAnsi="Calibri" w:cs="Times New Roman"/>
+          <w:color w:val="000000"/>
+        </w:rPr>
+        <w:t xml:space="preserve">The user information you provided is in valid. </w:t>
+      </w:r>
+      <w:r>
+        <w:rPr>
+          <w:rFonts w:ascii="Calibri" w:eastAsia="Times New Roman" w:hAnsi="Calibri" w:cs="Times New Roman"/>
+          <w:color w:val="000000"/>
+        </w:rPr>
+        <w:t xml:space="preserve">Or you are not passing all the required fields as explained above during the client form post to security2.asp. </w:t>
+      </w:r>
+      <w:r>
+        <w:rPr>
+          <w:rFonts w:ascii="Calibri" w:eastAsia="Times New Roman" w:hAnsi="Calibri" w:cs="Times New Roman"/>
+          <w:color w:val="000000"/>
+        </w:rPr>
+        <w:t>Please validate the data you are passing to Security2.asp and give us a sample of the data you are passing and we can take a look at that.</w:t>
+      </w:r>
+    </w:p>
+    <w:p>
+      <w:pPr>
+        <w:spacing w:after="0" w:line="240" w:lineRule="auto"/>
+        <w:ind w:left="540"/>
+        <w:rPr>
+          <w:rFonts w:ascii="Calibri" w:eastAsia="Times New Roman" w:hAnsi="Calibri" w:cs="Times New Roman"/>
+          <w:color w:val="000000"/>
+        </w:rPr>
+      </w:pPr>
+      <w:r>
+        <w:rPr>
+          <w:rFonts w:ascii="Calibri" w:eastAsia="Times New Roman" w:hAnsi="Calibri" w:cs="Times New Roman"/>
+          <w:color w:val="000000"/>
+        </w:rPr>
+        <w:t xml:space="preserve">Most of the times you will get a GUID along with the error. Please send us the GUID along with the time stamp when it happened so that we could look at our logs to understand more about your issue. </w:t>
+      </w:r>
+    </w:p>
+    <w:p>
+      <w:pPr>
+        <w:spacing w:after="0" w:line="240" w:lineRule="auto"/>
+        <w:ind w:left="540"/>
+        <w:rPr>
+          <w:rFonts w:ascii="Calibri" w:eastAsia="Times New Roman" w:hAnsi="Calibri" w:cs="Times New Roman"/>
+          <w:color w:val="000000"/>
+        </w:rPr>
+      </w:pPr>
+    </w:p>
+    <w:p>
+      <w:pPr>
+        <w:pStyle w:val="ListParagraph"/>
+        <w:numPr>
+          <w:ilvl w:val="0"/>
+          <w:numId w:val="4"/>
+        </w:numPr>
+        <w:spacing w:after="0" w:line="240" w:lineRule="auto"/>
+        <w:rPr>
+          <w:rFonts w:ascii="Calibri" w:eastAsia="Times New Roman" w:hAnsi="Calibri" w:cs="Times New Roman"/>
+          <w:color w:val="000000"/>
+        </w:rPr>
+      </w:pPr>
+      <w:r>
         <w:t>Newly created users are unable to access the portal. What could be wrong?</w:t>
       </w:r>
     </w:p>
@@ -7298,13 +7895,10 @@
         <w:t> </w:t>
       </w:r>
     </w:p>
-    <w:p>
-      <w:bookmarkStart w:id="18" w:name="_GoBack"/>
-      <w:bookmarkEnd w:id="18"/>
-    </w:p>
+    <w:p/>
     <w:sectPr>
-      <w:headerReference w:type="default" r:id="rId15"/>
-      <w:footerReference w:type="default" r:id="rId16"/>
+      <w:headerReference w:type="default" r:id="rId19"/>
+      <w:footerReference w:type="default" r:id="rId20"/>
       <w:pgSz w:w="12240" w:h="15840"/>
       <w:pgMar w:top="1440" w:right="1440" w:bottom="1440" w:left="1440" w:header="720" w:footer="720" w:gutter="0"/>
       <w:cols w:space="720"/>
@@ -7504,6 +8098,119 @@
     </w:lvl>
   </w:abstractNum>
   <w:abstractNum w:abstractNumId="1">
+    <w:nsid w:val="2C057C0F"/>
+    <w:multiLevelType w:val="hybridMultilevel"/>
+    <w:tmpl w:val="23ACF3C4"/>
+    <w:lvl w:ilvl="0" w:tplc="08090001">
+      <w:start w:val="1"/>
+      <w:numFmt w:val="bullet"/>
+      <w:lvlText w:val=""/>
+      <w:lvlJc w:val="left"/>
+      <w:pPr>
+        <w:ind w:left="720" w:hanging="360"/>
+      </w:pPr>
+      <w:rPr>
+        <w:rFonts w:ascii="Symbol" w:hAnsi="Symbol" w:hint="default"/>
+      </w:rPr>
+    </w:lvl>
+    <w:lvl w:ilvl="1" w:tplc="08090003">
+      <w:start w:val="1"/>
+      <w:numFmt w:val="bullet"/>
+      <w:lvlText w:val="o"/>
+      <w:lvlJc w:val="left"/>
+      <w:pPr>
+        <w:ind w:left="1440" w:hanging="360"/>
+      </w:pPr>
+      <w:rPr>
+        <w:rFonts w:ascii="Courier New" w:hAnsi="Courier New" w:cs="Courier New" w:hint="default"/>
+      </w:rPr>
+    </w:lvl>
+    <w:lvl w:ilvl="2" w:tplc="08090005">
+      <w:start w:val="1"/>
+      <w:numFmt w:val="bullet"/>
+      <w:lvlText w:val=""/>
+      <w:lvlJc w:val="left"/>
+      <w:pPr>
+        <w:ind w:left="2160" w:hanging="360"/>
+      </w:pPr>
+      <w:rPr>
+        <w:rFonts w:ascii="Wingdings" w:hAnsi="Wingdings" w:hint="default"/>
+      </w:rPr>
+    </w:lvl>
+    <w:lvl w:ilvl="3" w:tplc="08090001">
+      <w:start w:val="1"/>
+      <w:numFmt w:val="bullet"/>
+      <w:lvlText w:val=""/>
+      <w:lvlJc w:val="left"/>
+      <w:pPr>
+        <w:ind w:left="2880" w:hanging="360"/>
+      </w:pPr>
+      <w:rPr>
+        <w:rFonts w:ascii="Symbol" w:hAnsi="Symbol" w:hint="default"/>
+      </w:rPr>
+    </w:lvl>
+    <w:lvl w:ilvl="4" w:tplc="08090003">
+      <w:start w:val="1"/>
+      <w:numFmt w:val="bullet"/>
+      <w:lvlText w:val="o"/>
+      <w:lvlJc w:val="left"/>
+      <w:pPr>
+        <w:ind w:left="3600" w:hanging="360"/>
+      </w:pPr>
+      <w:rPr>
+        <w:rFonts w:ascii="Courier New" w:hAnsi="Courier New" w:cs="Courier New" w:hint="default"/>
+      </w:rPr>
+    </w:lvl>
+    <w:lvl w:ilvl="5" w:tplc="08090005">
+      <w:start w:val="1"/>
+      <w:numFmt w:val="bullet"/>
+      <w:lvlText w:val=""/>
+      <w:lvlJc w:val="left"/>
+      <w:pPr>
+        <w:ind w:left="4320" w:hanging="360"/>
+      </w:pPr>
+      <w:rPr>
+        <w:rFonts w:ascii="Wingdings" w:hAnsi="Wingdings" w:hint="default"/>
+      </w:rPr>
+    </w:lvl>
+    <w:lvl w:ilvl="6" w:tplc="08090001">
+      <w:start w:val="1"/>
+      <w:numFmt w:val="bullet"/>
+      <w:lvlText w:val=""/>
+      <w:lvlJc w:val="left"/>
+      <w:pPr>
+        <w:ind w:left="5040" w:hanging="360"/>
+      </w:pPr>
+      <w:rPr>
+        <w:rFonts w:ascii="Symbol" w:hAnsi="Symbol" w:hint="default"/>
+      </w:rPr>
+    </w:lvl>
+    <w:lvl w:ilvl="7" w:tplc="08090003">
+      <w:start w:val="1"/>
+      <w:numFmt w:val="bullet"/>
+      <w:lvlText w:val="o"/>
+      <w:lvlJc w:val="left"/>
+      <w:pPr>
+        <w:ind w:left="5760" w:hanging="360"/>
+      </w:pPr>
+      <w:rPr>
+        <w:rFonts w:ascii="Courier New" w:hAnsi="Courier New" w:cs="Courier New" w:hint="default"/>
+      </w:rPr>
+    </w:lvl>
+    <w:lvl w:ilvl="8" w:tplc="08090005">
+      <w:start w:val="1"/>
+      <w:numFmt w:val="bullet"/>
+      <w:lvlText w:val=""/>
+      <w:lvlJc w:val="left"/>
+      <w:pPr>
+        <w:ind w:left="6480" w:hanging="360"/>
+      </w:pPr>
+      <w:rPr>
+        <w:rFonts w:ascii="Wingdings" w:hAnsi="Wingdings" w:hint="default"/>
+      </w:rPr>
+    </w:lvl>
+  </w:abstractNum>
+  <w:abstractNum w:abstractNumId="2">
     <w:nsid w:val="394D7529"/>
     <w:multiLevelType w:val="hybridMultilevel"/>
     <w:tmpl w:val="52E20AFC"/>
@@ -7616,7 +8323,7 @@
       </w:rPr>
     </w:lvl>
   </w:abstractNum>
-  <w:abstractNum w:abstractNumId="2">
+  <w:abstractNum w:abstractNumId="3">
     <w:nsid w:val="3F0C5DCD"/>
     <w:multiLevelType w:val="multilevel"/>
     <w:tmpl w:val="BBB484BE"/>
@@ -7729,7 +8436,7 @@
       </w:pPr>
     </w:lvl>
   </w:abstractNum>
-  <w:abstractNum w:abstractNumId="3">
+  <w:abstractNum w:abstractNumId="4">
     <w:nsid w:val="4FF372A4"/>
     <w:multiLevelType w:val="hybridMultilevel"/>
     <w:tmpl w:val="A4A276CA"/>
@@ -7818,10 +8525,10 @@
       </w:pPr>
     </w:lvl>
   </w:abstractNum>
-  <w:abstractNum w:abstractNumId="4">
+  <w:abstractNum w:abstractNumId="5">
     <w:nsid w:val="54DD78C1"/>
     <w:multiLevelType w:val="multilevel"/>
-    <w:tmpl w:val="B4BAF33A"/>
+    <w:tmpl w:val="651C6C20"/>
     <w:lvl w:ilvl="0">
       <w:start w:val="1"/>
       <w:numFmt w:val="decimal"/>
@@ -7834,17 +8541,18 @@
         <w:ind w:left="720" w:hanging="360"/>
       </w:pPr>
     </w:lvl>
-    <w:lvl w:ilvl="1" w:tentative="1">
+    <w:lvl w:ilvl="1">
       <w:start w:val="1"/>
-      <w:numFmt w:val="decimal"/>
-      <w:lvlText w:val="%2."/>
+      <w:numFmt w:val="lowerRoman"/>
+      <w:lvlText w:val="(%2)"/>
       <w:lvlJc w:val="left"/>
       <w:pPr>
-        <w:tabs>
-          <w:tab w:val="num" w:pos="1440"/>
-        </w:tabs>
-        <w:ind w:left="1440" w:hanging="360"/>
-      </w:pPr>
+        <w:ind w:left="1800" w:hanging="720"/>
+      </w:pPr>
+      <w:rPr>
+        <w:rFonts w:hint="default"/>
+        <w:i/>
+      </w:rPr>
     </w:lvl>
     <w:lvl w:ilvl="2" w:tentative="1">
       <w:start w:val="1"/>
@@ -7931,7 +8639,7 @@
       </w:pPr>
     </w:lvl>
   </w:abstractNum>
-  <w:abstractNum w:abstractNumId="5">
+  <w:abstractNum w:abstractNumId="6">
     <w:nsid w:val="5BE944D7"/>
     <w:multiLevelType w:val="multilevel"/>
     <w:tmpl w:val="6F0A3284"/>
@@ -8044,7 +8752,7 @@
       </w:pPr>
     </w:lvl>
   </w:abstractNum>
-  <w:abstractNum w:abstractNumId="6">
+  <w:abstractNum w:abstractNumId="7">
     <w:nsid w:val="73C64766"/>
     <w:multiLevelType w:val="multilevel"/>
     <w:tmpl w:val="8F1EFCFA"/>
@@ -8158,44 +8866,56 @@
     </w:lvl>
   </w:abstractNum>
   <w:num w:numId="1">
-    <w:abstractNumId w:val="2"/>
+    <w:abstractNumId w:val="3"/>
     <w:lvlOverride w:ilvl="0">
       <w:startOverride w:val="1"/>
     </w:lvlOverride>
   </w:num>
   <w:num w:numId="2">
-    <w:abstractNumId w:val="2"/>
+    <w:abstractNumId w:val="3"/>
     <w:lvlOverride w:ilvl="0"/>
     <w:lvlOverride w:ilvl="1">
       <w:startOverride w:val="1"/>
     </w:lvlOverride>
   </w:num>
   <w:num w:numId="3">
+    <w:abstractNumId w:val="7"/>
+    <w:lvlOverride w:ilvl="0">
+      <w:startOverride w:val="1"/>
+    </w:lvlOverride>
+  </w:num>
+  <w:num w:numId="4">
+    <w:abstractNumId w:val="5"/>
+    <w:lvlOverride w:ilvl="0">
+      <w:startOverride w:val="2"/>
+    </w:lvlOverride>
+  </w:num>
+  <w:num w:numId="5">
     <w:abstractNumId w:val="6"/>
     <w:lvlOverride w:ilvl="0">
       <w:startOverride w:val="1"/>
     </w:lvlOverride>
   </w:num>
-  <w:num w:numId="4">
+  <w:num w:numId="6">
     <w:abstractNumId w:val="4"/>
-    <w:lvlOverride w:ilvl="0">
-      <w:startOverride w:val="2"/>
-    </w:lvlOverride>
-  </w:num>
-  <w:num w:numId="5">
-    <w:abstractNumId w:val="5"/>
-    <w:lvlOverride w:ilvl="0">
-      <w:startOverride w:val="1"/>
-    </w:lvlOverride>
-  </w:num>
-  <w:num w:numId="6">
-    <w:abstractNumId w:val="3"/>
   </w:num>
   <w:num w:numId="7">
-    <w:abstractNumId w:val="1"/>
+    <w:abstractNumId w:val="2"/>
   </w:num>
   <w:num w:numId="8">
     <w:abstractNumId w:val="0"/>
+  </w:num>
+  <w:num w:numId="9">
+    <w:abstractNumId w:val="1"/>
+    <w:lvlOverride w:ilvl="0"/>
+    <w:lvlOverride w:ilvl="1"/>
+    <w:lvlOverride w:ilvl="2"/>
+    <w:lvlOverride w:ilvl="3"/>
+    <w:lvlOverride w:ilvl="4"/>
+    <w:lvlOverride w:ilvl="5"/>
+    <w:lvlOverride w:ilvl="6"/>
+    <w:lvlOverride w:ilvl="7"/>
+    <w:lvlOverride w:ilvl="8"/>
   </w:num>
 </w:numbering>
 </file>
@@ -9313,18 +10033,18 @@
 </file>
 
 <file path=customXml/item2.xml><?xml version="1.0" encoding="utf-8"?>
+<p:properties xmlns:p="http://schemas.microsoft.com/office/2006/metadata/properties" xmlns:xsi="http://www.w3.org/2001/XMLSchema-instance" xmlns:pc="http://schemas.microsoft.com/office/infopath/2007/PartnerControls">
+  <documentManagement/>
+</p:properties>
+</file>
+
+<file path=customXml/item3.xml><?xml version="1.0" encoding="utf-8"?>
 <?mso-contentType ?>
 <FormTemplates xmlns="http://schemas.microsoft.com/sharepoint/v3/contenttype/forms">
   <Display>DocumentLibraryForm</Display>
   <Edit>DocumentLibraryForm</Edit>
   <New>DocumentLibraryForm</New>
 </FormTemplates>
-</file>
-
-<file path=customXml/item3.xml><?xml version="1.0" encoding="utf-8"?>
-<p:properties xmlns:p="http://schemas.microsoft.com/office/2006/metadata/properties" xmlns:xsi="http://www.w3.org/2001/XMLSchema-instance" xmlns:pc="http://schemas.microsoft.com/office/infopath/2007/PartnerControls">
-  <documentManagement/>
-</p:properties>
 </file>
 
 <file path=customXml/item4.xml><?xml version="1.0" encoding="utf-8"?>
@@ -9446,6 +10166,39 @@
 </file>
 
 <file path=customXml/itemProps1.xml><?xml version="1.0" encoding="utf-8"?>
+<ds:datastoreItem xmlns:ds="http://schemas.openxmlformats.org/officeDocument/2006/customXml" ds:itemID="{4BF82240-CF5E-49DA-A478-D973631F45A2}">
+  <ds:schemaRefs>
+    <ds:schemaRef ds:uri="http://schemas.microsoft.com/office/2006/metadata/contentType"/>
+    <ds:schemaRef ds:uri="http://schemas.microsoft.com/office/2006/metadata/properties/metaAttributes"/>
+    <ds:schemaRef ds:uri="http://www.w3.org/2001/XMLSchema"/>
+    <ds:schemaRef ds:uri="http://schemas.microsoft.com/office/2006/metadata/properties"/>
+    <ds:schemaRef ds:uri="http://schemas.openxmlformats.org/package/2006/metadata/core-properties"/>
+    <ds:schemaRef ds:uri="http://purl.org/dc/elements/1.1/"/>
+    <ds:schemaRef ds:uri="http://purl.org/dc/terms/"/>
+    <ds:schemaRef ds:uri="http://schemas.microsoft.com/internal/obd"/>
+    <ds:schemaRef ds:uri="http://schemas.microsoft.com/office/infopath/2007/PartnerControls"/>
+  </ds:schemaRefs>
+</ds:datastoreItem>
+</file>
+
+<file path=customXml/itemProps2.xml><?xml version="1.0" encoding="utf-8"?>
+<ds:datastoreItem xmlns:ds="http://schemas.openxmlformats.org/officeDocument/2006/customXml" ds:itemID="{EBBE3E9D-609F-48A6-BAE4-74CF454EFE5F}">
+  <ds:schemaRefs>
+    <ds:schemaRef ds:uri="http://schemas.microsoft.com/office/2006/metadata/properties"/>
+    <ds:schemaRef ds:uri="http://schemas.microsoft.com/office/infopath/2007/PartnerControls"/>
+  </ds:schemaRefs>
+</ds:datastoreItem>
+</file>
+
+<file path=customXml/itemProps3.xml><?xml version="1.0" encoding="utf-8"?>
+<ds:datastoreItem xmlns:ds="http://schemas.openxmlformats.org/officeDocument/2006/customXml" ds:itemID="{79B9022C-9675-400E-9187-53C12172D527}">
+  <ds:schemaRefs>
+    <ds:schemaRef ds:uri="http://schemas.microsoft.com/sharepoint/v3/contenttype/forms"/>
+  </ds:schemaRefs>
+</ds:datastoreItem>
+</file>
+
+<file path=customXml/itemProps4.xml><?xml version="1.0" encoding="utf-8"?>
 <ds:datastoreItem xmlns:ds="http://schemas.openxmlformats.org/officeDocument/2006/customXml" ds:itemID="{9A073BA5-717A-400A-8595-D32AE0A2115E}">
   <ds:schemaRefs>
     <ds:schemaRef ds:uri="http://schemas.microsoft.com/office/2006/metadata/contentType"/>
@@ -9461,47 +10214,8 @@
 </ds:datastoreItem>
 </file>
 
-<file path=customXml/itemProps2.xml><?xml version="1.0" encoding="utf-8"?>
-<ds:datastoreItem xmlns:ds="http://schemas.openxmlformats.org/officeDocument/2006/customXml" ds:itemID="{79B9022C-9675-400E-9187-53C12172D527}">
-  <ds:schemaRefs>
-    <ds:schemaRef ds:uri="http://schemas.microsoft.com/sharepoint/v3/contenttype/forms"/>
-  </ds:schemaRefs>
-</ds:datastoreItem>
-</file>
-
-<file path=customXml/itemProps3.xml><?xml version="1.0" encoding="utf-8"?>
-<ds:datastoreItem xmlns:ds="http://schemas.openxmlformats.org/officeDocument/2006/customXml" ds:itemID="{EBBE3E9D-609F-48A6-BAE4-74CF454EFE5F}">
-  <ds:schemaRefs>
-    <ds:schemaRef ds:uri="http://schemas.microsoft.com/office/2006/documentManagement/types"/>
-    <ds:schemaRef ds:uri="http://schemas.microsoft.com/office/infopath/2007/PartnerControls"/>
-    <ds:schemaRef ds:uri="http://purl.org/dc/elements/1.1/"/>
-    <ds:schemaRef ds:uri="http://schemas.microsoft.com/office/2006/metadata/properties"/>
-    <ds:schemaRef ds:uri="http://purl.org/dc/terms/"/>
-    <ds:schemaRef ds:uri="http://schemas.openxmlformats.org/package/2006/metadata/core-properties"/>
-    <ds:schemaRef ds:uri="http://www.w3.org/XML/1998/namespace"/>
-    <ds:schemaRef ds:uri="http://purl.org/dc/dcmitype/"/>
-  </ds:schemaRefs>
-</ds:datastoreItem>
-</file>
-
-<file path=customXml/itemProps4.xml><?xml version="1.0" encoding="utf-8"?>
-<ds:datastoreItem xmlns:ds="http://schemas.openxmlformats.org/officeDocument/2006/customXml" ds:itemID="{4BF82240-CF5E-49DA-A478-D973631F45A2}">
-  <ds:schemaRefs>
-    <ds:schemaRef ds:uri="http://schemas.microsoft.com/office/2006/metadata/contentType"/>
-    <ds:schemaRef ds:uri="http://schemas.microsoft.com/office/2006/metadata/properties/metaAttributes"/>
-    <ds:schemaRef ds:uri="http://www.w3.org/2001/XMLSchema"/>
-    <ds:schemaRef ds:uri="http://schemas.microsoft.com/office/2006/metadata/properties"/>
-    <ds:schemaRef ds:uri="http://schemas.openxmlformats.org/package/2006/metadata/core-properties"/>
-    <ds:schemaRef ds:uri="http://purl.org/dc/elements/1.1/"/>
-    <ds:schemaRef ds:uri="http://purl.org/dc/terms/"/>
-    <ds:schemaRef ds:uri="http://schemas.microsoft.com/internal/obd"/>
-    <ds:schemaRef ds:uri="http://schemas.microsoft.com/office/infopath/2007/PartnerControls"/>
-  </ds:schemaRefs>
-</ds:datastoreItem>
-</file>
-
 <file path=customXml/itemProps5.xml><?xml version="1.0" encoding="utf-8"?>
-<ds:datastoreItem xmlns:ds="http://schemas.openxmlformats.org/officeDocument/2006/customXml" ds:itemID="{A3A5FBE2-DC0F-4705-B732-BEE9043DD5FE}">
+<ds:datastoreItem xmlns:ds="http://schemas.openxmlformats.org/officeDocument/2006/customXml" ds:itemID="{DE3CDC7F-99EC-413D-86EC-06B926B83736}">
   <ds:schemaRefs>
     <ds:schemaRef ds:uri="http://schemas.openxmlformats.org/officeDocument/2006/bibliography"/>
   </ds:schemaRefs>

</xml_diff>

<commit_message>
updated the FAQ regarding ssl protocols
</commit_message>
<xml_diff>
--- a/Hands on guide to help you get migrated to the new passthrough.docx
+++ b/Hands on guide to help you get migrated to the new passthrough.docx
@@ -2285,10 +2285,10 @@
             <v:path o:extrusionok="f" gradientshapeok="t" o:connecttype="rect"/>
             <o:lock v:ext="edit" aspectratio="t"/>
           </v:shapetype>
-          <v:shape id="_x0000_i1025" type="#_x0000_t75" style="width:562.85pt;height:266.1pt" o:ole="">
+          <v:shape id="_x0000_i1025" type="#_x0000_t75" style="width:561.6pt;height:266.4pt" o:ole="">
             <v:imagedata r:id="rId12" o:title=""/>
           </v:shape>
-          <o:OLEObject Type="Embed" ProgID="Visio.Drawing.15" ShapeID="_x0000_i1025" DrawAspect="Content" ObjectID="_1485944519" r:id="rId13"/>
+          <o:OLEObject Type="Embed" ProgID="Visio.Drawing.15" ShapeID="_x0000_i1025" DrawAspect="Content" ObjectID="_1486972642" r:id="rId13"/>
         </w:object>
       </w:r>
     </w:p>
@@ -3413,8 +3413,6 @@
         </w:rPr>
         <w:t xml:space="preserve">NOTE: </w:t>
       </w:r>
-      <w:bookmarkStart w:id="7" w:name="_GoBack"/>
-      <w:bookmarkEnd w:id="7"/>
       <w:r>
         <w:rPr>
           <w:rFonts w:ascii="Calibri" w:eastAsia="Times New Roman" w:hAnsi="Calibri" w:cs="Times New Roman"/>
@@ -3808,14 +3806,14 @@
           <w:rFonts w:eastAsia="Times New Roman"/>
         </w:rPr>
       </w:pPr>
-      <w:bookmarkStart w:id="8" w:name="_Toc409098185"/>
+      <w:bookmarkStart w:id="7" w:name="_Toc409098185"/>
       <w:r>
         <w:rPr>
           <w:rFonts w:eastAsia="Times New Roman"/>
         </w:rPr>
         <w:t>Step TWO</w:t>
       </w:r>
-      <w:bookmarkEnd w:id="8"/>
+      <w:bookmarkEnd w:id="7"/>
     </w:p>
     <w:p/>
     <w:p>
@@ -4454,7 +4452,7 @@
           <w:rFonts w:eastAsia="Times New Roman"/>
         </w:rPr>
       </w:pPr>
-      <w:bookmarkStart w:id="9" w:name="_Toc409098186"/>
+      <w:bookmarkStart w:id="8" w:name="_Toc409098186"/>
       <w:r>
         <w:rPr>
           <w:rFonts w:eastAsia="Times New Roman"/>
@@ -4473,7 +4471,7 @@
         </w:rPr>
         <w:t xml:space="preserve"> user after Passthrough</w:t>
       </w:r>
-      <w:bookmarkEnd w:id="9"/>
+      <w:bookmarkEnd w:id="8"/>
     </w:p>
     <w:p>
       <w:pPr>
@@ -4753,7 +4751,7 @@
         </w:rPr>
         <w:t>&amp;</w:t>
       </w:r>
-      <w:del w:id="10" w:author="Shiva Kavindpadi Bhuvaneswaran" w:date="2015-01-19T10:04:00Z">
+      <w:del w:id="9" w:author="Shiva Kavindpadi Bhuvaneswaran" w:date="2015-01-19T10:04:00Z">
         <w:r>
           <w:rPr>
             <w:rStyle w:val="Hyperlink"/>
@@ -4828,14 +4826,14 @@
           <w:rFonts w:eastAsia="Times New Roman"/>
         </w:rPr>
       </w:pPr>
-      <w:bookmarkStart w:id="11" w:name="_Toc409098187"/>
+      <w:bookmarkStart w:id="10" w:name="_Toc409098187"/>
       <w:r>
         <w:rPr>
           <w:rFonts w:eastAsia="Times New Roman"/>
         </w:rPr>
         <w:t>Source Code:</w:t>
       </w:r>
-      <w:bookmarkEnd w:id="11"/>
+      <w:bookmarkEnd w:id="10"/>
       <w:r>
         <w:rPr>
           <w:rFonts w:eastAsia="Times New Roman"/>
@@ -4872,7 +4870,7 @@
         </w:rPr>
         <w:t>asp.NET and C</w:t>
       </w:r>
-      <w:ins w:id="12" w:author="Shiva Kavindpadi Bhuvaneswaran" w:date="2015-01-19T10:04:00Z">
+      <w:ins w:id="11" w:author="Shiva Kavindpadi Bhuvaneswaran" w:date="2015-01-19T10:04:00Z">
         <w:r>
           <w:rPr>
             <w:rFonts w:ascii="Calibri" w:eastAsia="Times New Roman" w:hAnsi="Calibri" w:cs="Times New Roman"/>
@@ -4958,7 +4956,7 @@
           <w:t>The logic to perform passthrough is implemented in</w:t>
         </w:r>
       </w:ins>
-      <w:del w:id="13" w:author="Shiva Kavindpadi Bhuvaneswaran" w:date="2015-01-19T10:04:00Z">
+      <w:del w:id="12" w:author="Shiva Kavindpadi Bhuvaneswaran" w:date="2015-01-19T10:04:00Z">
         <w:r>
           <w:rPr>
             <w:rFonts w:ascii="Calibri" w:eastAsia="Times New Roman" w:hAnsi="Calibri" w:cs="Times New Roman"/>
@@ -4974,7 +4972,7 @@
         </w:rPr>
         <w:t xml:space="preserve"> the </w:t>
       </w:r>
-      <w:ins w:id="14" w:author="Shiva Kavindpadi Bhuvaneswaran" w:date="2015-01-19T10:04:00Z">
+      <w:ins w:id="13" w:author="Shiva Kavindpadi Bhuvaneswaran" w:date="2015-01-19T10:04:00Z">
         <w:r>
           <w:rPr>
             <w:rFonts w:ascii="Calibri" w:eastAsia="Times New Roman" w:hAnsi="Calibri" w:cs="Times New Roman"/>
@@ -4983,7 +4981,7 @@
           <w:t>page load event of ParatureNewPassthrough.aspx. Enough comments has been added, if you have</w:t>
         </w:r>
       </w:ins>
-      <w:del w:id="15" w:author="Shiva Kavindpadi Bhuvaneswaran" w:date="2015-01-19T10:04:00Z">
+      <w:del w:id="14" w:author="Shiva Kavindpadi Bhuvaneswaran" w:date="2015-01-19T10:04:00Z">
         <w:r>
           <w:rPr>
             <w:rFonts w:ascii="Calibri" w:eastAsia="Times New Roman" w:hAnsi="Calibri" w:cs="Times New Roman"/>
@@ -5006,7 +5004,7 @@
         </w:rPr>
         <w:t xml:space="preserve"> any </w:t>
       </w:r>
-      <w:ins w:id="16" w:author="Shiva Kavindpadi Bhuvaneswaran" w:date="2015-01-19T10:04:00Z">
+      <w:ins w:id="15" w:author="Shiva Kavindpadi Bhuvaneswaran" w:date="2015-01-19T10:04:00Z">
         <w:r>
           <w:rPr>
             <w:rFonts w:ascii="Calibri" w:eastAsia="Times New Roman" w:hAnsi="Calibri" w:cs="Times New Roman"/>
@@ -5015,7 +5013,7 @@
           <w:t>issues you can reach out to us using regular means or through github</w:t>
         </w:r>
       </w:ins>
-      <w:del w:id="17" w:author="Shiva Kavindpadi Bhuvaneswaran" w:date="2015-01-19T10:04:00Z">
+      <w:del w:id="16" w:author="Shiva Kavindpadi Bhuvaneswaran" w:date="2015-01-19T10:04:00Z">
         <w:r>
           <w:rPr>
             <w:rFonts w:ascii="Calibri" w:eastAsia="Times New Roman" w:hAnsi="Calibri" w:cs="Times New Roman"/>
@@ -5049,14 +5047,14 @@
           <w:rFonts w:eastAsia="Times New Roman"/>
         </w:rPr>
       </w:pPr>
-      <w:bookmarkStart w:id="18" w:name="_Toc409098188"/>
+      <w:bookmarkStart w:id="17" w:name="_Toc409098188"/>
       <w:r>
         <w:rPr>
           <w:rFonts w:eastAsia="Times New Roman"/>
         </w:rPr>
         <w:t>Debugging:</w:t>
       </w:r>
-      <w:bookmarkEnd w:id="18"/>
+      <w:bookmarkEnd w:id="17"/>
       <w:r>
         <w:rPr>
           <w:rFonts w:eastAsia="Times New Roman"/>
@@ -5921,20 +5919,76 @@
     </w:p>
     <w:p>
       <w:pPr>
-        <w:spacing w:after="0" w:line="240" w:lineRule="auto"/>
-        <w:ind w:left="540"/>
-        <w:rPr>
-          <w:rFonts w:ascii="Calibri" w:eastAsia="Times New Roman" w:hAnsi="Calibri" w:cs="Times New Roman"/>
-          <w:color w:val="000000"/>
-        </w:rPr>
-      </w:pPr>
-      <w:r>
-        <w:rPr>
-          <w:rFonts w:ascii="Calibri" w:eastAsia="Times New Roman" w:hAnsi="Calibri" w:cs="Times New Roman"/>
-          <w:color w:val="000000"/>
-        </w:rPr>
-        <w:t> </w:t>
-      </w:r>
+        <w:pStyle w:val="ListParagraph"/>
+        <w:numPr>
+          <w:ilvl w:val="0"/>
+          <w:numId w:val="4"/>
+        </w:numPr>
+        <w:spacing w:after="0" w:line="240" w:lineRule="auto"/>
+        <w:rPr>
+          <w:rFonts w:ascii="Calibri" w:eastAsia="Times New Roman" w:hAnsi="Calibri" w:cs="Times New Roman"/>
+          <w:color w:val="000000"/>
+        </w:rPr>
+      </w:pPr>
+      <w:r>
+        <w:rPr>
+          <w:rFonts w:ascii="Calibri" w:eastAsia="Times New Roman" w:hAnsi="Calibri" w:cs="Times New Roman"/>
+          <w:color w:val="000000"/>
+        </w:rPr>
+        <w:t xml:space="preserve">Get random errors in our production servers that we are unable to establish SSL/TLS secure channel. </w:t>
+      </w:r>
+    </w:p>
+    <w:p>
+      <w:pPr>
+        <w:spacing w:after="0" w:line="240" w:lineRule="auto"/>
+        <w:ind w:left="720" w:firstLine="720"/>
+        <w:rPr>
+          <w:rFonts w:ascii="Calibri" w:eastAsia="Times New Roman" w:hAnsi="Calibri" w:cs="Times New Roman"/>
+          <w:color w:val="000000"/>
+        </w:rPr>
+      </w:pPr>
+      <w:r>
+        <w:rPr>
+          <w:rFonts w:ascii="Calibri" w:eastAsia="Times New Roman" w:hAnsi="Calibri" w:cs="Times New Roman"/>
+          <w:color w:val="000000"/>
+        </w:rPr>
+        <w:t>We only support TLS, we don’t support SSL V3. To see the ciphers and protocols we support on our end point you can refer to the ssl labs analysis report. Our servers should have a common SSL protocol and cipher suite to make communication over https.</w:t>
+      </w:r>
+    </w:p>
+    <w:p>
+      <w:pPr>
+        <w:spacing w:after="0" w:line="240" w:lineRule="auto"/>
+        <w:ind w:left="720" w:firstLine="720"/>
+        <w:rPr>
+          <w:rFonts w:ascii="Calibri" w:eastAsia="Times New Roman" w:hAnsi="Calibri" w:cs="Times New Roman"/>
+          <w:color w:val="000000"/>
+        </w:rPr>
+      </w:pPr>
+      <w:r>
+        <w:rPr>
+          <w:rFonts w:ascii="Calibri" w:eastAsia="Times New Roman" w:hAnsi="Calibri" w:cs="Times New Roman"/>
+          <w:color w:val="000000"/>
+        </w:rPr>
+        <w:t xml:space="preserve">Navigate to </w:t>
+      </w:r>
+      <w:hyperlink r:id="rId19" w:history="1">
+        <w:r>
+          <w:rPr>
+            <w:rStyle w:val="Hyperlink"/>
+            <w:rFonts w:ascii="Calibri" w:eastAsia="Times New Roman" w:hAnsi="Calibri" w:cs="Times New Roman"/>
+          </w:rPr>
+          <w:t>https://www.ssllabs.com/ssltest/</w:t>
+        </w:r>
+      </w:hyperlink>
+      <w:r>
+        <w:rPr>
+          <w:rFonts w:ascii="Calibri" w:eastAsia="Times New Roman" w:hAnsi="Calibri" w:cs="Times New Roman"/>
+          <w:color w:val="000000"/>
+        </w:rPr>
+        <w:t xml:space="preserve"> enter our url sso-mutual-auth.parature.com and Analyze to find the details.</w:t>
+      </w:r>
+      <w:bookmarkStart w:id="18" w:name="_GoBack"/>
+      <w:bookmarkEnd w:id="18"/>
     </w:p>
     <w:p>
       <w:pPr>
@@ -5954,8 +6008,8 @@
     </w:p>
     <w:p/>
     <w:sectPr>
-      <w:headerReference w:type="default" r:id="rId19"/>
-      <w:footerReference w:type="default" r:id="rId20"/>
+      <w:headerReference w:type="default" r:id="rId20"/>
+      <w:footerReference w:type="default" r:id="rId21"/>
       <w:pgSz w:w="12240" w:h="15840"/>
       <w:pgMar w:top="1440" w:right="1440" w:bottom="1440" w:left="1440" w:header="720" w:footer="720" w:gutter="0"/>
       <w:cols w:space="720"/>
@@ -8081,6 +8135,21 @@
 </file>
 
 <file path=customXml/item2.xml><?xml version="1.0" encoding="utf-8"?>
+<p:properties xmlns:p="http://schemas.microsoft.com/office/2006/metadata/properties" xmlns:xsi="http://www.w3.org/2001/XMLSchema-instance" xmlns:pc="http://schemas.microsoft.com/office/infopath/2007/PartnerControls">
+  <documentManagement/>
+</p:properties>
+</file>
+
+<file path=customXml/item3.xml><?xml version="1.0" encoding="utf-8"?>
+<?mso-contentType ?>
+<FormTemplates xmlns="http://schemas.microsoft.com/sharepoint/v3/contenttype/forms">
+  <Display>DocumentLibraryForm</Display>
+  <Edit>DocumentLibraryForm</Edit>
+  <New>DocumentLibraryForm</New>
+</FormTemplates>
+</file>
+
+<file path=customXml/item4.xml><?xml version="1.0" encoding="utf-8"?>
 <ct:contentTypeSchema xmlns:ct="http://schemas.microsoft.com/office/2006/metadata/contentType" xmlns:ma="http://schemas.microsoft.com/office/2006/metadata/properties/metaAttributes" ct:_="" ma:_="" ma:contentTypeName="Document" ma:contentTypeID="0x01010078AA2D4F5E37FC43BD94ACA0029A565F" ma:contentTypeVersion="0" ma:contentTypeDescription="Create a new document." ma:contentTypeScope="" ma:versionID="54a145249dc34727439bf31c1aabacfe">
   <xsd:schema xmlns:xsd="http://www.w3.org/2001/XMLSchema" xmlns:xs="http://www.w3.org/2001/XMLSchema" xmlns:p="http://schemas.microsoft.com/office/2006/metadata/properties" targetNamespace="http://schemas.microsoft.com/office/2006/metadata/properties" ma:root="true" ma:fieldsID="082dd8170938fbd2422bee2c8f56111b">
     <xsd:element name="properties">
@@ -8194,21 +8263,6 @@
 </ct:contentTypeSchema>
 </file>
 
-<file path=customXml/item3.xml><?xml version="1.0" encoding="utf-8"?>
-<?mso-contentType ?>
-<FormTemplates xmlns="http://schemas.microsoft.com/sharepoint/v3/contenttype/forms">
-  <Display>DocumentLibraryForm</Display>
-  <Edit>DocumentLibraryForm</Edit>
-  <New>DocumentLibraryForm</New>
-</FormTemplates>
-</file>
-
-<file path=customXml/item4.xml><?xml version="1.0" encoding="utf-8"?>
-<p:properties xmlns:p="http://schemas.microsoft.com/office/2006/metadata/properties" xmlns:xsi="http://www.w3.org/2001/XMLSchema-instance" xmlns:pc="http://schemas.microsoft.com/office/infopath/2007/PartnerControls">
-  <documentManagement/>
-</p:properties>
-</file>
-
 <file path=customXml/item5.xml><?xml version="1.0" encoding="utf-8"?>
 <b:Sources xmlns:b="http://schemas.openxmlformats.org/officeDocument/2006/bibliography" xmlns="http://schemas.openxmlformats.org/officeDocument/2006/bibliography" SelectedStyle="\APASixthEditionOfficeOnline.xsl" StyleName="APA" Version="6"/>
 </file>
@@ -8230,6 +8284,23 @@
 </file>
 
 <file path=customXml/itemProps2.xml><?xml version="1.0" encoding="utf-8"?>
+<ds:datastoreItem xmlns:ds="http://schemas.openxmlformats.org/officeDocument/2006/customXml" ds:itemID="{EBBE3E9D-609F-48A6-BAE4-74CF454EFE5F}">
+  <ds:schemaRefs>
+    <ds:schemaRef ds:uri="http://schemas.microsoft.com/office/2006/metadata/properties"/>
+    <ds:schemaRef ds:uri="http://schemas.microsoft.com/office/infopath/2007/PartnerControls"/>
+  </ds:schemaRefs>
+</ds:datastoreItem>
+</file>
+
+<file path=customXml/itemProps3.xml><?xml version="1.0" encoding="utf-8"?>
+<ds:datastoreItem xmlns:ds="http://schemas.openxmlformats.org/officeDocument/2006/customXml" ds:itemID="{79B9022C-9675-400E-9187-53C12172D527}">
+  <ds:schemaRefs>
+    <ds:schemaRef ds:uri="http://schemas.microsoft.com/sharepoint/v3/contenttype/forms"/>
+  </ds:schemaRefs>
+</ds:datastoreItem>
+</file>
+
+<file path=customXml/itemProps4.xml><?xml version="1.0" encoding="utf-8"?>
 <ds:datastoreItem xmlns:ds="http://schemas.openxmlformats.org/officeDocument/2006/customXml" ds:itemID="{9A073BA5-717A-400A-8595-D32AE0A2115E}">
   <ds:schemaRefs>
     <ds:schemaRef ds:uri="http://schemas.microsoft.com/office/2006/metadata/contentType"/>
@@ -8245,25 +8316,8 @@
 </ds:datastoreItem>
 </file>
 
-<file path=customXml/itemProps3.xml><?xml version="1.0" encoding="utf-8"?>
-<ds:datastoreItem xmlns:ds="http://schemas.openxmlformats.org/officeDocument/2006/customXml" ds:itemID="{79B9022C-9675-400E-9187-53C12172D527}">
-  <ds:schemaRefs>
-    <ds:schemaRef ds:uri="http://schemas.microsoft.com/sharepoint/v3/contenttype/forms"/>
-  </ds:schemaRefs>
-</ds:datastoreItem>
-</file>
-
-<file path=customXml/itemProps4.xml><?xml version="1.0" encoding="utf-8"?>
-<ds:datastoreItem xmlns:ds="http://schemas.openxmlformats.org/officeDocument/2006/customXml" ds:itemID="{EBBE3E9D-609F-48A6-BAE4-74CF454EFE5F}">
-  <ds:schemaRefs>
-    <ds:schemaRef ds:uri="http://schemas.microsoft.com/office/2006/metadata/properties"/>
-    <ds:schemaRef ds:uri="http://schemas.microsoft.com/office/infopath/2007/PartnerControls"/>
-  </ds:schemaRefs>
-</ds:datastoreItem>
-</file>
-
 <file path=customXml/itemProps5.xml><?xml version="1.0" encoding="utf-8"?>
-<ds:datastoreItem xmlns:ds="http://schemas.openxmlformats.org/officeDocument/2006/customXml" ds:itemID="{0F9C496F-1640-4196-8AF0-D155698AE68E}">
+<ds:datastoreItem xmlns:ds="http://schemas.openxmlformats.org/officeDocument/2006/customXml" ds:itemID="{94757BBC-BB4F-4728-BBD9-504533078B70}">
   <ds:schemaRefs>
     <ds:schemaRef ds:uri="http://schemas.openxmlformats.org/officeDocument/2006/bibliography"/>
   </ds:schemaRefs>

</xml_diff>

<commit_message>
included details on cert upgrade
</commit_message>
<xml_diff>
--- a/Hands on guide to help you get migrated to the new passthrough.docx
+++ b/Hands on guide to help you get migrated to the new passthrough.docx
@@ -9,7 +9,7 @@
           <w:rFonts w:eastAsia="Times New Roman"/>
         </w:rPr>
       </w:pPr>
-      <w:bookmarkStart w:id="0" w:name="_Toc409098178"/>
+      <w:bookmarkStart w:id="0" w:name="_Toc413918570"/>
       <w:r>
         <w:rPr>
           <w:rFonts w:eastAsia="Times New Roman"/>
@@ -86,7 +86,7 @@
           <w:r>
             <w:fldChar w:fldCharType="separate"/>
           </w:r>
-          <w:hyperlink w:anchor="_Toc409098178" w:history="1">
+          <w:hyperlink w:anchor="_Toc413918570" w:history="1">
             <w:r>
               <w:rPr>
                 <w:rStyle w:val="Hyperlink"/>
@@ -114,7 +114,7 @@
                 <w:noProof/>
                 <w:webHidden/>
               </w:rPr>
-              <w:instrText xml:space="preserve"> PAGEREF _Toc409098178 \h </w:instrText>
+              <w:instrText xml:space="preserve"> PAGEREF _Toc413918570 \h </w:instrText>
             </w:r>
             <w:r>
               <w:rPr>
@@ -156,7 +156,7 @@
               <w:noProof/>
             </w:rPr>
           </w:pPr>
-          <w:hyperlink w:anchor="_Toc409098179" w:history="1">
+          <w:hyperlink w:anchor="_Toc413918571" w:history="1">
             <w:r>
               <w:rPr>
                 <w:rStyle w:val="Hyperlink"/>
@@ -184,7 +184,7 @@
                 <w:noProof/>
                 <w:webHidden/>
               </w:rPr>
-              <w:instrText xml:space="preserve"> PAGEREF _Toc409098179 \h </w:instrText>
+              <w:instrText xml:space="preserve"> PAGEREF _Toc413918571 \h </w:instrText>
             </w:r>
             <w:r>
               <w:rPr>
@@ -226,7 +226,7 @@
               <w:noProof/>
             </w:rPr>
           </w:pPr>
-          <w:hyperlink w:anchor="_Toc409098180" w:history="1">
+          <w:hyperlink w:anchor="_Toc413918572" w:history="1">
             <w:r>
               <w:rPr>
                 <w:rStyle w:val="Hyperlink"/>
@@ -253,7 +253,7 @@
                 <w:noProof/>
                 <w:webHidden/>
               </w:rPr>
-              <w:instrText xml:space="preserve"> PAGEREF _Toc409098180 \h </w:instrText>
+              <w:instrText xml:space="preserve"> PAGEREF _Toc413918572 \h </w:instrText>
             </w:r>
             <w:r>
               <w:rPr>
@@ -295,7 +295,7 @@
               <w:noProof/>
             </w:rPr>
           </w:pPr>
-          <w:hyperlink w:anchor="_Toc409098181" w:history="1">
+          <w:hyperlink w:anchor="_Toc413918573" w:history="1">
             <w:r>
               <w:rPr>
                 <w:rStyle w:val="Hyperlink"/>
@@ -322,7 +322,7 @@
                 <w:noProof/>
                 <w:webHidden/>
               </w:rPr>
-              <w:instrText xml:space="preserve"> PAGEREF _Toc409098181 \h </w:instrText>
+              <w:instrText xml:space="preserve"> PAGEREF _Toc413918573 \h </w:instrText>
             </w:r>
             <w:r>
               <w:rPr>
@@ -364,7 +364,7 @@
               <w:noProof/>
             </w:rPr>
           </w:pPr>
-          <w:hyperlink w:anchor="_Toc409098182" w:history="1">
+          <w:hyperlink w:anchor="_Toc413918574" w:history="1">
             <w:r>
               <w:rPr>
                 <w:rStyle w:val="Hyperlink"/>
@@ -392,7 +392,7 @@
                 <w:noProof/>
                 <w:webHidden/>
               </w:rPr>
-              <w:instrText xml:space="preserve"> PAGEREF _Toc409098182 \h </w:instrText>
+              <w:instrText xml:space="preserve"> PAGEREF _Toc413918574 \h </w:instrText>
             </w:r>
             <w:r>
               <w:rPr>
@@ -434,7 +434,7 @@
               <w:noProof/>
             </w:rPr>
           </w:pPr>
-          <w:hyperlink w:anchor="_Toc409098183" w:history="1">
+          <w:hyperlink w:anchor="_Toc413918575" w:history="1">
             <w:r>
               <w:rPr>
                 <w:rStyle w:val="Hyperlink"/>
@@ -462,7 +462,7 @@
                 <w:noProof/>
                 <w:webHidden/>
               </w:rPr>
-              <w:instrText xml:space="preserve"> PAGEREF _Toc409098183 \h </w:instrText>
+              <w:instrText xml:space="preserve"> PAGEREF _Toc413918575 \h </w:instrText>
             </w:r>
             <w:r>
               <w:rPr>
@@ -504,7 +504,7 @@
               <w:noProof/>
             </w:rPr>
           </w:pPr>
-          <w:hyperlink w:anchor="_Toc409098184" w:history="1">
+          <w:hyperlink w:anchor="_Toc413918576" w:history="1">
             <w:r>
               <w:rPr>
                 <w:rStyle w:val="Hyperlink"/>
@@ -532,7 +532,7 @@
                 <w:noProof/>
                 <w:webHidden/>
               </w:rPr>
-              <w:instrText xml:space="preserve"> PAGEREF _Toc409098184 \h </w:instrText>
+              <w:instrText xml:space="preserve"> PAGEREF _Toc413918576 \h </w:instrText>
             </w:r>
             <w:r>
               <w:rPr>
@@ -574,7 +574,7 @@
               <w:noProof/>
             </w:rPr>
           </w:pPr>
-          <w:hyperlink w:anchor="_Toc409098185" w:history="1">
+          <w:hyperlink w:anchor="_Toc413918577" w:history="1">
             <w:r>
               <w:rPr>
                 <w:rStyle w:val="Hyperlink"/>
@@ -602,7 +602,7 @@
                 <w:noProof/>
                 <w:webHidden/>
               </w:rPr>
-              <w:instrText xml:space="preserve"> PAGEREF _Toc409098185 \h </w:instrText>
+              <w:instrText xml:space="preserve"> PAGEREF _Toc413918577 \h </w:instrText>
             </w:r>
             <w:r>
               <w:rPr>
@@ -644,7 +644,7 @@
               <w:noProof/>
             </w:rPr>
           </w:pPr>
-          <w:hyperlink w:anchor="_Toc409098186" w:history="1">
+          <w:hyperlink w:anchor="_Toc413918578" w:history="1">
             <w:r>
               <w:rPr>
                 <w:rStyle w:val="Hyperlink"/>
@@ -672,7 +672,7 @@
                 <w:noProof/>
                 <w:webHidden/>
               </w:rPr>
-              <w:instrText xml:space="preserve"> PAGEREF _Toc409098186 \h </w:instrText>
+              <w:instrText xml:space="preserve"> PAGEREF _Toc413918578 \h </w:instrText>
             </w:r>
             <w:r>
               <w:rPr>
@@ -714,7 +714,7 @@
               <w:noProof/>
             </w:rPr>
           </w:pPr>
-          <w:hyperlink w:anchor="_Toc409098187" w:history="1">
+          <w:hyperlink w:anchor="_Toc413918579" w:history="1">
             <w:r>
               <w:rPr>
                 <w:rStyle w:val="Hyperlink"/>
@@ -742,7 +742,7 @@
                 <w:noProof/>
                 <w:webHidden/>
               </w:rPr>
-              <w:instrText xml:space="preserve"> PAGEREF _Toc409098187 \h </w:instrText>
+              <w:instrText xml:space="preserve"> PAGEREF _Toc413918579 \h </w:instrText>
             </w:r>
             <w:r>
               <w:rPr>
@@ -784,14 +784,14 @@
               <w:noProof/>
             </w:rPr>
           </w:pPr>
-          <w:hyperlink w:anchor="_Toc409098188" w:history="1">
+          <w:hyperlink w:anchor="_Toc413918580" w:history="1">
             <w:r>
               <w:rPr>
                 <w:rStyle w:val="Hyperlink"/>
                 <w:rFonts w:eastAsia="Times New Roman"/>
                 <w:noProof/>
               </w:rPr>
-              <w:t>Debugging:</w:t>
+              <w:t>FAQ:</w:t>
             </w:r>
             <w:r>
               <w:rPr>
@@ -812,7 +812,7 @@
                 <w:noProof/>
                 <w:webHidden/>
               </w:rPr>
-              <w:instrText xml:space="preserve"> PAGEREF _Toc409098188 \h </w:instrText>
+              <w:instrText xml:space="preserve"> PAGEREF _Toc413918580 \h </w:instrText>
             </w:r>
             <w:r>
               <w:rPr>
@@ -871,7 +871,7 @@
           <w:rFonts w:eastAsia="Times New Roman"/>
         </w:rPr>
       </w:pPr>
-      <w:bookmarkStart w:id="1" w:name="_Toc409098179"/>
+      <w:bookmarkStart w:id="1" w:name="_Toc413918571"/>
       <w:r>
         <w:rPr>
           <w:rFonts w:eastAsia="Times New Roman"/>
@@ -1092,7 +1092,7 @@
       <w:pPr>
         <w:pStyle w:val="Heading2"/>
       </w:pPr>
-      <w:bookmarkStart w:id="2" w:name="_Toc409098180"/>
+      <w:bookmarkStart w:id="2" w:name="_Toc413918572"/>
       <w:r>
         <w:t>Old Passthrough</w:t>
       </w:r>
@@ -2789,7 +2789,7 @@
       <w:pPr>
         <w:pStyle w:val="Heading2"/>
       </w:pPr>
-      <w:bookmarkStart w:id="3" w:name="_Toc409098181"/>
+      <w:bookmarkStart w:id="3" w:name="_Toc413918573"/>
       <w:r>
         <w:t>Passthrough 2.0</w:t>
       </w:r>
@@ -2950,7 +2950,7 @@
           <v:shape id="_x0000_i1025" type="#_x0000_t75" style="width:562.85pt;height:266.1pt" o:ole="">
             <v:imagedata r:id="rId12" o:title=""/>
           </v:shape>
-          <o:OLEObject Type="Embed" ProgID="Visio.Drawing.15" ShapeID="_x0000_i1025" DrawAspect="Content" ObjectID="_1486972813" r:id="rId13"/>
+          <o:OLEObject Type="Embed" ProgID="Visio.Drawing.15" ShapeID="_x0000_i1025" DrawAspect="Content" ObjectID="_1487660406" r:id="rId13"/>
         </w:object>
       </w:r>
     </w:p>
@@ -2979,7 +2979,7 @@
           <w:rFonts w:eastAsia="Times New Roman"/>
         </w:rPr>
       </w:pPr>
-      <w:bookmarkStart w:id="4" w:name="_Toc409098182"/>
+      <w:bookmarkStart w:id="4" w:name="_Toc413918574"/>
       <w:r>
         <w:rPr>
           <w:rFonts w:eastAsia="Times New Roman"/>
@@ -3073,15 +3073,8 @@
         <w:t xml:space="preserve"> for the certif</w:t>
       </w:r>
       <w:r>
-        <w:t xml:space="preserve">icate used by </w:t>
-      </w:r>
-      <w:proofErr w:type="spellStart"/>
-      <w:proofErr w:type="gramStart"/>
-      <w:r>
-        <w:t>bing</w:t>
-      </w:r>
-      <w:proofErr w:type="spellEnd"/>
-      <w:proofErr w:type="gramEnd"/>
+        <w:t>icate used by bing</w:t>
+      </w:r>
     </w:p>
     <w:p>
       <w:pPr>
@@ -3099,95 +3092,7 @@
           <w:szCs w:val="17"/>
           <w:shd w:val="clear" w:color="auto" w:fill="FFFFFF"/>
         </w:rPr>
-        <w:t>CN = Microsoft IT SSL SHA2</w:t>
-      </w:r>
-      <w:proofErr w:type="gramStart"/>
-      <w:r>
-        <w:rPr>
-          <w:rFonts w:ascii="Verdana" w:hAnsi="Verdana"/>
-          <w:color w:val="000000"/>
-          <w:sz w:val="17"/>
-          <w:szCs w:val="17"/>
-          <w:shd w:val="clear" w:color="auto" w:fill="FFFFFF"/>
-        </w:rPr>
-        <w:t>,OU</w:t>
-      </w:r>
-      <w:proofErr w:type="gramEnd"/>
-      <w:r>
-        <w:rPr>
-          <w:rFonts w:ascii="Verdana" w:hAnsi="Verdana"/>
-          <w:color w:val="000000"/>
-          <w:sz w:val="17"/>
-          <w:szCs w:val="17"/>
-          <w:shd w:val="clear" w:color="auto" w:fill="FFFFFF"/>
-        </w:rPr>
-        <w:t xml:space="preserve"> = Microsoft IT,O = Microsoft </w:t>
-      </w:r>
-      <w:proofErr w:type="spellStart"/>
-      <w:r>
-        <w:rPr>
-          <w:rFonts w:ascii="Verdana" w:hAnsi="Verdana"/>
-          <w:color w:val="000000"/>
-          <w:sz w:val="17"/>
-          <w:szCs w:val="17"/>
-          <w:shd w:val="clear" w:color="auto" w:fill="FFFFFF"/>
-        </w:rPr>
-        <w:t>Corporation,L</w:t>
-      </w:r>
-      <w:proofErr w:type="spellEnd"/>
-      <w:r>
-        <w:rPr>
-          <w:rFonts w:ascii="Verdana" w:hAnsi="Verdana"/>
-          <w:color w:val="000000"/>
-          <w:sz w:val="17"/>
-          <w:szCs w:val="17"/>
-          <w:shd w:val="clear" w:color="auto" w:fill="FFFFFF"/>
-        </w:rPr>
-        <w:t xml:space="preserve"> = </w:t>
-      </w:r>
-      <w:proofErr w:type="spellStart"/>
-      <w:r>
-        <w:rPr>
-          <w:rFonts w:ascii="Verdana" w:hAnsi="Verdana"/>
-          <w:color w:val="000000"/>
-          <w:sz w:val="17"/>
-          <w:szCs w:val="17"/>
-          <w:shd w:val="clear" w:color="auto" w:fill="FFFFFF"/>
-        </w:rPr>
-        <w:t>Redmond,ST</w:t>
-      </w:r>
-      <w:proofErr w:type="spellEnd"/>
-      <w:r>
-        <w:rPr>
-          <w:rFonts w:ascii="Verdana" w:hAnsi="Verdana"/>
-          <w:color w:val="000000"/>
-          <w:sz w:val="17"/>
-          <w:szCs w:val="17"/>
-          <w:shd w:val="clear" w:color="auto" w:fill="FFFFFF"/>
-        </w:rPr>
-        <w:t xml:space="preserve"> = </w:t>
-      </w:r>
-      <w:proofErr w:type="spellStart"/>
-      <w:r>
-        <w:rPr>
-          <w:rFonts w:ascii="Verdana" w:hAnsi="Verdana"/>
-          <w:color w:val="000000"/>
-          <w:sz w:val="17"/>
-          <w:szCs w:val="17"/>
-          <w:shd w:val="clear" w:color="auto" w:fill="FFFFFF"/>
-        </w:rPr>
-        <w:t>Washington,C</w:t>
-      </w:r>
-      <w:proofErr w:type="spellEnd"/>
-      <w:r>
-        <w:rPr>
-          <w:rFonts w:ascii="Verdana" w:hAnsi="Verdana"/>
-          <w:color w:val="000000"/>
-          <w:sz w:val="17"/>
-          <w:szCs w:val="17"/>
-          <w:shd w:val="clear" w:color="auto" w:fill="FFFFFF"/>
-        </w:rPr>
-        <w:t xml:space="preserve"> = US</w:t>
+        <w:t>CN = Microsoft IT SSL SHA2,OU = Microsoft IT,O = Microsoft Corporation,L = Redmond,ST = Washington,C = US</w:t>
       </w:r>
     </w:p>
     <w:p>
@@ -3295,7 +3200,7 @@
           <w:color w:val="000000"/>
         </w:rPr>
       </w:pPr>
-      <w:bookmarkStart w:id="5" w:name="_Toc409098183"/>
+      <w:bookmarkStart w:id="5" w:name="_Toc413918575"/>
       <w:r>
         <w:rPr>
           <w:rFonts w:eastAsia="Times New Roman"/>
@@ -3447,7 +3352,7 @@
           <w:rFonts w:eastAsia="Times New Roman"/>
         </w:rPr>
       </w:pPr>
-      <w:bookmarkStart w:id="6" w:name="_Toc409098184"/>
+      <w:bookmarkStart w:id="6" w:name="_Toc413918576"/>
       <w:r>
         <w:rPr>
           <w:rFonts w:eastAsia="Times New Roman"/>
@@ -3621,23 +3526,7 @@
           <w:rFonts w:ascii="Calibri" w:eastAsia="Times New Roman" w:hAnsi="Calibri" w:cs="Times New Roman"/>
           <w:color w:val="000000"/>
         </w:rPr>
-        <w:t xml:space="preserve"> http header with key "</w:t>
-      </w:r>
-      <w:proofErr w:type="spellStart"/>
-      <w:r>
-        <w:rPr>
-          <w:rFonts w:ascii="Calibri" w:eastAsia="Times New Roman" w:hAnsi="Calibri" w:cs="Times New Roman"/>
-          <w:color w:val="000000"/>
-        </w:rPr>
-        <w:t>ping.instanceId</w:t>
-      </w:r>
-      <w:proofErr w:type="spellEnd"/>
-      <w:r>
-        <w:rPr>
-          <w:rFonts w:ascii="Calibri" w:eastAsia="Times New Roman" w:hAnsi="Calibri" w:cs="Times New Roman"/>
-          <w:color w:val="000000"/>
-        </w:rPr>
-        <w:t>" and pass your secure pass through instance id</w:t>
+        <w:t xml:space="preserve"> http header with key "ping.instanceId" and pass your secure pass through instance id</w:t>
       </w:r>
       <w:r>
         <w:rPr>
@@ -3690,23 +3579,7 @@
           <w:rFonts w:ascii="Calibri" w:eastAsia="Times New Roman" w:hAnsi="Calibri" w:cs="Times New Roman"/>
           <w:color w:val="000000"/>
         </w:rPr>
-        <w:t xml:space="preserve"> called “</w:t>
-      </w:r>
-      <w:proofErr w:type="spellStart"/>
-      <w:r>
-        <w:rPr>
-          <w:rFonts w:ascii="Calibri" w:eastAsia="Times New Roman" w:hAnsi="Calibri" w:cs="Times New Roman"/>
-          <w:color w:val="000000"/>
-        </w:rPr>
-        <w:t>refID</w:t>
-      </w:r>
-      <w:proofErr w:type="spellEnd"/>
-      <w:r>
-        <w:rPr>
-          <w:rFonts w:ascii="Calibri" w:eastAsia="Times New Roman" w:hAnsi="Calibri" w:cs="Times New Roman"/>
-          <w:color w:val="000000"/>
-        </w:rPr>
-        <w:t>”</w:t>
+        <w:t xml:space="preserve"> called “refID”</w:t>
       </w:r>
       <w:r>
         <w:rPr>
@@ -3875,17 +3748,8 @@
           <w:rFonts w:ascii="Calibri" w:eastAsia="Times New Roman" w:hAnsi="Calibri" w:cs="Times New Roman"/>
           <w:color w:val="000000"/>
         </w:rPr>
-        <w:t xml:space="preserve"> used to create/update user details and his account </w:t>
-      </w:r>
-      <w:proofErr w:type="gramStart"/>
-      <w:r>
-        <w:rPr>
-          <w:rFonts w:ascii="Calibri" w:eastAsia="Times New Roman" w:hAnsi="Calibri" w:cs="Times New Roman"/>
-          <w:color w:val="000000"/>
-        </w:rPr>
-        <w:t>mapping.</w:t>
-      </w:r>
-      <w:proofErr w:type="gramEnd"/>
+        <w:t xml:space="preserve"> used to create/update user details and his account mapping.</w:t>
+      </w:r>
     </w:p>
     <w:p>
       <w:pPr>
@@ -3927,39 +3791,7 @@
           <w:rFonts w:ascii="Calibri" w:eastAsia="Times New Roman" w:hAnsi="Calibri" w:cs="Times New Roman"/>
           <w:color w:val="000000"/>
         </w:rPr>
-        <w:t xml:space="preserve">  "</w:t>
-      </w:r>
-      <w:proofErr w:type="gramStart"/>
-      <w:r>
-        <w:rPr>
-          <w:rFonts w:ascii="Calibri" w:eastAsia="Times New Roman" w:hAnsi="Calibri" w:cs="Times New Roman"/>
-          <w:color w:val="000000"/>
-        </w:rPr>
-        <w:t>subject</w:t>
-      </w:r>
-      <w:proofErr w:type="gramEnd"/>
-      <w:r>
-        <w:rPr>
-          <w:rFonts w:ascii="Calibri" w:eastAsia="Times New Roman" w:hAnsi="Calibri" w:cs="Times New Roman"/>
-          <w:color w:val="000000"/>
-        </w:rPr>
-        <w:t>": "</w:t>
-      </w:r>
-      <w:proofErr w:type="spellStart"/>
-      <w:r>
-        <w:rPr>
-          <w:rFonts w:ascii="Calibri" w:eastAsia="Times New Roman" w:hAnsi="Calibri" w:cs="Times New Roman"/>
-          <w:color w:val="000000"/>
-        </w:rPr>
-        <w:t>yourSecurePassthroughInstanceID</w:t>
-      </w:r>
-      <w:proofErr w:type="spellEnd"/>
-      <w:r>
-        <w:rPr>
-          <w:rFonts w:ascii="Calibri" w:eastAsia="Times New Roman" w:hAnsi="Calibri" w:cs="Times New Roman"/>
-          <w:color w:val="000000"/>
-        </w:rPr>
-        <w:t>",</w:t>
+        <w:t xml:space="preserve">  "subject": "yourSecurePassthroughInstanceID",</w:t>
       </w:r>
     </w:p>
     <w:p>
@@ -3976,23 +3808,7 @@
           <w:rFonts w:ascii="Calibri" w:eastAsia="Times New Roman" w:hAnsi="Calibri" w:cs="Times New Roman"/>
           <w:color w:val="000000"/>
         </w:rPr>
-        <w:t xml:space="preserve">  "</w:t>
-      </w:r>
-      <w:proofErr w:type="gramStart"/>
-      <w:r>
-        <w:rPr>
-          <w:rFonts w:ascii="Calibri" w:eastAsia="Times New Roman" w:hAnsi="Calibri" w:cs="Times New Roman"/>
-          <w:color w:val="000000"/>
-        </w:rPr>
-        <w:t>payload</w:t>
-      </w:r>
-      <w:proofErr w:type="gramEnd"/>
-      <w:r>
-        <w:rPr>
-          <w:rFonts w:ascii="Calibri" w:eastAsia="Times New Roman" w:hAnsi="Calibri" w:cs="Times New Roman"/>
-          <w:color w:val="000000"/>
-        </w:rPr>
-        <w:t>": {</w:t>
+        <w:t xml:space="preserve">  "payload": {</w:t>
       </w:r>
     </w:p>
     <w:p>
@@ -4009,25 +3825,7 @@
           <w:rFonts w:ascii="Calibri" w:eastAsia="Times New Roman" w:hAnsi="Calibri" w:cs="Times New Roman"/>
           <w:color w:val="000000"/>
         </w:rPr>
-        <w:t xml:space="preserve">    "</w:t>
-      </w:r>
-      <w:proofErr w:type="spellStart"/>
-      <w:proofErr w:type="gramStart"/>
-      <w:r>
-        <w:rPr>
-          <w:rFonts w:ascii="Calibri" w:eastAsia="Times New Roman" w:hAnsi="Calibri" w:cs="Times New Roman"/>
-          <w:color w:val="000000"/>
-        </w:rPr>
-        <w:t>sessEmail</w:t>
-      </w:r>
-      <w:proofErr w:type="spellEnd"/>
-      <w:proofErr w:type="gramEnd"/>
-      <w:r>
-        <w:rPr>
-          <w:rFonts w:ascii="Calibri" w:eastAsia="Times New Roman" w:hAnsi="Calibri" w:cs="Times New Roman"/>
-          <w:color w:val="000000"/>
-        </w:rPr>
-        <w:t>": "</w:t>
+        <w:t xml:space="preserve">    "sessEmail": "</w:t>
       </w:r>
       <w:r>
         <w:rPr>
@@ -4069,45 +3867,45 @@
           <w:i/>
           <w:color w:val="000000"/>
         </w:rPr>
-        <w:t>"</w:t>
-      </w:r>
-      <w:proofErr w:type="spellStart"/>
-      <w:proofErr w:type="gramStart"/>
-      <w:r>
+        <w:t>"cFname": "userFirstName",</w:t>
+      </w:r>
+    </w:p>
+    <w:p>
+      <w:pPr>
+        <w:spacing w:after="0" w:line="240" w:lineRule="auto"/>
+        <w:ind w:left="720"/>
         <w:rPr>
           <w:rFonts w:ascii="Calibri" w:eastAsia="Times New Roman" w:hAnsi="Calibri" w:cs="Times New Roman"/>
           <w:i/>
           <w:color w:val="000000"/>
         </w:rPr>
-        <w:t>cFname</w:t>
-      </w:r>
-      <w:proofErr w:type="spellEnd"/>
-      <w:proofErr w:type="gramEnd"/>
+      </w:pPr>
       <w:r>
         <w:rPr>
           <w:rFonts w:ascii="Calibri" w:eastAsia="Times New Roman" w:hAnsi="Calibri" w:cs="Times New Roman"/>
           <w:i/>
           <w:color w:val="000000"/>
         </w:rPr>
-        <w:t>": "</w:t>
-      </w:r>
-      <w:proofErr w:type="spellStart"/>
-      <w:r>
+        <w:t xml:space="preserve">    "cLname": "userLastName",</w:t>
+      </w:r>
+    </w:p>
+    <w:p>
+      <w:pPr>
+        <w:spacing w:after="0" w:line="240" w:lineRule="auto"/>
+        <w:ind w:left="720"/>
         <w:rPr>
           <w:rFonts w:ascii="Calibri" w:eastAsia="Times New Roman" w:hAnsi="Calibri" w:cs="Times New Roman"/>
           <w:i/>
           <w:color w:val="000000"/>
         </w:rPr>
-        <w:t>userFirstName</w:t>
-      </w:r>
-      <w:proofErr w:type="spellEnd"/>
+      </w:pPr>
       <w:r>
         <w:rPr>
           <w:rFonts w:ascii="Calibri" w:eastAsia="Times New Roman" w:hAnsi="Calibri" w:cs="Times New Roman"/>
           <w:i/>
           <w:color w:val="000000"/>
         </w:rPr>
-        <w:t>",</w:t>
+        <w:t xml:space="preserve">    "cEmail": "parature_tester@parature.com",</w:t>
       </w:r>
     </w:p>
     <w:p>
@@ -4126,45 +3924,45 @@
           <w:i/>
           <w:color w:val="000000"/>
         </w:rPr>
-        <w:t xml:space="preserve">    "</w:t>
-      </w:r>
-      <w:proofErr w:type="spellStart"/>
-      <w:proofErr w:type="gramStart"/>
-      <w:r>
+        <w:t xml:space="preserve">    "cPassword": "password",</w:t>
+      </w:r>
+    </w:p>
+    <w:p>
+      <w:pPr>
+        <w:spacing w:after="0" w:line="240" w:lineRule="auto"/>
+        <w:ind w:left="720"/>
         <w:rPr>
           <w:rFonts w:ascii="Calibri" w:eastAsia="Times New Roman" w:hAnsi="Calibri" w:cs="Times New Roman"/>
           <w:i/>
           <w:color w:val="000000"/>
         </w:rPr>
-        <w:t>cLname</w:t>
-      </w:r>
-      <w:proofErr w:type="spellEnd"/>
-      <w:proofErr w:type="gramEnd"/>
+      </w:pPr>
       <w:r>
         <w:rPr>
           <w:rFonts w:ascii="Calibri" w:eastAsia="Times New Roman" w:hAnsi="Calibri" w:cs="Times New Roman"/>
           <w:i/>
           <w:color w:val="000000"/>
         </w:rPr>
-        <w:t>": "</w:t>
-      </w:r>
-      <w:proofErr w:type="spellStart"/>
-      <w:r>
+        <w:t xml:space="preserve">    "cStatus": "REGISTERED",</w:t>
+      </w:r>
+    </w:p>
+    <w:p>
+      <w:pPr>
+        <w:spacing w:after="0" w:line="240" w:lineRule="auto"/>
+        <w:ind w:left="720"/>
         <w:rPr>
           <w:rFonts w:ascii="Calibri" w:eastAsia="Times New Roman" w:hAnsi="Calibri" w:cs="Times New Roman"/>
           <w:i/>
           <w:color w:val="000000"/>
         </w:rPr>
-        <w:t>userLastName</w:t>
-      </w:r>
-      <w:proofErr w:type="spellEnd"/>
+      </w:pPr>
       <w:r>
         <w:rPr>
           <w:rFonts w:ascii="Calibri" w:eastAsia="Times New Roman" w:hAnsi="Calibri" w:cs="Times New Roman"/>
           <w:i/>
           <w:color w:val="000000"/>
         </w:rPr>
-        <w:t>",</w:t>
+        <w:t xml:space="preserve">    "cUname": "userName",</w:t>
       </w:r>
     </w:p>
     <w:p>
@@ -4173,38 +3971,190 @@
         <w:ind w:left="720"/>
         <w:rPr>
           <w:rFonts w:ascii="Calibri" w:eastAsia="Times New Roman" w:hAnsi="Calibri" w:cs="Times New Roman"/>
+          <w:color w:val="000000"/>
+        </w:rPr>
+      </w:pPr>
+      <w:r>
+        <w:rPr>
+          <w:rFonts w:ascii="Calibri" w:eastAsia="Times New Roman" w:hAnsi="Calibri" w:cs="Times New Roman"/>
+          <w:color w:val="000000"/>
+        </w:rPr>
+        <w:lastRenderedPageBreak/>
+        <w:t xml:space="preserve">    "cTou": "1",</w:t>
+      </w:r>
+    </w:p>
+    <w:p>
+      <w:pPr>
+        <w:spacing w:after="0" w:line="240" w:lineRule="auto"/>
+        <w:ind w:left="720"/>
+        <w:rPr>
+          <w:rFonts w:ascii="Calibri" w:eastAsia="Times New Roman" w:hAnsi="Calibri" w:cs="Times New Roman"/>
+          <w:color w:val="000000"/>
+        </w:rPr>
+      </w:pPr>
+      <w:r>
+        <w:rPr>
+          <w:rFonts w:ascii="Calibri" w:eastAsia="Times New Roman" w:hAnsi="Calibri" w:cs="Times New Roman"/>
+          <w:color w:val="000000"/>
+        </w:rPr>
+        <w:t xml:space="preserve">    "amName": "Users Associated Account Name",</w:t>
+      </w:r>
+    </w:p>
+    <w:p>
+      <w:pPr>
+        <w:spacing w:after="0" w:line="240" w:lineRule="auto"/>
+        <w:ind w:left="720"/>
+        <w:rPr>
+          <w:rFonts w:ascii="Calibri" w:eastAsia="Times New Roman" w:hAnsi="Calibri" w:cs="Times New Roman"/>
+          <w:color w:val="000000"/>
+        </w:rPr>
+      </w:pPr>
+      <w:r>
+        <w:rPr>
+          <w:rFonts w:ascii="Calibri" w:eastAsia="Times New Roman" w:hAnsi="Calibri" w:cs="Times New Roman"/>
+          <w:color w:val="000000"/>
+        </w:rPr>
+        <w:t xml:space="preserve">    "deptID": "45014",</w:t>
+      </w:r>
+    </w:p>
+    <w:p>
+      <w:pPr>
+        <w:spacing w:after="0" w:line="240" w:lineRule="auto"/>
+        <w:ind w:left="720"/>
+        <w:rPr>
+          <w:rFonts w:ascii="Calibri" w:eastAsia="Times New Roman" w:hAnsi="Calibri" w:cs="Times New Roman"/>
+          <w:color w:val="000000"/>
+        </w:rPr>
+      </w:pPr>
+      <w:r>
+        <w:rPr>
+          <w:rFonts w:ascii="Calibri" w:eastAsia="Times New Roman" w:hAnsi="Calibri" w:cs="Times New Roman"/>
+          <w:color w:val="000000"/>
+        </w:rPr>
+        <w:t xml:space="preserve">      }</w:t>
+      </w:r>
+    </w:p>
+    <w:p>
+      <w:pPr>
+        <w:spacing w:after="0" w:line="240" w:lineRule="auto"/>
+        <w:ind w:left="720"/>
+        <w:rPr>
+          <w:rFonts w:ascii="Calibri" w:eastAsia="Times New Roman" w:hAnsi="Calibri" w:cs="Times New Roman"/>
+          <w:color w:val="000000"/>
+        </w:rPr>
+      </w:pPr>
+      <w:r>
+        <w:rPr>
+          <w:rFonts w:ascii="Calibri" w:eastAsia="Times New Roman" w:hAnsi="Calibri" w:cs="Times New Roman"/>
+          <w:color w:val="000000"/>
+        </w:rPr>
+        <w:t>}</w:t>
+      </w:r>
+    </w:p>
+    <w:p>
+      <w:pPr>
+        <w:spacing w:after="0" w:line="240" w:lineRule="auto"/>
+        <w:rPr>
+          <w:rFonts w:ascii="Calibri" w:eastAsia="Times New Roman" w:hAnsi="Calibri" w:cs="Times New Roman"/>
+          <w:color w:val="000000"/>
+        </w:rPr>
+      </w:pPr>
+    </w:p>
+    <w:p>
+      <w:pPr>
+        <w:spacing w:after="0" w:line="240" w:lineRule="auto"/>
+        <w:rPr>
+          <w:rFonts w:ascii="Calibri" w:eastAsia="Times New Roman" w:hAnsi="Calibri" w:cs="Times New Roman"/>
+          <w:color w:val="000000"/>
+        </w:rPr>
+      </w:pPr>
+      <w:r>
+        <w:rPr>
+          <w:rFonts w:ascii="Calibri" w:eastAsia="Times New Roman" w:hAnsi="Calibri" w:cs="Times New Roman"/>
+          <w:color w:val="000000"/>
+        </w:rPr>
+        <w:t xml:space="preserve">NOTE: </w:t>
+      </w:r>
+      <w:r>
+        <w:rPr>
+          <w:rFonts w:ascii="Calibri" w:eastAsia="Times New Roman" w:hAnsi="Calibri" w:cs="Times New Roman"/>
+          <w:color w:val="000000"/>
+        </w:rPr>
+        <w:t xml:space="preserve">Another sample JSON with </w:t>
+      </w:r>
+      <w:r>
+        <w:rPr>
+          <w:rFonts w:ascii="Calibri" w:eastAsia="Times New Roman" w:hAnsi="Calibri" w:cs="Times New Roman"/>
+          <w:color w:val="000000"/>
+        </w:rPr>
+        <w:t xml:space="preserve">necessary </w:t>
+      </w:r>
+      <w:r>
+        <w:rPr>
+          <w:rFonts w:ascii="Calibri" w:eastAsia="Times New Roman" w:hAnsi="Calibri" w:cs="Times New Roman"/>
+          <w:color w:val="000000"/>
+        </w:rPr>
+        <w:t>user</w:t>
+      </w:r>
+      <w:r>
+        <w:rPr>
+          <w:rFonts w:ascii="Calibri" w:eastAsia="Times New Roman" w:hAnsi="Calibri" w:cs="Times New Roman"/>
+          <w:color w:val="000000"/>
+        </w:rPr>
+        <w:t xml:space="preserve"> identifier</w:t>
+      </w:r>
+      <w:r>
+        <w:rPr>
+          <w:rFonts w:ascii="Calibri" w:eastAsia="Times New Roman" w:hAnsi="Calibri" w:cs="Times New Roman"/>
+          <w:color w:val="000000"/>
+        </w:rPr>
+        <w:t xml:space="preserve"> information to perform </w:t>
+      </w:r>
+      <w:r>
+        <w:rPr>
+          <w:rFonts w:ascii="Calibri" w:eastAsia="Times New Roman" w:hAnsi="Calibri" w:cs="Times New Roman"/>
+          <w:color w:val="000000"/>
+        </w:rPr>
+        <w:t xml:space="preserve">pure </w:t>
+      </w:r>
+      <w:r>
+        <w:rPr>
+          <w:rFonts w:ascii="Calibri" w:eastAsia="Times New Roman" w:hAnsi="Calibri" w:cs="Times New Roman"/>
+          <w:color w:val="000000"/>
+        </w:rPr>
+        <w:t>authentication alone</w:t>
+      </w:r>
+      <w:r>
+        <w:rPr>
+          <w:rFonts w:ascii="Calibri" w:eastAsia="Times New Roman" w:hAnsi="Calibri" w:cs="Times New Roman"/>
+          <w:color w:val="000000"/>
+        </w:rPr>
+        <w:t xml:space="preserve"> </w:t>
+      </w:r>
+      <w:r>
+        <w:rPr>
+          <w:rFonts w:ascii="Calibri" w:eastAsia="Times New Roman" w:hAnsi="Calibri" w:cs="Times New Roman"/>
           <w:i/>
           <w:color w:val="000000"/>
         </w:rPr>
-      </w:pPr>
-      <w:r>
-        <w:rPr>
-          <w:rFonts w:ascii="Calibri" w:eastAsia="Times New Roman" w:hAnsi="Calibri" w:cs="Times New Roman"/>
-          <w:i/>
-          <w:color w:val="000000"/>
-        </w:rPr>
-        <w:t xml:space="preserve">    "</w:t>
-      </w:r>
-      <w:proofErr w:type="spellStart"/>
-      <w:proofErr w:type="gramStart"/>
-      <w:r>
-        <w:rPr>
-          <w:rFonts w:ascii="Calibri" w:eastAsia="Times New Roman" w:hAnsi="Calibri" w:cs="Times New Roman"/>
-          <w:i/>
-          <w:color w:val="000000"/>
-        </w:rPr>
-        <w:t>cEmail</w:t>
-      </w:r>
-      <w:proofErr w:type="spellEnd"/>
-      <w:proofErr w:type="gramEnd"/>
-      <w:r>
-        <w:rPr>
-          <w:rFonts w:ascii="Calibri" w:eastAsia="Times New Roman" w:hAnsi="Calibri" w:cs="Times New Roman"/>
-          <w:i/>
-          <w:color w:val="000000"/>
-        </w:rPr>
-        <w:t>": "parature_tester@parature.com",</w:t>
-      </w:r>
+        <w:t>when you have the Flag to let passthrough update/create new customers turned off</w:t>
+      </w:r>
+      <w:r>
+        <w:rPr>
+          <w:rFonts w:ascii="Calibri" w:eastAsia="Times New Roman" w:hAnsi="Calibri" w:cs="Times New Roman"/>
+          <w:color w:val="000000"/>
+        </w:rPr>
+        <w:t>. If you use passthrough to create or update customers, please send all the values you sent in the past in the JSON key value pairs.</w:t>
+      </w:r>
+    </w:p>
+    <w:p>
+      <w:pPr>
+        <w:spacing w:after="0" w:line="240" w:lineRule="auto"/>
+        <w:rPr>
+          <w:rFonts w:ascii="Calibri" w:eastAsia="Times New Roman" w:hAnsi="Calibri" w:cs="Times New Roman"/>
+          <w:color w:val="000000"/>
+        </w:rPr>
+      </w:pPr>
     </w:p>
     <w:p>
       <w:pPr>
@@ -4212,37 +4162,15 @@
         <w:ind w:left="720"/>
         <w:rPr>
           <w:rFonts w:ascii="Calibri" w:eastAsia="Times New Roman" w:hAnsi="Calibri" w:cs="Times New Roman"/>
-          <w:i/>
-          <w:color w:val="000000"/>
-        </w:rPr>
-      </w:pPr>
-      <w:r>
-        <w:rPr>
-          <w:rFonts w:ascii="Calibri" w:eastAsia="Times New Roman" w:hAnsi="Calibri" w:cs="Times New Roman"/>
-          <w:i/>
-          <w:color w:val="000000"/>
-        </w:rPr>
-        <w:t xml:space="preserve">    "</w:t>
-      </w:r>
-      <w:proofErr w:type="spellStart"/>
-      <w:proofErr w:type="gramStart"/>
-      <w:r>
-        <w:rPr>
-          <w:rFonts w:ascii="Calibri" w:eastAsia="Times New Roman" w:hAnsi="Calibri" w:cs="Times New Roman"/>
-          <w:i/>
-          <w:color w:val="000000"/>
-        </w:rPr>
-        <w:t>cPassword</w:t>
-      </w:r>
-      <w:proofErr w:type="spellEnd"/>
-      <w:proofErr w:type="gramEnd"/>
-      <w:r>
-        <w:rPr>
-          <w:rFonts w:ascii="Calibri" w:eastAsia="Times New Roman" w:hAnsi="Calibri" w:cs="Times New Roman"/>
-          <w:i/>
-          <w:color w:val="000000"/>
-        </w:rPr>
-        <w:t>": "password",</w:t>
+          <w:color w:val="000000"/>
+        </w:rPr>
+      </w:pPr>
+      <w:r>
+        <w:rPr>
+          <w:rFonts w:ascii="Calibri" w:eastAsia="Times New Roman" w:hAnsi="Calibri" w:cs="Times New Roman"/>
+          <w:color w:val="000000"/>
+        </w:rPr>
+        <w:t>{</w:t>
       </w:r>
     </w:p>
     <w:p>
@@ -4251,37 +4179,15 @@
         <w:ind w:left="720"/>
         <w:rPr>
           <w:rFonts w:ascii="Calibri" w:eastAsia="Times New Roman" w:hAnsi="Calibri" w:cs="Times New Roman"/>
-          <w:i/>
-          <w:color w:val="000000"/>
-        </w:rPr>
-      </w:pPr>
-      <w:r>
-        <w:rPr>
-          <w:rFonts w:ascii="Calibri" w:eastAsia="Times New Roman" w:hAnsi="Calibri" w:cs="Times New Roman"/>
-          <w:i/>
-          <w:color w:val="000000"/>
-        </w:rPr>
-        <w:t xml:space="preserve">    "</w:t>
-      </w:r>
-      <w:proofErr w:type="spellStart"/>
-      <w:proofErr w:type="gramStart"/>
-      <w:r>
-        <w:rPr>
-          <w:rFonts w:ascii="Calibri" w:eastAsia="Times New Roman" w:hAnsi="Calibri" w:cs="Times New Roman"/>
-          <w:i/>
-          <w:color w:val="000000"/>
-        </w:rPr>
-        <w:t>cStatus</w:t>
-      </w:r>
-      <w:proofErr w:type="spellEnd"/>
-      <w:proofErr w:type="gramEnd"/>
-      <w:r>
-        <w:rPr>
-          <w:rFonts w:ascii="Calibri" w:eastAsia="Times New Roman" w:hAnsi="Calibri" w:cs="Times New Roman"/>
-          <w:i/>
-          <w:color w:val="000000"/>
-        </w:rPr>
-        <w:t>": "REGISTERED",</w:t>
+          <w:color w:val="000000"/>
+        </w:rPr>
+      </w:pPr>
+      <w:r>
+        <w:rPr>
+          <w:rFonts w:ascii="Calibri" w:eastAsia="Times New Roman" w:hAnsi="Calibri" w:cs="Times New Roman"/>
+          <w:color w:val="000000"/>
+        </w:rPr>
+        <w:t xml:space="preserve">  "subject": "yourSecurePassthroughInstanceID",</w:t>
       </w:r>
     </w:p>
     <w:p>
@@ -4290,55 +4196,15 @@
         <w:ind w:left="720"/>
         <w:rPr>
           <w:rFonts w:ascii="Calibri" w:eastAsia="Times New Roman" w:hAnsi="Calibri" w:cs="Times New Roman"/>
-          <w:i/>
-          <w:color w:val="000000"/>
-        </w:rPr>
-      </w:pPr>
-      <w:r>
-        <w:rPr>
-          <w:rFonts w:ascii="Calibri" w:eastAsia="Times New Roman" w:hAnsi="Calibri" w:cs="Times New Roman"/>
-          <w:i/>
-          <w:color w:val="000000"/>
-        </w:rPr>
-        <w:t xml:space="preserve">    "</w:t>
-      </w:r>
-      <w:proofErr w:type="spellStart"/>
-      <w:proofErr w:type="gramStart"/>
-      <w:r>
-        <w:rPr>
-          <w:rFonts w:ascii="Calibri" w:eastAsia="Times New Roman" w:hAnsi="Calibri" w:cs="Times New Roman"/>
-          <w:i/>
-          <w:color w:val="000000"/>
-        </w:rPr>
-        <w:t>cUname</w:t>
-      </w:r>
-      <w:proofErr w:type="spellEnd"/>
-      <w:proofErr w:type="gramEnd"/>
-      <w:r>
-        <w:rPr>
-          <w:rFonts w:ascii="Calibri" w:eastAsia="Times New Roman" w:hAnsi="Calibri" w:cs="Times New Roman"/>
-          <w:i/>
-          <w:color w:val="000000"/>
-        </w:rPr>
-        <w:t>": "</w:t>
-      </w:r>
-      <w:proofErr w:type="spellStart"/>
-      <w:r>
-        <w:rPr>
-          <w:rFonts w:ascii="Calibri" w:eastAsia="Times New Roman" w:hAnsi="Calibri" w:cs="Times New Roman"/>
-          <w:i/>
-          <w:color w:val="000000"/>
-        </w:rPr>
-        <w:t>userName</w:t>
-      </w:r>
-      <w:proofErr w:type="spellEnd"/>
-      <w:r>
-        <w:rPr>
-          <w:rFonts w:ascii="Calibri" w:eastAsia="Times New Roman" w:hAnsi="Calibri" w:cs="Times New Roman"/>
-          <w:i/>
-          <w:color w:val="000000"/>
-        </w:rPr>
-        <w:t>",</w:t>
+          <w:color w:val="000000"/>
+        </w:rPr>
+      </w:pPr>
+      <w:r>
+        <w:rPr>
+          <w:rFonts w:ascii="Calibri" w:eastAsia="Times New Roman" w:hAnsi="Calibri" w:cs="Times New Roman"/>
+          <w:color w:val="000000"/>
+        </w:rPr>
+        <w:t xml:space="preserve">  "payload": {</w:t>
       </w:r>
     </w:p>
     <w:p>
@@ -4355,369 +4221,7 @@
           <w:rFonts w:ascii="Calibri" w:eastAsia="Times New Roman" w:hAnsi="Calibri" w:cs="Times New Roman"/>
           <w:color w:val="000000"/>
         </w:rPr>
-        <w:lastRenderedPageBreak/>
-        <w:t xml:space="preserve">    "</w:t>
-      </w:r>
-      <w:proofErr w:type="spellStart"/>
-      <w:proofErr w:type="gramStart"/>
-      <w:r>
-        <w:rPr>
-          <w:rFonts w:ascii="Calibri" w:eastAsia="Times New Roman" w:hAnsi="Calibri" w:cs="Times New Roman"/>
-          <w:color w:val="000000"/>
-        </w:rPr>
-        <w:t>cTou</w:t>
-      </w:r>
-      <w:proofErr w:type="spellEnd"/>
-      <w:proofErr w:type="gramEnd"/>
-      <w:r>
-        <w:rPr>
-          <w:rFonts w:ascii="Calibri" w:eastAsia="Times New Roman" w:hAnsi="Calibri" w:cs="Times New Roman"/>
-          <w:color w:val="000000"/>
-        </w:rPr>
-        <w:t>": "1",</w:t>
-      </w:r>
-    </w:p>
-    <w:p>
-      <w:pPr>
-        <w:spacing w:after="0" w:line="240" w:lineRule="auto"/>
-        <w:ind w:left="720"/>
-        <w:rPr>
-          <w:rFonts w:ascii="Calibri" w:eastAsia="Times New Roman" w:hAnsi="Calibri" w:cs="Times New Roman"/>
-          <w:color w:val="000000"/>
-        </w:rPr>
-      </w:pPr>
-      <w:r>
-        <w:rPr>
-          <w:rFonts w:ascii="Calibri" w:eastAsia="Times New Roman" w:hAnsi="Calibri" w:cs="Times New Roman"/>
-          <w:color w:val="000000"/>
-        </w:rPr>
-        <w:t xml:space="preserve">    "</w:t>
-      </w:r>
-      <w:proofErr w:type="spellStart"/>
-      <w:proofErr w:type="gramStart"/>
-      <w:r>
-        <w:rPr>
-          <w:rFonts w:ascii="Calibri" w:eastAsia="Times New Roman" w:hAnsi="Calibri" w:cs="Times New Roman"/>
-          <w:color w:val="000000"/>
-        </w:rPr>
-        <w:t>amName</w:t>
-      </w:r>
-      <w:proofErr w:type="spellEnd"/>
-      <w:proofErr w:type="gramEnd"/>
-      <w:r>
-        <w:rPr>
-          <w:rFonts w:ascii="Calibri" w:eastAsia="Times New Roman" w:hAnsi="Calibri" w:cs="Times New Roman"/>
-          <w:color w:val="000000"/>
-        </w:rPr>
-        <w:t>": "Users Associated Account Name",</w:t>
-      </w:r>
-    </w:p>
-    <w:p>
-      <w:pPr>
-        <w:spacing w:after="0" w:line="240" w:lineRule="auto"/>
-        <w:ind w:left="720"/>
-        <w:rPr>
-          <w:rFonts w:ascii="Calibri" w:eastAsia="Times New Roman" w:hAnsi="Calibri" w:cs="Times New Roman"/>
-          <w:color w:val="000000"/>
-        </w:rPr>
-      </w:pPr>
-      <w:r>
-        <w:rPr>
-          <w:rFonts w:ascii="Calibri" w:eastAsia="Times New Roman" w:hAnsi="Calibri" w:cs="Times New Roman"/>
-          <w:color w:val="000000"/>
-        </w:rPr>
-        <w:t xml:space="preserve">    "</w:t>
-      </w:r>
-      <w:proofErr w:type="spellStart"/>
-      <w:proofErr w:type="gramStart"/>
-      <w:r>
-        <w:rPr>
-          <w:rFonts w:ascii="Calibri" w:eastAsia="Times New Roman" w:hAnsi="Calibri" w:cs="Times New Roman"/>
-          <w:color w:val="000000"/>
-        </w:rPr>
-        <w:t>deptID</w:t>
-      </w:r>
-      <w:proofErr w:type="spellEnd"/>
-      <w:proofErr w:type="gramEnd"/>
-      <w:r>
-        <w:rPr>
-          <w:rFonts w:ascii="Calibri" w:eastAsia="Times New Roman" w:hAnsi="Calibri" w:cs="Times New Roman"/>
-          <w:color w:val="000000"/>
-        </w:rPr>
-        <w:t>": "45014",</w:t>
-      </w:r>
-    </w:p>
-    <w:p>
-      <w:pPr>
-        <w:spacing w:after="0" w:line="240" w:lineRule="auto"/>
-        <w:ind w:left="720"/>
-        <w:rPr>
-          <w:rFonts w:ascii="Calibri" w:eastAsia="Times New Roman" w:hAnsi="Calibri" w:cs="Times New Roman"/>
-          <w:color w:val="000000"/>
-        </w:rPr>
-      </w:pPr>
-      <w:r>
-        <w:rPr>
-          <w:rFonts w:ascii="Calibri" w:eastAsia="Times New Roman" w:hAnsi="Calibri" w:cs="Times New Roman"/>
-          <w:color w:val="000000"/>
-        </w:rPr>
-        <w:t xml:space="preserve">      }</w:t>
-      </w:r>
-    </w:p>
-    <w:p>
-      <w:pPr>
-        <w:spacing w:after="0" w:line="240" w:lineRule="auto"/>
-        <w:ind w:left="720"/>
-        <w:rPr>
-          <w:rFonts w:ascii="Calibri" w:eastAsia="Times New Roman" w:hAnsi="Calibri" w:cs="Times New Roman"/>
-          <w:color w:val="000000"/>
-        </w:rPr>
-      </w:pPr>
-      <w:r>
-        <w:rPr>
-          <w:rFonts w:ascii="Calibri" w:eastAsia="Times New Roman" w:hAnsi="Calibri" w:cs="Times New Roman"/>
-          <w:color w:val="000000"/>
-        </w:rPr>
-        <w:t>}</w:t>
-      </w:r>
-    </w:p>
-    <w:p>
-      <w:pPr>
-        <w:spacing w:after="0" w:line="240" w:lineRule="auto"/>
-        <w:rPr>
-          <w:rFonts w:ascii="Calibri" w:eastAsia="Times New Roman" w:hAnsi="Calibri" w:cs="Times New Roman"/>
-          <w:color w:val="000000"/>
-        </w:rPr>
-      </w:pPr>
-    </w:p>
-    <w:p>
-      <w:pPr>
-        <w:spacing w:after="0" w:line="240" w:lineRule="auto"/>
-        <w:rPr>
-          <w:rFonts w:ascii="Calibri" w:eastAsia="Times New Roman" w:hAnsi="Calibri" w:cs="Times New Roman"/>
-          <w:color w:val="000000"/>
-        </w:rPr>
-      </w:pPr>
-      <w:r>
-        <w:rPr>
-          <w:rFonts w:ascii="Calibri" w:eastAsia="Times New Roman" w:hAnsi="Calibri" w:cs="Times New Roman"/>
-          <w:color w:val="000000"/>
-        </w:rPr>
-        <w:t xml:space="preserve">NOTE: </w:t>
-      </w:r>
-      <w:r>
-        <w:rPr>
-          <w:rFonts w:ascii="Calibri" w:eastAsia="Times New Roman" w:hAnsi="Calibri" w:cs="Times New Roman"/>
-          <w:color w:val="000000"/>
-        </w:rPr>
-        <w:t xml:space="preserve">Another sample JSON with </w:t>
-      </w:r>
-      <w:r>
-        <w:rPr>
-          <w:rFonts w:ascii="Calibri" w:eastAsia="Times New Roman" w:hAnsi="Calibri" w:cs="Times New Roman"/>
-          <w:color w:val="000000"/>
-        </w:rPr>
-        <w:t xml:space="preserve">necessary </w:t>
-      </w:r>
-      <w:r>
-        <w:rPr>
-          <w:rFonts w:ascii="Calibri" w:eastAsia="Times New Roman" w:hAnsi="Calibri" w:cs="Times New Roman"/>
-          <w:color w:val="000000"/>
-        </w:rPr>
-        <w:t>user</w:t>
-      </w:r>
-      <w:r>
-        <w:rPr>
-          <w:rFonts w:ascii="Calibri" w:eastAsia="Times New Roman" w:hAnsi="Calibri" w:cs="Times New Roman"/>
-          <w:color w:val="000000"/>
-        </w:rPr>
-        <w:t xml:space="preserve"> identifier</w:t>
-      </w:r>
-      <w:r>
-        <w:rPr>
-          <w:rFonts w:ascii="Calibri" w:eastAsia="Times New Roman" w:hAnsi="Calibri" w:cs="Times New Roman"/>
-          <w:color w:val="000000"/>
-        </w:rPr>
-        <w:t xml:space="preserve"> information to perform </w:t>
-      </w:r>
-      <w:r>
-        <w:rPr>
-          <w:rFonts w:ascii="Calibri" w:eastAsia="Times New Roman" w:hAnsi="Calibri" w:cs="Times New Roman"/>
-          <w:color w:val="000000"/>
-        </w:rPr>
-        <w:t xml:space="preserve">pure </w:t>
-      </w:r>
-      <w:r>
-        <w:rPr>
-          <w:rFonts w:ascii="Calibri" w:eastAsia="Times New Roman" w:hAnsi="Calibri" w:cs="Times New Roman"/>
-          <w:color w:val="000000"/>
-        </w:rPr>
-        <w:t>authentication alone</w:t>
-      </w:r>
-      <w:r>
-        <w:rPr>
-          <w:rFonts w:ascii="Calibri" w:eastAsia="Times New Roman" w:hAnsi="Calibri" w:cs="Times New Roman"/>
-          <w:color w:val="000000"/>
-        </w:rPr>
-        <w:t xml:space="preserve"> </w:t>
-      </w:r>
-      <w:r>
-        <w:rPr>
-          <w:rFonts w:ascii="Calibri" w:eastAsia="Times New Roman" w:hAnsi="Calibri" w:cs="Times New Roman"/>
-          <w:i/>
-          <w:color w:val="000000"/>
-        </w:rPr>
-        <w:t>when you have the Flag to let passthrough update/create new customers turned off</w:t>
-      </w:r>
-      <w:r>
-        <w:rPr>
-          <w:rFonts w:ascii="Calibri" w:eastAsia="Times New Roman" w:hAnsi="Calibri" w:cs="Times New Roman"/>
-          <w:color w:val="000000"/>
-        </w:rPr>
-        <w:t>. If you use passthrough to create or update customers, please send all the values you sent in the past in the JSON key value pairs.</w:t>
-      </w:r>
-    </w:p>
-    <w:p>
-      <w:pPr>
-        <w:spacing w:after="0" w:line="240" w:lineRule="auto"/>
-        <w:rPr>
-          <w:rFonts w:ascii="Calibri" w:eastAsia="Times New Roman" w:hAnsi="Calibri" w:cs="Times New Roman"/>
-          <w:color w:val="000000"/>
-        </w:rPr>
-      </w:pPr>
-    </w:p>
-    <w:p>
-      <w:pPr>
-        <w:spacing w:after="0" w:line="240" w:lineRule="auto"/>
-        <w:ind w:left="720"/>
-        <w:rPr>
-          <w:rFonts w:ascii="Calibri" w:eastAsia="Times New Roman" w:hAnsi="Calibri" w:cs="Times New Roman"/>
-          <w:color w:val="000000"/>
-        </w:rPr>
-      </w:pPr>
-      <w:r>
-        <w:rPr>
-          <w:rFonts w:ascii="Calibri" w:eastAsia="Times New Roman" w:hAnsi="Calibri" w:cs="Times New Roman"/>
-          <w:color w:val="000000"/>
-        </w:rPr>
-        <w:t>{</w:t>
-      </w:r>
-    </w:p>
-    <w:p>
-      <w:pPr>
-        <w:spacing w:after="0" w:line="240" w:lineRule="auto"/>
-        <w:ind w:left="720"/>
-        <w:rPr>
-          <w:rFonts w:ascii="Calibri" w:eastAsia="Times New Roman" w:hAnsi="Calibri" w:cs="Times New Roman"/>
-          <w:color w:val="000000"/>
-        </w:rPr>
-      </w:pPr>
-      <w:r>
-        <w:rPr>
-          <w:rFonts w:ascii="Calibri" w:eastAsia="Times New Roman" w:hAnsi="Calibri" w:cs="Times New Roman"/>
-          <w:color w:val="000000"/>
-        </w:rPr>
-        <w:t xml:space="preserve">  "</w:t>
-      </w:r>
-      <w:proofErr w:type="gramStart"/>
-      <w:r>
-        <w:rPr>
-          <w:rFonts w:ascii="Calibri" w:eastAsia="Times New Roman" w:hAnsi="Calibri" w:cs="Times New Roman"/>
-          <w:color w:val="000000"/>
-        </w:rPr>
-        <w:t>subject</w:t>
-      </w:r>
-      <w:proofErr w:type="gramEnd"/>
-      <w:r>
-        <w:rPr>
-          <w:rFonts w:ascii="Calibri" w:eastAsia="Times New Roman" w:hAnsi="Calibri" w:cs="Times New Roman"/>
-          <w:color w:val="000000"/>
-        </w:rPr>
-        <w:t>": "</w:t>
-      </w:r>
-      <w:proofErr w:type="spellStart"/>
-      <w:r>
-        <w:rPr>
-          <w:rFonts w:ascii="Calibri" w:eastAsia="Times New Roman" w:hAnsi="Calibri" w:cs="Times New Roman"/>
-          <w:color w:val="000000"/>
-        </w:rPr>
-        <w:t>yourSecurePassthroughInstanceID</w:t>
-      </w:r>
-      <w:proofErr w:type="spellEnd"/>
-      <w:r>
-        <w:rPr>
-          <w:rFonts w:ascii="Calibri" w:eastAsia="Times New Roman" w:hAnsi="Calibri" w:cs="Times New Roman"/>
-          <w:color w:val="000000"/>
-        </w:rPr>
-        <w:t>",</w:t>
-      </w:r>
-    </w:p>
-    <w:p>
-      <w:pPr>
-        <w:spacing w:after="0" w:line="240" w:lineRule="auto"/>
-        <w:ind w:left="720"/>
-        <w:rPr>
-          <w:rFonts w:ascii="Calibri" w:eastAsia="Times New Roman" w:hAnsi="Calibri" w:cs="Times New Roman"/>
-          <w:color w:val="000000"/>
-        </w:rPr>
-      </w:pPr>
-      <w:r>
-        <w:rPr>
-          <w:rFonts w:ascii="Calibri" w:eastAsia="Times New Roman" w:hAnsi="Calibri" w:cs="Times New Roman"/>
-          <w:color w:val="000000"/>
-        </w:rPr>
-        <w:t xml:space="preserve">  "</w:t>
-      </w:r>
-      <w:proofErr w:type="gramStart"/>
-      <w:r>
-        <w:rPr>
-          <w:rFonts w:ascii="Calibri" w:eastAsia="Times New Roman" w:hAnsi="Calibri" w:cs="Times New Roman"/>
-          <w:color w:val="000000"/>
-        </w:rPr>
-        <w:t>payload</w:t>
-      </w:r>
-      <w:proofErr w:type="gramEnd"/>
-      <w:r>
-        <w:rPr>
-          <w:rFonts w:ascii="Calibri" w:eastAsia="Times New Roman" w:hAnsi="Calibri" w:cs="Times New Roman"/>
-          <w:color w:val="000000"/>
-        </w:rPr>
-        <w:t>": {</w:t>
-      </w:r>
-    </w:p>
-    <w:p>
-      <w:pPr>
-        <w:spacing w:after="0" w:line="240" w:lineRule="auto"/>
-        <w:ind w:left="720"/>
-        <w:rPr>
-          <w:rFonts w:ascii="Calibri" w:eastAsia="Times New Roman" w:hAnsi="Calibri" w:cs="Times New Roman"/>
-          <w:color w:val="000000"/>
-        </w:rPr>
-      </w:pPr>
-      <w:r>
-        <w:rPr>
-          <w:rFonts w:ascii="Calibri" w:eastAsia="Times New Roman" w:hAnsi="Calibri" w:cs="Times New Roman"/>
-          <w:color w:val="000000"/>
-        </w:rPr>
-        <w:t xml:space="preserve">    "</w:t>
-      </w:r>
-      <w:proofErr w:type="spellStart"/>
-      <w:proofErr w:type="gramStart"/>
-      <w:r>
-        <w:rPr>
-          <w:rFonts w:ascii="Calibri" w:eastAsia="Times New Roman" w:hAnsi="Calibri" w:cs="Times New Roman"/>
-          <w:color w:val="000000"/>
-        </w:rPr>
-        <w:t>sessEmail</w:t>
-      </w:r>
-      <w:proofErr w:type="spellEnd"/>
-      <w:proofErr w:type="gramEnd"/>
-      <w:r>
-        <w:rPr>
-          <w:rFonts w:ascii="Calibri" w:eastAsia="Times New Roman" w:hAnsi="Calibri" w:cs="Times New Roman"/>
-          <w:color w:val="000000"/>
-        </w:rPr>
-        <w:t>": "</w:t>
+        <w:t xml:space="preserve">    "sessEmail": "</w:t>
       </w:r>
       <w:r>
         <w:rPr>
@@ -4752,27 +4256,26 @@
           <w:i/>
           <w:color w:val="000000"/>
         </w:rPr>
-        <w:t xml:space="preserve">    "</w:t>
-      </w:r>
-      <w:proofErr w:type="spellStart"/>
-      <w:proofErr w:type="gramStart"/>
-      <w:r>
+        <w:t xml:space="preserve">    "cEmail": "parature_tester@parature.com",</w:t>
+      </w:r>
+    </w:p>
+    <w:p>
+      <w:pPr>
+        <w:spacing w:after="0" w:line="240" w:lineRule="auto"/>
+        <w:ind w:left="720"/>
         <w:rPr>
           <w:rFonts w:ascii="Calibri" w:eastAsia="Times New Roman" w:hAnsi="Calibri" w:cs="Times New Roman"/>
           <w:i/>
           <w:color w:val="000000"/>
         </w:rPr>
-        <w:t>cEmail</w:t>
-      </w:r>
-      <w:proofErr w:type="spellEnd"/>
-      <w:proofErr w:type="gramEnd"/>
+      </w:pPr>
       <w:r>
         <w:rPr>
           <w:rFonts w:ascii="Calibri" w:eastAsia="Times New Roman" w:hAnsi="Calibri" w:cs="Times New Roman"/>
           <w:i/>
           <w:color w:val="000000"/>
         </w:rPr>
-        <w:t>": "parature_tester@parature.com",</w:t>
+        <w:t xml:space="preserve">    "cUname": "userName",</w:t>
       </w:r>
     </w:p>
     <w:p>
@@ -4781,55 +4284,15 @@
         <w:ind w:left="720"/>
         <w:rPr>
           <w:rFonts w:ascii="Calibri" w:eastAsia="Times New Roman" w:hAnsi="Calibri" w:cs="Times New Roman"/>
-          <w:i/>
-          <w:color w:val="000000"/>
-        </w:rPr>
-      </w:pPr>
-      <w:r>
-        <w:rPr>
-          <w:rFonts w:ascii="Calibri" w:eastAsia="Times New Roman" w:hAnsi="Calibri" w:cs="Times New Roman"/>
-          <w:i/>
-          <w:color w:val="000000"/>
-        </w:rPr>
-        <w:t xml:space="preserve">    "</w:t>
-      </w:r>
-      <w:proofErr w:type="spellStart"/>
-      <w:proofErr w:type="gramStart"/>
-      <w:r>
-        <w:rPr>
-          <w:rFonts w:ascii="Calibri" w:eastAsia="Times New Roman" w:hAnsi="Calibri" w:cs="Times New Roman"/>
-          <w:i/>
-          <w:color w:val="000000"/>
-        </w:rPr>
-        <w:t>cUname</w:t>
-      </w:r>
-      <w:proofErr w:type="spellEnd"/>
-      <w:proofErr w:type="gramEnd"/>
-      <w:r>
-        <w:rPr>
-          <w:rFonts w:ascii="Calibri" w:eastAsia="Times New Roman" w:hAnsi="Calibri" w:cs="Times New Roman"/>
-          <w:i/>
-          <w:color w:val="000000"/>
-        </w:rPr>
-        <w:t>": "</w:t>
-      </w:r>
-      <w:proofErr w:type="spellStart"/>
-      <w:r>
-        <w:rPr>
-          <w:rFonts w:ascii="Calibri" w:eastAsia="Times New Roman" w:hAnsi="Calibri" w:cs="Times New Roman"/>
-          <w:i/>
-          <w:color w:val="000000"/>
-        </w:rPr>
-        <w:t>userName</w:t>
-      </w:r>
-      <w:proofErr w:type="spellEnd"/>
-      <w:r>
-        <w:rPr>
-          <w:rFonts w:ascii="Calibri" w:eastAsia="Times New Roman" w:hAnsi="Calibri" w:cs="Times New Roman"/>
-          <w:i/>
-          <w:color w:val="000000"/>
-        </w:rPr>
-        <w:t>",</w:t>
+          <w:color w:val="000000"/>
+        </w:rPr>
+      </w:pPr>
+      <w:r>
+        <w:rPr>
+          <w:rFonts w:ascii="Calibri" w:eastAsia="Times New Roman" w:hAnsi="Calibri" w:cs="Times New Roman"/>
+          <w:color w:val="000000"/>
+        </w:rPr>
+        <w:t xml:space="preserve">    "deptID": "45014",</w:t>
       </w:r>
     </w:p>
     <w:p>
@@ -4846,25 +4309,7 @@
           <w:rFonts w:ascii="Calibri" w:eastAsia="Times New Roman" w:hAnsi="Calibri" w:cs="Times New Roman"/>
           <w:color w:val="000000"/>
         </w:rPr>
-        <w:t xml:space="preserve">    "</w:t>
-      </w:r>
-      <w:proofErr w:type="spellStart"/>
-      <w:proofErr w:type="gramStart"/>
-      <w:r>
-        <w:rPr>
-          <w:rFonts w:ascii="Calibri" w:eastAsia="Times New Roman" w:hAnsi="Calibri" w:cs="Times New Roman"/>
-          <w:color w:val="000000"/>
-        </w:rPr>
-        <w:t>deptID</w:t>
-      </w:r>
-      <w:proofErr w:type="spellEnd"/>
-      <w:proofErr w:type="gramEnd"/>
-      <w:r>
-        <w:rPr>
-          <w:rFonts w:ascii="Calibri" w:eastAsia="Times New Roman" w:hAnsi="Calibri" w:cs="Times New Roman"/>
-          <w:color w:val="000000"/>
-        </w:rPr>
-        <w:t>": "45014",</w:t>
+        <w:t xml:space="preserve">      }</w:t>
       </w:r>
     </w:p>
     <w:p>
@@ -4881,23 +4326,6 @@
           <w:rFonts w:ascii="Calibri" w:eastAsia="Times New Roman" w:hAnsi="Calibri" w:cs="Times New Roman"/>
           <w:color w:val="000000"/>
         </w:rPr>
-        <w:t xml:space="preserve">      }</w:t>
-      </w:r>
-    </w:p>
-    <w:p>
-      <w:pPr>
-        <w:spacing w:after="0" w:line="240" w:lineRule="auto"/>
-        <w:ind w:left="720"/>
-        <w:rPr>
-          <w:rFonts w:ascii="Calibri" w:eastAsia="Times New Roman" w:hAnsi="Calibri" w:cs="Times New Roman"/>
-          <w:color w:val="000000"/>
-        </w:rPr>
-      </w:pPr>
-      <w:r>
-        <w:rPr>
-          <w:rFonts w:ascii="Calibri" w:eastAsia="Times New Roman" w:hAnsi="Calibri" w:cs="Times New Roman"/>
-          <w:color w:val="000000"/>
-        </w:rPr>
         <w:t>}</w:t>
       </w:r>
     </w:p>
@@ -4939,23 +4367,7 @@
           <w:rFonts w:ascii="Calibri" w:eastAsia="Times New Roman" w:hAnsi="Calibri" w:cs="Times New Roman"/>
           <w:color w:val="000000"/>
         </w:rPr>
-        <w:t xml:space="preserve">For security reasons, the </w:t>
-      </w:r>
-      <w:proofErr w:type="spellStart"/>
-      <w:r>
-        <w:rPr>
-          <w:rFonts w:ascii="Calibri" w:eastAsia="Times New Roman" w:hAnsi="Calibri" w:cs="Times New Roman"/>
-          <w:color w:val="000000"/>
-        </w:rPr>
-        <w:t>refID</w:t>
-      </w:r>
-      <w:proofErr w:type="spellEnd"/>
-      <w:r>
-        <w:rPr>
-          <w:rFonts w:ascii="Calibri" w:eastAsia="Times New Roman" w:hAnsi="Calibri" w:cs="Times New Roman"/>
-          <w:color w:val="000000"/>
-        </w:rPr>
-        <w:t xml:space="preserve"> </w:t>
+        <w:t xml:space="preserve">For security reasons, the refID </w:t>
       </w:r>
       <w:r>
         <w:rPr>
@@ -5030,29 +4442,13 @@
           <w:rStyle w:val="SubtleReference"/>
           <w:smallCaps w:val="0"/>
         </w:rPr>
-        <w:t xml:space="preserve"> Even for depositing an invalid data you will get a </w:t>
-      </w:r>
-      <w:proofErr w:type="spellStart"/>
+        <w:t xml:space="preserve"> Even for depositing an invalid data you will get a refID. But</w:t>
+      </w:r>
       <w:r>
         <w:rPr>
           <w:rStyle w:val="SubtleReference"/>
           <w:smallCaps w:val="0"/>
         </w:rPr>
-        <w:t>refID</w:t>
-      </w:r>
-      <w:proofErr w:type="spellEnd"/>
-      <w:r>
-        <w:rPr>
-          <w:rStyle w:val="SubtleReference"/>
-          <w:smallCaps w:val="0"/>
-        </w:rPr>
-        <w:t>. But</w:t>
-      </w:r>
-      <w:r>
-        <w:rPr>
-          <w:rStyle w:val="SubtleReference"/>
-          <w:smallCaps w:val="0"/>
-        </w:rPr>
         <w:t xml:space="preserve"> Security2.asp will error if you have passed any invalid data. </w:t>
       </w:r>
     </w:p>
@@ -5072,7 +4468,7 @@
           <w:rFonts w:eastAsia="Times New Roman"/>
         </w:rPr>
       </w:pPr>
-      <w:bookmarkStart w:id="7" w:name="_Toc409098185"/>
+      <w:bookmarkStart w:id="7" w:name="_Toc413918577"/>
       <w:r>
         <w:rPr>
           <w:rFonts w:eastAsia="Times New Roman"/>
@@ -5133,23 +4529,7 @@
           <w:rFonts w:ascii="Calibri" w:eastAsia="Times New Roman" w:hAnsi="Calibri" w:cs="Times New Roman"/>
           <w:color w:val="000000"/>
         </w:rPr>
-        <w:t xml:space="preserve">this </w:t>
-      </w:r>
-      <w:proofErr w:type="spellStart"/>
-      <w:r>
-        <w:rPr>
-          <w:rFonts w:ascii="Calibri" w:eastAsia="Times New Roman" w:hAnsi="Calibri" w:cs="Times New Roman"/>
-          <w:color w:val="000000"/>
-        </w:rPr>
-        <w:t>RefID</w:t>
-      </w:r>
-      <w:proofErr w:type="spellEnd"/>
-      <w:r>
-        <w:rPr>
-          <w:rFonts w:ascii="Calibri" w:eastAsia="Times New Roman" w:hAnsi="Calibri" w:cs="Times New Roman"/>
-          <w:color w:val="000000"/>
-        </w:rPr>
-        <w:t xml:space="preserve"> and secure pass through instance ID assigned to you from the clients browser to </w:t>
+        <w:t xml:space="preserve">this RefID and secure pass through instance ID assigned to you from the clients browser to </w:t>
       </w:r>
       <w:hyperlink w:history="1">
         <w:r>
@@ -5215,30 +4595,14 @@
           <w:rFonts w:ascii="Calibri" w:eastAsia="Times New Roman" w:hAnsi="Calibri" w:cs="Times New Roman"/>
           <w:color w:val="000000"/>
         </w:rPr>
-        <w:t xml:space="preserve"> used to trigger a form post on client side with necessary </w:t>
-      </w:r>
-      <w:proofErr w:type="gramStart"/>
-      <w:r>
-        <w:rPr>
-          <w:rFonts w:ascii="Calibri" w:eastAsia="Times New Roman" w:hAnsi="Calibri" w:cs="Times New Roman"/>
-          <w:color w:val="000000"/>
-        </w:rPr>
-        <w:t>data</w:t>
-      </w:r>
-      <w:r>
-        <w:rPr>
-          <w:rFonts w:ascii="Calibri" w:eastAsia="Times New Roman" w:hAnsi="Calibri" w:cs="Times New Roman"/>
-          <w:color w:val="000000"/>
-        </w:rPr>
-        <w:t>.</w:t>
-      </w:r>
-      <w:proofErr w:type="gramEnd"/>
-      <w:r>
-        <w:rPr>
-          <w:rFonts w:ascii="Calibri" w:eastAsia="Times New Roman" w:hAnsi="Calibri" w:cs="Times New Roman"/>
-          <w:color w:val="000000"/>
-        </w:rPr>
-        <w:t xml:space="preserve"> </w:t>
+        <w:t xml:space="preserve"> used to trigger a form post on client side with necessary data</w:t>
+      </w:r>
+      <w:r>
+        <w:rPr>
+          <w:rFonts w:ascii="Calibri" w:eastAsia="Times New Roman" w:hAnsi="Calibri" w:cs="Times New Roman"/>
+          <w:color w:val="000000"/>
+        </w:rPr>
+        <w:t xml:space="preserve">. </w:t>
       </w:r>
     </w:p>
     <w:p>
@@ -5296,27 +4660,8 @@
           <w:rFonts w:ascii="Calibri" w:eastAsia="Times New Roman" w:hAnsi="Calibri" w:cs="Times New Roman"/>
           <w:color w:val="000000"/>
         </w:rPr>
-        <w:t xml:space="preserve">            </w:t>
-      </w:r>
-      <w:proofErr w:type="spellStart"/>
-      <w:proofErr w:type="gramStart"/>
-      <w:r>
-        <w:rPr>
-          <w:rFonts w:ascii="Calibri" w:eastAsia="Times New Roman" w:hAnsi="Calibri" w:cs="Times New Roman"/>
-          <w:color w:val="000000"/>
-        </w:rPr>
-        <w:t>var</w:t>
-      </w:r>
-      <w:proofErr w:type="spellEnd"/>
-      <w:proofErr w:type="gramEnd"/>
-      <w:r>
-        <w:rPr>
-          <w:rFonts w:ascii="Calibri" w:eastAsia="Times New Roman" w:hAnsi="Calibri" w:cs="Times New Roman"/>
-          <w:color w:val="000000"/>
-        </w:rPr>
-        <w:t xml:space="preserve"> </w:t>
-      </w:r>
-      <w:proofErr w:type="spellStart"/>
+        <w:t xml:space="preserve">            var </w:t>
+      </w:r>
       <w:r>
         <w:rPr>
           <w:rFonts w:ascii="Calibri" w:eastAsia="Times New Roman" w:hAnsi="Calibri" w:cs="Times New Roman"/>
@@ -5325,7 +4670,6 @@
         </w:rPr>
         <w:t>portalURL</w:t>
       </w:r>
-      <w:proofErr w:type="spellEnd"/>
       <w:r>
         <w:rPr>
           <w:rFonts w:ascii="Calibri" w:eastAsia="Times New Roman" w:hAnsi="Calibri" w:cs="Times New Roman"/>
@@ -5363,23 +4707,39 @@
           <w:rFonts w:ascii="Calibri" w:eastAsia="Times New Roman" w:hAnsi="Calibri" w:cs="Times New Roman"/>
           <w:color w:val="000000"/>
         </w:rPr>
-        <w:t xml:space="preserve">            //this page adds details to its DOM to do a client side POST to security2.asp, which would get the user authenticated to the support portal based on the </w:t>
-      </w:r>
-      <w:proofErr w:type="spellStart"/>
-      <w:r>
-        <w:rPr>
-          <w:rFonts w:ascii="Calibri" w:eastAsia="Times New Roman" w:hAnsi="Calibri" w:cs="Times New Roman"/>
-          <w:color w:val="000000"/>
-        </w:rPr>
-        <w:t>refID</w:t>
-      </w:r>
-      <w:proofErr w:type="spellEnd"/>
-      <w:r>
-        <w:rPr>
-          <w:rFonts w:ascii="Calibri" w:eastAsia="Times New Roman" w:hAnsi="Calibri" w:cs="Times New Roman"/>
-          <w:color w:val="000000"/>
-        </w:rPr>
-        <w:t xml:space="preserve"> and instance ID.</w:t>
+        <w:t xml:space="preserve">            //this page adds details to its DOM to do a client side POST to security2.asp, which would get the user authenticated to the support portal based on the refID and instance ID.</w:t>
+      </w:r>
+    </w:p>
+    <w:p>
+      <w:pPr>
+        <w:spacing w:after="0" w:line="240" w:lineRule="auto"/>
+        <w:rPr>
+          <w:rFonts w:ascii="Calibri" w:eastAsia="Times New Roman" w:hAnsi="Calibri" w:cs="Times New Roman"/>
+          <w:color w:val="000000"/>
+        </w:rPr>
+      </w:pPr>
+      <w:r>
+        <w:rPr>
+          <w:rFonts w:ascii="Calibri" w:eastAsia="Times New Roman" w:hAnsi="Calibri" w:cs="Times New Roman"/>
+          <w:color w:val="000000"/>
+        </w:rPr>
+        <w:t xml:space="preserve">            //refID is short lived. so you cannot cache it.</w:t>
+      </w:r>
+    </w:p>
+    <w:p>
+      <w:pPr>
+        <w:spacing w:after="0" w:line="240" w:lineRule="auto"/>
+        <w:rPr>
+          <w:rFonts w:ascii="Calibri" w:eastAsia="Times New Roman" w:hAnsi="Calibri" w:cs="Times New Roman"/>
+          <w:color w:val="000000"/>
+        </w:rPr>
+      </w:pPr>
+      <w:r>
+        <w:rPr>
+          <w:rFonts w:ascii="Calibri" w:eastAsia="Times New Roman" w:hAnsi="Calibri" w:cs="Times New Roman"/>
+          <w:color w:val="000000"/>
+        </w:rPr>
+        <w:t> </w:t>
       </w:r>
     </w:p>
     <w:p>
@@ -5397,37 +4757,220 @@
         </w:rPr>
         <w:t xml:space="preserve">            //</w:t>
       </w:r>
-      <w:proofErr w:type="spellStart"/>
-      <w:r>
-        <w:rPr>
-          <w:rFonts w:ascii="Calibri" w:eastAsia="Times New Roman" w:hAnsi="Calibri" w:cs="Times New Roman"/>
-          <w:color w:val="000000"/>
-        </w:rPr>
-        <w:t>refID</w:t>
-      </w:r>
-      <w:proofErr w:type="spellEnd"/>
-      <w:r>
-        <w:rPr>
-          <w:rFonts w:ascii="Calibri" w:eastAsia="Times New Roman" w:hAnsi="Calibri" w:cs="Times New Roman"/>
-          <w:color w:val="000000"/>
-        </w:rPr>
-        <w:t xml:space="preserve"> is short lived. </w:t>
-      </w:r>
-      <w:proofErr w:type="gramStart"/>
-      <w:r>
-        <w:rPr>
-          <w:rFonts w:ascii="Calibri" w:eastAsia="Times New Roman" w:hAnsi="Calibri" w:cs="Times New Roman"/>
-          <w:color w:val="000000"/>
-        </w:rPr>
-        <w:t>so</w:t>
-      </w:r>
-      <w:proofErr w:type="gramEnd"/>
-      <w:r>
-        <w:rPr>
-          <w:rFonts w:ascii="Calibri" w:eastAsia="Times New Roman" w:hAnsi="Calibri" w:cs="Times New Roman"/>
-          <w:color w:val="000000"/>
-        </w:rPr>
-        <w:t xml:space="preserve"> you cannot cache it.</w:t>
+      <w:r>
+        <w:rPr>
+          <w:rFonts w:ascii="Calibri" w:eastAsia="Times New Roman" w:hAnsi="Calibri" w:cs="Times New Roman"/>
+          <w:color w:val="000000"/>
+        </w:rPr>
+        <w:t>assigngin the URL to which the client form post should be triggered</w:t>
+      </w:r>
+    </w:p>
+    <w:p>
+      <w:pPr>
+        <w:spacing w:after="0" w:line="240" w:lineRule="auto"/>
+        <w:rPr>
+          <w:rFonts w:ascii="Calibri" w:eastAsia="Times New Roman" w:hAnsi="Calibri" w:cs="Times New Roman"/>
+          <w:b/>
+          <w:color w:val="000000"/>
+        </w:rPr>
+      </w:pPr>
+      <w:r>
+        <w:rPr>
+          <w:rFonts w:ascii="Calibri" w:eastAsia="Times New Roman" w:hAnsi="Calibri" w:cs="Times New Roman"/>
+          <w:b/>
+          <w:color w:val="000000"/>
+        </w:rPr>
+        <w:t xml:space="preserve">            this.Form.Action = portalURL;</w:t>
+      </w:r>
+    </w:p>
+    <w:p>
+      <w:pPr>
+        <w:spacing w:after="0" w:line="240" w:lineRule="auto"/>
+        <w:rPr>
+          <w:rFonts w:ascii="Calibri" w:eastAsia="Times New Roman" w:hAnsi="Calibri" w:cs="Times New Roman"/>
+          <w:color w:val="000000"/>
+        </w:rPr>
+      </w:pPr>
+      <w:r>
+        <w:rPr>
+          <w:rFonts w:ascii="Calibri" w:eastAsia="Times New Roman" w:hAnsi="Calibri" w:cs="Times New Roman"/>
+          <w:b/>
+          <w:color w:val="000000"/>
+        </w:rPr>
+        <w:t xml:space="preserve">            </w:t>
+      </w:r>
+      <w:r>
+        <w:rPr>
+          <w:rFonts w:ascii="Calibri" w:eastAsia="Times New Roman" w:hAnsi="Calibri" w:cs="Times New Roman"/>
+          <w:color w:val="000000"/>
+        </w:rPr>
+        <w:t>//creating the html that will be appened to the div.</w:t>
+      </w:r>
+    </w:p>
+    <w:p>
+      <w:pPr>
+        <w:spacing w:after="0" w:line="240" w:lineRule="auto"/>
+        <w:rPr>
+          <w:rFonts w:ascii="Calibri" w:eastAsia="Times New Roman" w:hAnsi="Calibri" w:cs="Times New Roman"/>
+          <w:color w:val="000000"/>
+        </w:rPr>
+      </w:pPr>
+      <w:r>
+        <w:rPr>
+          <w:rFonts w:ascii="Calibri" w:eastAsia="Times New Roman" w:hAnsi="Calibri" w:cs="Times New Roman"/>
+          <w:color w:val="000000"/>
+        </w:rPr>
+        <w:t xml:space="preserve">            var sb = new StringBuilder();</w:t>
+      </w:r>
+    </w:p>
+    <w:p>
+      <w:pPr>
+        <w:spacing w:after="0" w:line="240" w:lineRule="auto"/>
+        <w:rPr>
+          <w:rFonts w:ascii="Calibri" w:eastAsia="Times New Roman" w:hAnsi="Calibri" w:cs="Times New Roman"/>
+          <w:b/>
+          <w:color w:val="000000"/>
+        </w:rPr>
+      </w:pPr>
+      <w:r>
+        <w:rPr>
+          <w:rFonts w:ascii="Calibri" w:eastAsia="Times New Roman" w:hAnsi="Calibri" w:cs="Times New Roman"/>
+          <w:b/>
+          <w:color w:val="000000"/>
+        </w:rPr>
+        <w:t xml:space="preserve">            sb.Append(string.Format(@"&lt;input type=""hidden"" name=""refID"" value=""{0}"" /&gt;", refId));</w:t>
+      </w:r>
+    </w:p>
+    <w:p>
+      <w:pPr>
+        <w:spacing w:after="0" w:line="240" w:lineRule="auto"/>
+        <w:rPr>
+          <w:rFonts w:ascii="Calibri" w:eastAsia="Times New Roman" w:hAnsi="Calibri" w:cs="Times New Roman"/>
+          <w:b/>
+          <w:color w:val="000000"/>
+        </w:rPr>
+      </w:pPr>
+      <w:r>
+        <w:rPr>
+          <w:rFonts w:ascii="Calibri" w:eastAsia="Times New Roman" w:hAnsi="Calibri" w:cs="Times New Roman"/>
+          <w:b/>
+          <w:color w:val="000000"/>
+        </w:rPr>
+        <w:lastRenderedPageBreak/>
+        <w:t xml:space="preserve">            sb.Append(string.Format(@"&lt;input type=""hidden"" name=""instanceID"" value=""{0}"" /&gt;",</w:t>
+      </w:r>
+      <w:r>
+        <w:rPr>
+          <w:rFonts w:ascii="Calibri" w:eastAsia="Times New Roman" w:hAnsi="Calibri" w:cs="Times New Roman"/>
+          <w:color w:val="000000"/>
+        </w:rPr>
+        <w:t xml:space="preserve"> </w:t>
+      </w:r>
+      <w:r>
+        <w:rPr>
+          <w:rFonts w:ascii="Calibri" w:eastAsia="Times New Roman" w:hAnsi="Calibri" w:cs="Times New Roman"/>
+          <w:b/>
+          <w:color w:val="000000"/>
+        </w:rPr>
+        <w:t>securePassThroughPingFedInstanceID));</w:t>
+      </w:r>
+    </w:p>
+    <w:p>
+      <w:pPr>
+        <w:spacing w:after="0" w:line="240" w:lineRule="auto"/>
+        <w:ind w:firstLine="720"/>
+        <w:rPr>
+          <w:rFonts w:ascii="Calibri" w:eastAsia="Times New Roman" w:hAnsi="Calibri" w:cs="Times New Roman"/>
+          <w:color w:val="000000"/>
+        </w:rPr>
+      </w:pPr>
+      <w:r>
+        <w:rPr>
+          <w:rFonts w:ascii="Calibri" w:eastAsia="Times New Roman" w:hAnsi="Calibri" w:cs="Times New Roman"/>
+          <w:color w:val="000000"/>
+        </w:rPr>
+        <w:t xml:space="preserve">//injecting the script which will trigger a form post once the page is loaded with necessary details </w:t>
+      </w:r>
+    </w:p>
+    <w:p>
+      <w:pPr>
+        <w:spacing w:after="0" w:line="240" w:lineRule="auto"/>
+        <w:rPr>
+          <w:rFonts w:ascii="Calibri" w:eastAsia="Times New Roman" w:hAnsi="Calibri" w:cs="Times New Roman"/>
+          <w:color w:val="000000"/>
+        </w:rPr>
+      </w:pPr>
+      <w:r>
+        <w:rPr>
+          <w:rFonts w:ascii="Calibri" w:eastAsia="Times New Roman" w:hAnsi="Calibri" w:cs="Times New Roman"/>
+          <w:color w:val="000000"/>
+        </w:rPr>
+        <w:t xml:space="preserve">            sb.Append("&lt;script type='text/javascript'&gt;</w:t>
+      </w:r>
+      <w:r>
+        <w:rPr>
+          <w:rFonts w:ascii="Calibri" w:eastAsia="Times New Roman" w:hAnsi="Calibri" w:cs="Times New Roman"/>
+          <w:b/>
+          <w:color w:val="000000"/>
+        </w:rPr>
+        <w:t>document.forms[0].submit();</w:t>
+      </w:r>
+      <w:r>
+        <w:rPr>
+          <w:rFonts w:ascii="Calibri" w:eastAsia="Times New Roman" w:hAnsi="Calibri" w:cs="Times New Roman"/>
+          <w:color w:val="000000"/>
+        </w:rPr>
+        <w:t>&lt;/script&gt;");</w:t>
+      </w:r>
+    </w:p>
+    <w:p>
+      <w:pPr>
+        <w:spacing w:after="0" w:line="240" w:lineRule="auto"/>
+        <w:ind w:left="540"/>
+        <w:rPr>
+          <w:rFonts w:ascii="Calibri" w:eastAsia="Times New Roman" w:hAnsi="Calibri" w:cs="Times New Roman"/>
+          <w:color w:val="000000"/>
+        </w:rPr>
+      </w:pPr>
+    </w:p>
+    <w:p>
+      <w:pPr>
+        <w:spacing w:after="0" w:line="240" w:lineRule="auto"/>
+        <w:ind w:left="540"/>
+        <w:rPr>
+          <w:rFonts w:ascii="Calibri" w:eastAsia="Times New Roman" w:hAnsi="Calibri" w:cs="Times New Roman"/>
+          <w:color w:val="000000"/>
+        </w:rPr>
+      </w:pPr>
+      <w:r>
+        <w:rPr>
+          <w:rFonts w:ascii="Calibri" w:eastAsia="Times New Roman" w:hAnsi="Calibri" w:cs="Times New Roman"/>
+          <w:color w:val="000000"/>
+        </w:rPr>
+        <w:t>// appending the html constructed above into a div</w:t>
+      </w:r>
+      <w:r>
+        <w:rPr>
+          <w:rFonts w:ascii="Calibri" w:eastAsia="Times New Roman" w:hAnsi="Calibri" w:cs="Times New Roman"/>
+          <w:color w:val="000000"/>
+        </w:rPr>
+        <w:t xml:space="preserve"> so it renders in the clients browser</w:t>
+      </w:r>
+    </w:p>
+    <w:p>
+      <w:pPr>
+        <w:spacing w:after="0" w:line="240" w:lineRule="auto"/>
+        <w:rPr>
+          <w:rFonts w:ascii="Calibri" w:eastAsia="Times New Roman" w:hAnsi="Calibri" w:cs="Times New Roman"/>
+          <w:color w:val="000000"/>
+        </w:rPr>
+      </w:pPr>
+      <w:r>
+        <w:rPr>
+          <w:rFonts w:ascii="Calibri" w:eastAsia="Times New Roman" w:hAnsi="Calibri" w:cs="Times New Roman"/>
+          <w:color w:val="000000"/>
+        </w:rPr>
+        <w:t xml:space="preserve">            securePassThroughDetails.InnerHtml = sb.ToString();</w:t>
       </w:r>
     </w:p>
     <w:p>
@@ -5459,878 +5002,250 @@
           <w:rFonts w:ascii="Calibri" w:eastAsia="Times New Roman" w:hAnsi="Calibri" w:cs="Times New Roman"/>
           <w:color w:val="000000"/>
         </w:rPr>
-        <w:t xml:space="preserve">            //</w:t>
-      </w:r>
-      <w:proofErr w:type="spellStart"/>
-      <w:r>
-        <w:rPr>
-          <w:rFonts w:ascii="Calibri" w:eastAsia="Times New Roman" w:hAnsi="Calibri" w:cs="Times New Roman"/>
-          <w:color w:val="000000"/>
-        </w:rPr>
-        <w:t>assigngin</w:t>
-      </w:r>
-      <w:proofErr w:type="spellEnd"/>
-      <w:r>
-        <w:rPr>
-          <w:rFonts w:ascii="Calibri" w:eastAsia="Times New Roman" w:hAnsi="Calibri" w:cs="Times New Roman"/>
-          <w:color w:val="000000"/>
-        </w:rPr>
-        <w:t xml:space="preserve"> the URL to which the client form post should be triggered</w:t>
-      </w:r>
-    </w:p>
-    <w:p>
-      <w:pPr>
-        <w:spacing w:after="0" w:line="240" w:lineRule="auto"/>
+        <w:t> </w:t>
+      </w:r>
+    </w:p>
+    <w:p>
+      <w:pPr>
+        <w:spacing w:after="0" w:line="240" w:lineRule="auto"/>
+        <w:rPr>
+          <w:rFonts w:ascii="Calibri" w:eastAsia="Times New Roman" w:hAnsi="Calibri" w:cs="Times New Roman"/>
+          <w:color w:val="000000"/>
+        </w:rPr>
+      </w:pPr>
+      <w:r>
+        <w:rPr>
+          <w:rFonts w:ascii="Calibri" w:eastAsia="Times New Roman" w:hAnsi="Calibri" w:cs="Times New Roman"/>
+          <w:color w:val="000000"/>
+        </w:rPr>
+        <w:t>The rest of the flow from your perspective is similar</w:t>
+      </w:r>
+      <w:r>
+        <w:rPr>
+          <w:rFonts w:ascii="Calibri" w:eastAsia="Times New Roman" w:hAnsi="Calibri" w:cs="Times New Roman"/>
+          <w:color w:val="000000"/>
+        </w:rPr>
+        <w:t xml:space="preserve"> to the </w:t>
+      </w:r>
+      <w:r>
+        <w:rPr>
+          <w:rFonts w:ascii="Calibri" w:eastAsia="Times New Roman" w:hAnsi="Calibri" w:cs="Times New Roman"/>
+          <w:color w:val="000000"/>
+        </w:rPr>
+        <w:t xml:space="preserve">old </w:t>
+      </w:r>
+      <w:r>
+        <w:rPr>
+          <w:rFonts w:ascii="Calibri" w:eastAsia="Times New Roman" w:hAnsi="Calibri" w:cs="Times New Roman"/>
+          <w:color w:val="000000"/>
+        </w:rPr>
+        <w:t>Passthrough</w:t>
+      </w:r>
+      <w:r>
+        <w:rPr>
+          <w:rFonts w:ascii="Calibri" w:eastAsia="Times New Roman" w:hAnsi="Calibri" w:cs="Times New Roman"/>
+          <w:color w:val="000000"/>
+        </w:rPr>
+        <w:t xml:space="preserve">. Security2.asp </w:t>
+      </w:r>
+      <w:r>
+        <w:rPr>
+          <w:rFonts w:ascii="Calibri" w:eastAsia="Times New Roman" w:hAnsi="Calibri" w:cs="Times New Roman"/>
+          <w:color w:val="000000"/>
+        </w:rPr>
+        <w:t xml:space="preserve">securely </w:t>
+      </w:r>
+      <w:r>
+        <w:rPr>
+          <w:rFonts w:ascii="Calibri" w:eastAsia="Times New Roman" w:hAnsi="Calibri" w:cs="Times New Roman"/>
+          <w:color w:val="000000"/>
+        </w:rPr>
+        <w:t>retrieves</w:t>
+      </w:r>
+      <w:r>
+        <w:rPr>
+          <w:rFonts w:ascii="Calibri" w:eastAsia="Times New Roman" w:hAnsi="Calibri" w:cs="Times New Roman"/>
+          <w:color w:val="000000"/>
+        </w:rPr>
+        <w:t xml:space="preserve"> the information deposited by you using the refID</w:t>
+      </w:r>
+      <w:r>
+        <w:rPr>
+          <w:rFonts w:ascii="Calibri" w:eastAsia="Times New Roman" w:hAnsi="Calibri" w:cs="Times New Roman"/>
+          <w:color w:val="000000"/>
+        </w:rPr>
+        <w:t>,</w:t>
+      </w:r>
+      <w:r>
+        <w:rPr>
+          <w:rFonts w:ascii="Calibri" w:eastAsia="Times New Roman" w:hAnsi="Calibri" w:cs="Times New Roman"/>
+          <w:color w:val="000000"/>
+        </w:rPr>
+        <w:t xml:space="preserve"> to authenticate the user and display</w:t>
+      </w:r>
+      <w:r>
+        <w:rPr>
+          <w:rFonts w:ascii="Calibri" w:eastAsia="Times New Roman" w:hAnsi="Calibri" w:cs="Times New Roman"/>
+          <w:color w:val="000000"/>
+        </w:rPr>
+        <w:t>s</w:t>
+      </w:r>
+      <w:r>
+        <w:rPr>
+          <w:rFonts w:ascii="Calibri" w:eastAsia="Times New Roman" w:hAnsi="Calibri" w:cs="Times New Roman"/>
+          <w:color w:val="000000"/>
+        </w:rPr>
+        <w:t xml:space="preserve"> the portal. </w:t>
+      </w:r>
+    </w:p>
+    <w:p>
+      <w:pPr>
+        <w:spacing w:after="0" w:line="240" w:lineRule="auto"/>
+        <w:rPr>
+          <w:rFonts w:ascii="Calibri" w:eastAsia="Times New Roman" w:hAnsi="Calibri" w:cs="Times New Roman"/>
+          <w:color w:val="000000"/>
+        </w:rPr>
+      </w:pPr>
+    </w:p>
+    <w:p>
+      <w:pPr>
+        <w:pStyle w:val="Heading2"/>
+        <w:rPr>
+          <w:rFonts w:eastAsia="Times New Roman"/>
+        </w:rPr>
+      </w:pPr>
+      <w:bookmarkStart w:id="8" w:name="_Toc413918578"/>
+      <w:r>
+        <w:rPr>
+          <w:rFonts w:eastAsia="Times New Roman"/>
+        </w:rPr>
+        <w:t>Display a ticket or Knowledge base article to</w:t>
+      </w:r>
+      <w:r>
+        <w:rPr>
+          <w:rFonts w:eastAsia="Times New Roman"/>
+        </w:rPr>
+        <w:t xml:space="preserve"> the</w:t>
+      </w:r>
+      <w:r>
+        <w:rPr>
+          <w:rFonts w:eastAsia="Times New Roman"/>
+        </w:rPr>
+        <w:t xml:space="preserve"> user after Passthrough</w:t>
+      </w:r>
+      <w:bookmarkEnd w:id="8"/>
+    </w:p>
+    <w:p>
+      <w:pPr>
+        <w:spacing w:after="0" w:line="240" w:lineRule="auto"/>
+        <w:rPr>
+          <w:rFonts w:ascii="Calibri" w:eastAsia="Times New Roman" w:hAnsi="Calibri" w:cs="Times New Roman"/>
+          <w:color w:val="000000"/>
+        </w:rPr>
+      </w:pPr>
+    </w:p>
+    <w:p>
+      <w:pPr>
+        <w:spacing w:after="0" w:line="240" w:lineRule="auto"/>
+        <w:rPr>
+          <w:rFonts w:ascii="Calibri" w:eastAsia="Times New Roman" w:hAnsi="Calibri" w:cs="Times New Roman"/>
+          <w:color w:val="000000"/>
+        </w:rPr>
+      </w:pPr>
+      <w:r>
+        <w:rPr>
+          <w:rFonts w:ascii="Calibri" w:eastAsia="Times New Roman" w:hAnsi="Calibri" w:cs="Times New Roman"/>
+          <w:color w:val="000000"/>
+        </w:rPr>
+        <w:t>Sometimes you would want to display a particular ticket or a knowledge base article to the user after performing a Passthrough. Knowing this is a common use case, Parature supports this workflow. This is achieved by passing the right query parameters to security2.asp.</w:t>
+      </w:r>
+    </w:p>
+    <w:p>
+      <w:pPr>
+        <w:spacing w:after="0" w:line="240" w:lineRule="auto"/>
+        <w:rPr>
+          <w:rFonts w:ascii="Calibri" w:eastAsia="Times New Roman" w:hAnsi="Calibri" w:cs="Times New Roman"/>
+          <w:color w:val="000000"/>
+        </w:rPr>
+      </w:pPr>
+    </w:p>
+    <w:p>
+      <w:pPr>
+        <w:spacing w:after="0" w:line="240" w:lineRule="auto"/>
+        <w:rPr>
+          <w:rFonts w:ascii="Calibri" w:eastAsia="Times New Roman" w:hAnsi="Calibri" w:cs="Times New Roman"/>
+          <w:color w:val="000000"/>
+        </w:rPr>
+      </w:pPr>
+      <w:r>
+        <w:rPr>
+          <w:rFonts w:ascii="Calibri" w:eastAsia="Times New Roman" w:hAnsi="Calibri" w:cs="Times New Roman"/>
+          <w:color w:val="000000"/>
+        </w:rPr>
+        <w:t xml:space="preserve">For example to display a particular knowledge base article with question ID 1173 you would perform a client form post as described in “Step TWO” of </w:t>
+      </w:r>
+      <w:r>
+        <w:rPr>
+          <w:rFonts w:ascii="Calibri" w:eastAsia="Times New Roman" w:hAnsi="Calibri" w:cs="Times New Roman"/>
+          <w:color w:val="000000"/>
+        </w:rPr>
+        <w:t>“</w:t>
+      </w:r>
+      <w:r>
+        <w:rPr>
+          <w:rFonts w:ascii="Calibri" w:eastAsia="Times New Roman" w:hAnsi="Calibri" w:cs="Times New Roman"/>
+          <w:color w:val="000000"/>
+        </w:rPr>
+        <w:t>Performing a Passthrough2.0 request</w:t>
+      </w:r>
+      <w:r>
+        <w:rPr>
+          <w:rFonts w:ascii="Calibri" w:eastAsia="Times New Roman" w:hAnsi="Calibri" w:cs="Times New Roman"/>
+          <w:color w:val="000000"/>
+        </w:rPr>
+        <w:t>”</w:t>
+      </w:r>
+      <w:r>
+        <w:rPr>
+          <w:rFonts w:ascii="Calibri" w:eastAsia="Times New Roman" w:hAnsi="Calibri" w:cs="Times New Roman"/>
+          <w:color w:val="000000"/>
+        </w:rPr>
+        <w:t xml:space="preserve"> to Security2.asp with “task=knowledge” and “questionID=1173” query parameters as shown below. </w:t>
+      </w:r>
+    </w:p>
+    <w:p>
+      <w:pPr>
+        <w:spacing w:after="0" w:line="240" w:lineRule="auto"/>
+        <w:rPr>
+          <w:rFonts w:ascii="Calibri" w:eastAsia="Times New Roman" w:hAnsi="Calibri" w:cs="Times New Roman"/>
+          <w:color w:val="000000"/>
+        </w:rPr>
+      </w:pPr>
+    </w:p>
+    <w:p>
+      <w:pPr>
+        <w:spacing w:after="0" w:line="240" w:lineRule="auto"/>
+        <w:ind w:firstLine="720"/>
+        <w:rPr>
+          <w:rFonts w:ascii="Calibri" w:eastAsia="Times New Roman" w:hAnsi="Calibri" w:cs="Times New Roman"/>
+          <w:color w:val="000000"/>
+        </w:rPr>
+      </w:pPr>
+      <w:r>
+        <w:rPr>
+          <w:rFonts w:ascii="Calibri" w:eastAsia="Times New Roman" w:hAnsi="Calibri" w:cs="Times New Roman"/>
+          <w:color w:val="000000"/>
+        </w:rPr>
+        <w:t xml:space="preserve">var </w:t>
+      </w:r>
+      <w:r>
         <w:rPr>
           <w:rFonts w:ascii="Calibri" w:eastAsia="Times New Roman" w:hAnsi="Calibri" w:cs="Times New Roman"/>
           <w:b/>
           <w:color w:val="000000"/>
         </w:rPr>
-      </w:pPr>
-      <w:r>
-        <w:rPr>
-          <w:rFonts w:ascii="Calibri" w:eastAsia="Times New Roman" w:hAnsi="Calibri" w:cs="Times New Roman"/>
-          <w:b/>
-          <w:color w:val="000000"/>
-        </w:rPr>
-        <w:t xml:space="preserve">            </w:t>
-      </w:r>
-      <w:proofErr w:type="spellStart"/>
-      <w:r>
-        <w:rPr>
-          <w:rFonts w:ascii="Calibri" w:eastAsia="Times New Roman" w:hAnsi="Calibri" w:cs="Times New Roman"/>
-          <w:b/>
-          <w:color w:val="000000"/>
-        </w:rPr>
-        <w:t>this.Form.Action</w:t>
-      </w:r>
-      <w:proofErr w:type="spellEnd"/>
-      <w:r>
-        <w:rPr>
-          <w:rFonts w:ascii="Calibri" w:eastAsia="Times New Roman" w:hAnsi="Calibri" w:cs="Times New Roman"/>
-          <w:b/>
-          <w:color w:val="000000"/>
-        </w:rPr>
-        <w:t xml:space="preserve"> = </w:t>
-      </w:r>
-      <w:proofErr w:type="spellStart"/>
-      <w:r>
-        <w:rPr>
-          <w:rFonts w:ascii="Calibri" w:eastAsia="Times New Roman" w:hAnsi="Calibri" w:cs="Times New Roman"/>
-          <w:b/>
-          <w:color w:val="000000"/>
-        </w:rPr>
         <w:t>portalURL</w:t>
       </w:r>
-      <w:proofErr w:type="spellEnd"/>
-      <w:r>
-        <w:rPr>
-          <w:rFonts w:ascii="Calibri" w:eastAsia="Times New Roman" w:hAnsi="Calibri" w:cs="Times New Roman"/>
-          <w:b/>
-          <w:color w:val="000000"/>
-        </w:rPr>
-        <w:t>;</w:t>
-      </w:r>
-    </w:p>
-    <w:p>
-      <w:pPr>
-        <w:spacing w:after="0" w:line="240" w:lineRule="auto"/>
-        <w:rPr>
-          <w:rFonts w:ascii="Calibri" w:eastAsia="Times New Roman" w:hAnsi="Calibri" w:cs="Times New Roman"/>
-          <w:color w:val="000000"/>
-        </w:rPr>
-      </w:pPr>
-      <w:r>
-        <w:rPr>
-          <w:rFonts w:ascii="Calibri" w:eastAsia="Times New Roman" w:hAnsi="Calibri" w:cs="Times New Roman"/>
-          <w:b/>
-          <w:color w:val="000000"/>
-        </w:rPr>
-        <w:t xml:space="preserve">            </w:t>
-      </w:r>
-      <w:r>
-        <w:rPr>
-          <w:rFonts w:ascii="Calibri" w:eastAsia="Times New Roman" w:hAnsi="Calibri" w:cs="Times New Roman"/>
-          <w:color w:val="000000"/>
-        </w:rPr>
-        <w:t xml:space="preserve">//creating the html that will be </w:t>
-      </w:r>
-      <w:proofErr w:type="spellStart"/>
-      <w:r>
-        <w:rPr>
-          <w:rFonts w:ascii="Calibri" w:eastAsia="Times New Roman" w:hAnsi="Calibri" w:cs="Times New Roman"/>
-          <w:color w:val="000000"/>
-        </w:rPr>
-        <w:t>appened</w:t>
-      </w:r>
-      <w:proofErr w:type="spellEnd"/>
-      <w:r>
-        <w:rPr>
-          <w:rFonts w:ascii="Calibri" w:eastAsia="Times New Roman" w:hAnsi="Calibri" w:cs="Times New Roman"/>
-          <w:color w:val="000000"/>
-        </w:rPr>
-        <w:t xml:space="preserve"> to the div.</w:t>
-      </w:r>
-    </w:p>
-    <w:p>
-      <w:pPr>
-        <w:spacing w:after="0" w:line="240" w:lineRule="auto"/>
-        <w:rPr>
-          <w:rFonts w:ascii="Calibri" w:eastAsia="Times New Roman" w:hAnsi="Calibri" w:cs="Times New Roman"/>
-          <w:color w:val="000000"/>
-        </w:rPr>
-      </w:pPr>
-      <w:r>
-        <w:rPr>
-          <w:rFonts w:ascii="Calibri" w:eastAsia="Times New Roman" w:hAnsi="Calibri" w:cs="Times New Roman"/>
-          <w:color w:val="000000"/>
-        </w:rPr>
-        <w:t xml:space="preserve">            </w:t>
-      </w:r>
-      <w:proofErr w:type="spellStart"/>
-      <w:proofErr w:type="gramStart"/>
-      <w:r>
-        <w:rPr>
-          <w:rFonts w:ascii="Calibri" w:eastAsia="Times New Roman" w:hAnsi="Calibri" w:cs="Times New Roman"/>
-          <w:color w:val="000000"/>
-        </w:rPr>
-        <w:t>var</w:t>
-      </w:r>
-      <w:proofErr w:type="spellEnd"/>
-      <w:proofErr w:type="gramEnd"/>
-      <w:r>
-        <w:rPr>
-          <w:rFonts w:ascii="Calibri" w:eastAsia="Times New Roman" w:hAnsi="Calibri" w:cs="Times New Roman"/>
-          <w:color w:val="000000"/>
-        </w:rPr>
-        <w:t xml:space="preserve"> </w:t>
-      </w:r>
-      <w:proofErr w:type="spellStart"/>
-      <w:r>
-        <w:rPr>
-          <w:rFonts w:ascii="Calibri" w:eastAsia="Times New Roman" w:hAnsi="Calibri" w:cs="Times New Roman"/>
-          <w:color w:val="000000"/>
-        </w:rPr>
-        <w:t>sb</w:t>
-      </w:r>
-      <w:proofErr w:type="spellEnd"/>
-      <w:r>
-        <w:rPr>
-          <w:rFonts w:ascii="Calibri" w:eastAsia="Times New Roman" w:hAnsi="Calibri" w:cs="Times New Roman"/>
-          <w:color w:val="000000"/>
-        </w:rPr>
-        <w:t xml:space="preserve"> = new </w:t>
-      </w:r>
-      <w:proofErr w:type="spellStart"/>
-      <w:r>
-        <w:rPr>
-          <w:rFonts w:ascii="Calibri" w:eastAsia="Times New Roman" w:hAnsi="Calibri" w:cs="Times New Roman"/>
-          <w:color w:val="000000"/>
-        </w:rPr>
-        <w:t>StringBuilder</w:t>
-      </w:r>
-      <w:proofErr w:type="spellEnd"/>
-      <w:r>
-        <w:rPr>
-          <w:rFonts w:ascii="Calibri" w:eastAsia="Times New Roman" w:hAnsi="Calibri" w:cs="Times New Roman"/>
-          <w:color w:val="000000"/>
-        </w:rPr>
-        <w:t>();</w:t>
-      </w:r>
-    </w:p>
-    <w:p>
-      <w:pPr>
-        <w:spacing w:after="0" w:line="240" w:lineRule="auto"/>
-        <w:rPr>
-          <w:rFonts w:ascii="Calibri" w:eastAsia="Times New Roman" w:hAnsi="Calibri" w:cs="Times New Roman"/>
-          <w:b/>
-          <w:color w:val="000000"/>
-        </w:rPr>
-      </w:pPr>
-      <w:r>
-        <w:rPr>
-          <w:rFonts w:ascii="Calibri" w:eastAsia="Times New Roman" w:hAnsi="Calibri" w:cs="Times New Roman"/>
-          <w:b/>
-          <w:color w:val="000000"/>
-        </w:rPr>
-        <w:t xml:space="preserve">            </w:t>
-      </w:r>
-      <w:proofErr w:type="spellStart"/>
-      <w:proofErr w:type="gramStart"/>
-      <w:r>
-        <w:rPr>
-          <w:rFonts w:ascii="Calibri" w:eastAsia="Times New Roman" w:hAnsi="Calibri" w:cs="Times New Roman"/>
-          <w:b/>
-          <w:color w:val="000000"/>
-        </w:rPr>
-        <w:t>sb.Append</w:t>
-      </w:r>
-      <w:proofErr w:type="spellEnd"/>
-      <w:r>
-        <w:rPr>
-          <w:rFonts w:ascii="Calibri" w:eastAsia="Times New Roman" w:hAnsi="Calibri" w:cs="Times New Roman"/>
-          <w:b/>
-          <w:color w:val="000000"/>
-        </w:rPr>
-        <w:t>(</w:t>
-      </w:r>
-      <w:proofErr w:type="spellStart"/>
-      <w:proofErr w:type="gramEnd"/>
-      <w:r>
-        <w:rPr>
-          <w:rFonts w:ascii="Calibri" w:eastAsia="Times New Roman" w:hAnsi="Calibri" w:cs="Times New Roman"/>
-          <w:b/>
-          <w:color w:val="000000"/>
-        </w:rPr>
-        <w:t>string.Format</w:t>
-      </w:r>
-      <w:proofErr w:type="spellEnd"/>
-      <w:r>
-        <w:rPr>
-          <w:rFonts w:ascii="Calibri" w:eastAsia="Times New Roman" w:hAnsi="Calibri" w:cs="Times New Roman"/>
-          <w:b/>
-          <w:color w:val="000000"/>
-        </w:rPr>
-        <w:t>(@"&lt;input type=""hidden"" name=""</w:t>
-      </w:r>
-      <w:proofErr w:type="spellStart"/>
-      <w:r>
-        <w:rPr>
-          <w:rFonts w:ascii="Calibri" w:eastAsia="Times New Roman" w:hAnsi="Calibri" w:cs="Times New Roman"/>
-          <w:b/>
-          <w:color w:val="000000"/>
-        </w:rPr>
-        <w:t>refID</w:t>
-      </w:r>
-      <w:proofErr w:type="spellEnd"/>
-      <w:r>
-        <w:rPr>
-          <w:rFonts w:ascii="Calibri" w:eastAsia="Times New Roman" w:hAnsi="Calibri" w:cs="Times New Roman"/>
-          <w:b/>
-          <w:color w:val="000000"/>
-        </w:rPr>
-        <w:t xml:space="preserve">"" value=""{0}"" /&gt;", </w:t>
-      </w:r>
-      <w:proofErr w:type="spellStart"/>
-      <w:r>
-        <w:rPr>
-          <w:rFonts w:ascii="Calibri" w:eastAsia="Times New Roman" w:hAnsi="Calibri" w:cs="Times New Roman"/>
-          <w:b/>
-          <w:color w:val="000000"/>
-        </w:rPr>
-        <w:t>refId</w:t>
-      </w:r>
-      <w:proofErr w:type="spellEnd"/>
-      <w:r>
-        <w:rPr>
-          <w:rFonts w:ascii="Calibri" w:eastAsia="Times New Roman" w:hAnsi="Calibri" w:cs="Times New Roman"/>
-          <w:b/>
-          <w:color w:val="000000"/>
-        </w:rPr>
-        <w:t>));</w:t>
-      </w:r>
-    </w:p>
-    <w:p>
-      <w:pPr>
-        <w:spacing w:after="0" w:line="240" w:lineRule="auto"/>
-        <w:rPr>
-          <w:rFonts w:ascii="Calibri" w:eastAsia="Times New Roman" w:hAnsi="Calibri" w:cs="Times New Roman"/>
-          <w:b/>
-          <w:color w:val="000000"/>
-        </w:rPr>
-      </w:pPr>
-      <w:r>
-        <w:rPr>
-          <w:rFonts w:ascii="Calibri" w:eastAsia="Times New Roman" w:hAnsi="Calibri" w:cs="Times New Roman"/>
-          <w:b/>
-          <w:color w:val="000000"/>
-        </w:rPr>
-        <w:lastRenderedPageBreak/>
-        <w:t xml:space="preserve">            </w:t>
-      </w:r>
-      <w:proofErr w:type="spellStart"/>
-      <w:proofErr w:type="gramStart"/>
-      <w:r>
-        <w:rPr>
-          <w:rFonts w:ascii="Calibri" w:eastAsia="Times New Roman" w:hAnsi="Calibri" w:cs="Times New Roman"/>
-          <w:b/>
-          <w:color w:val="000000"/>
-        </w:rPr>
-        <w:t>sb.Append</w:t>
-      </w:r>
-      <w:proofErr w:type="spellEnd"/>
-      <w:r>
-        <w:rPr>
-          <w:rFonts w:ascii="Calibri" w:eastAsia="Times New Roman" w:hAnsi="Calibri" w:cs="Times New Roman"/>
-          <w:b/>
-          <w:color w:val="000000"/>
-        </w:rPr>
-        <w:t>(</w:t>
-      </w:r>
-      <w:proofErr w:type="spellStart"/>
-      <w:proofErr w:type="gramEnd"/>
-      <w:r>
-        <w:rPr>
-          <w:rFonts w:ascii="Calibri" w:eastAsia="Times New Roman" w:hAnsi="Calibri" w:cs="Times New Roman"/>
-          <w:b/>
-          <w:color w:val="000000"/>
-        </w:rPr>
-        <w:t>string.Format</w:t>
-      </w:r>
-      <w:proofErr w:type="spellEnd"/>
-      <w:r>
-        <w:rPr>
-          <w:rFonts w:ascii="Calibri" w:eastAsia="Times New Roman" w:hAnsi="Calibri" w:cs="Times New Roman"/>
-          <w:b/>
-          <w:color w:val="000000"/>
-        </w:rPr>
-        <w:t>(@"&lt;input type=""hidden"" name=""</w:t>
-      </w:r>
-      <w:proofErr w:type="spellStart"/>
-      <w:r>
-        <w:rPr>
-          <w:rFonts w:ascii="Calibri" w:eastAsia="Times New Roman" w:hAnsi="Calibri" w:cs="Times New Roman"/>
-          <w:b/>
-          <w:color w:val="000000"/>
-        </w:rPr>
-        <w:t>instanceID</w:t>
-      </w:r>
-      <w:proofErr w:type="spellEnd"/>
-      <w:r>
-        <w:rPr>
-          <w:rFonts w:ascii="Calibri" w:eastAsia="Times New Roman" w:hAnsi="Calibri" w:cs="Times New Roman"/>
-          <w:b/>
-          <w:color w:val="000000"/>
-        </w:rPr>
-        <w:t>"" value=""{0}"" /&gt;",</w:t>
-      </w:r>
-      <w:r>
-        <w:rPr>
-          <w:rFonts w:ascii="Calibri" w:eastAsia="Times New Roman" w:hAnsi="Calibri" w:cs="Times New Roman"/>
-          <w:color w:val="000000"/>
-        </w:rPr>
-        <w:t xml:space="preserve"> </w:t>
-      </w:r>
-      <w:proofErr w:type="spellStart"/>
-      <w:r>
-        <w:rPr>
-          <w:rFonts w:ascii="Calibri" w:eastAsia="Times New Roman" w:hAnsi="Calibri" w:cs="Times New Roman"/>
-          <w:b/>
-          <w:color w:val="000000"/>
-        </w:rPr>
-        <w:t>securePassThroughPingFedInstanceID</w:t>
-      </w:r>
-      <w:proofErr w:type="spellEnd"/>
-      <w:r>
-        <w:rPr>
-          <w:rFonts w:ascii="Calibri" w:eastAsia="Times New Roman" w:hAnsi="Calibri" w:cs="Times New Roman"/>
-          <w:b/>
-          <w:color w:val="000000"/>
-        </w:rPr>
-        <w:t>));</w:t>
-      </w:r>
-    </w:p>
-    <w:p>
-      <w:pPr>
-        <w:spacing w:after="0" w:line="240" w:lineRule="auto"/>
-        <w:ind w:firstLine="720"/>
-        <w:rPr>
-          <w:rFonts w:ascii="Calibri" w:eastAsia="Times New Roman" w:hAnsi="Calibri" w:cs="Times New Roman"/>
-          <w:color w:val="000000"/>
-        </w:rPr>
-      </w:pPr>
-      <w:r>
-        <w:rPr>
-          <w:rFonts w:ascii="Calibri" w:eastAsia="Times New Roman" w:hAnsi="Calibri" w:cs="Times New Roman"/>
-          <w:color w:val="000000"/>
-        </w:rPr>
-        <w:t xml:space="preserve">//injecting the script which will trigger a form post once the page is loaded with necessary details </w:t>
-      </w:r>
-    </w:p>
-    <w:p>
-      <w:pPr>
-        <w:spacing w:after="0" w:line="240" w:lineRule="auto"/>
-        <w:rPr>
-          <w:rFonts w:ascii="Calibri" w:eastAsia="Times New Roman" w:hAnsi="Calibri" w:cs="Times New Roman"/>
-          <w:color w:val="000000"/>
-        </w:rPr>
-      </w:pPr>
-      <w:r>
-        <w:rPr>
-          <w:rFonts w:ascii="Calibri" w:eastAsia="Times New Roman" w:hAnsi="Calibri" w:cs="Times New Roman"/>
-          <w:color w:val="000000"/>
-        </w:rPr>
-        <w:t xml:space="preserve">            </w:t>
-      </w:r>
-      <w:proofErr w:type="spellStart"/>
-      <w:proofErr w:type="gramStart"/>
-      <w:r>
-        <w:rPr>
-          <w:rFonts w:ascii="Calibri" w:eastAsia="Times New Roman" w:hAnsi="Calibri" w:cs="Times New Roman"/>
-          <w:color w:val="000000"/>
-        </w:rPr>
-        <w:t>sb.Append</w:t>
-      </w:r>
-      <w:proofErr w:type="spellEnd"/>
-      <w:r>
-        <w:rPr>
-          <w:rFonts w:ascii="Calibri" w:eastAsia="Times New Roman" w:hAnsi="Calibri" w:cs="Times New Roman"/>
-          <w:color w:val="000000"/>
-        </w:rPr>
-        <w:t>(</w:t>
-      </w:r>
-      <w:proofErr w:type="gramEnd"/>
-      <w:r>
-        <w:rPr>
-          <w:rFonts w:ascii="Calibri" w:eastAsia="Times New Roman" w:hAnsi="Calibri" w:cs="Times New Roman"/>
-          <w:color w:val="000000"/>
-        </w:rPr>
-        <w:t>"&lt;script type='text/</w:t>
-      </w:r>
-      <w:proofErr w:type="spellStart"/>
-      <w:r>
-        <w:rPr>
-          <w:rFonts w:ascii="Calibri" w:eastAsia="Times New Roman" w:hAnsi="Calibri" w:cs="Times New Roman"/>
-          <w:color w:val="000000"/>
-        </w:rPr>
-        <w:t>javascript</w:t>
-      </w:r>
-      <w:proofErr w:type="spellEnd"/>
-      <w:r>
-        <w:rPr>
-          <w:rFonts w:ascii="Calibri" w:eastAsia="Times New Roman" w:hAnsi="Calibri" w:cs="Times New Roman"/>
-          <w:color w:val="000000"/>
-        </w:rPr>
-        <w:t>'&gt;</w:t>
-      </w:r>
-      <w:proofErr w:type="spellStart"/>
-      <w:r>
-        <w:rPr>
-          <w:rFonts w:ascii="Calibri" w:eastAsia="Times New Roman" w:hAnsi="Calibri" w:cs="Times New Roman"/>
-          <w:b/>
-          <w:color w:val="000000"/>
-        </w:rPr>
-        <w:t>document.forms</w:t>
-      </w:r>
-      <w:proofErr w:type="spellEnd"/>
-      <w:r>
-        <w:rPr>
-          <w:rFonts w:ascii="Calibri" w:eastAsia="Times New Roman" w:hAnsi="Calibri" w:cs="Times New Roman"/>
-          <w:b/>
-          <w:color w:val="000000"/>
-        </w:rPr>
-        <w:t>[0].submit();</w:t>
-      </w:r>
-      <w:r>
-        <w:rPr>
-          <w:rFonts w:ascii="Calibri" w:eastAsia="Times New Roman" w:hAnsi="Calibri" w:cs="Times New Roman"/>
-          <w:color w:val="000000"/>
-        </w:rPr>
-        <w:t>&lt;/script&gt;");</w:t>
-      </w:r>
-    </w:p>
-    <w:p>
-      <w:pPr>
-        <w:spacing w:after="0" w:line="240" w:lineRule="auto"/>
-        <w:ind w:left="540"/>
-        <w:rPr>
-          <w:rFonts w:ascii="Calibri" w:eastAsia="Times New Roman" w:hAnsi="Calibri" w:cs="Times New Roman"/>
-          <w:color w:val="000000"/>
-        </w:rPr>
-      </w:pPr>
-    </w:p>
-    <w:p>
-      <w:pPr>
-        <w:spacing w:after="0" w:line="240" w:lineRule="auto"/>
-        <w:ind w:left="540"/>
-        <w:rPr>
-          <w:rFonts w:ascii="Calibri" w:eastAsia="Times New Roman" w:hAnsi="Calibri" w:cs="Times New Roman"/>
-          <w:color w:val="000000"/>
-        </w:rPr>
-      </w:pPr>
-      <w:r>
-        <w:rPr>
-          <w:rFonts w:ascii="Calibri" w:eastAsia="Times New Roman" w:hAnsi="Calibri" w:cs="Times New Roman"/>
-          <w:color w:val="000000"/>
-        </w:rPr>
-        <w:t>// appending the html constructed above into a div</w:t>
-      </w:r>
-      <w:r>
-        <w:rPr>
-          <w:rFonts w:ascii="Calibri" w:eastAsia="Times New Roman" w:hAnsi="Calibri" w:cs="Times New Roman"/>
-          <w:color w:val="000000"/>
-        </w:rPr>
-        <w:t xml:space="preserve"> so it renders in the clients browser</w:t>
-      </w:r>
-    </w:p>
-    <w:p>
-      <w:pPr>
-        <w:spacing w:after="0" w:line="240" w:lineRule="auto"/>
-        <w:rPr>
-          <w:rFonts w:ascii="Calibri" w:eastAsia="Times New Roman" w:hAnsi="Calibri" w:cs="Times New Roman"/>
-          <w:color w:val="000000"/>
-        </w:rPr>
-      </w:pPr>
-      <w:r>
-        <w:rPr>
-          <w:rFonts w:ascii="Calibri" w:eastAsia="Times New Roman" w:hAnsi="Calibri" w:cs="Times New Roman"/>
-          <w:color w:val="000000"/>
-        </w:rPr>
-        <w:t xml:space="preserve">            </w:t>
-      </w:r>
-      <w:proofErr w:type="spellStart"/>
-      <w:r>
-        <w:rPr>
-          <w:rFonts w:ascii="Calibri" w:eastAsia="Times New Roman" w:hAnsi="Calibri" w:cs="Times New Roman"/>
-          <w:color w:val="000000"/>
-        </w:rPr>
-        <w:t>securePassThroughDetails.InnerHtml</w:t>
-      </w:r>
-      <w:proofErr w:type="spellEnd"/>
-      <w:r>
-        <w:rPr>
-          <w:rFonts w:ascii="Calibri" w:eastAsia="Times New Roman" w:hAnsi="Calibri" w:cs="Times New Roman"/>
-          <w:color w:val="000000"/>
-        </w:rPr>
-        <w:t xml:space="preserve"> = </w:t>
-      </w:r>
-      <w:proofErr w:type="spellStart"/>
-      <w:proofErr w:type="gramStart"/>
-      <w:r>
-        <w:rPr>
-          <w:rFonts w:ascii="Calibri" w:eastAsia="Times New Roman" w:hAnsi="Calibri" w:cs="Times New Roman"/>
-          <w:color w:val="000000"/>
-        </w:rPr>
-        <w:t>sb.ToString</w:t>
-      </w:r>
-      <w:proofErr w:type="spellEnd"/>
-      <w:r>
-        <w:rPr>
-          <w:rFonts w:ascii="Calibri" w:eastAsia="Times New Roman" w:hAnsi="Calibri" w:cs="Times New Roman"/>
-          <w:color w:val="000000"/>
-        </w:rPr>
-        <w:t>(</w:t>
-      </w:r>
-      <w:proofErr w:type="gramEnd"/>
-      <w:r>
-        <w:rPr>
-          <w:rFonts w:ascii="Calibri" w:eastAsia="Times New Roman" w:hAnsi="Calibri" w:cs="Times New Roman"/>
-          <w:color w:val="000000"/>
-        </w:rPr>
-        <w:t>);</w:t>
-      </w:r>
-    </w:p>
-    <w:p>
-      <w:pPr>
-        <w:spacing w:after="0" w:line="240" w:lineRule="auto"/>
-        <w:rPr>
-          <w:rFonts w:ascii="Calibri" w:eastAsia="Times New Roman" w:hAnsi="Calibri" w:cs="Times New Roman"/>
-          <w:color w:val="000000"/>
-        </w:rPr>
-      </w:pPr>
-      <w:r>
-        <w:rPr>
-          <w:rFonts w:ascii="Calibri" w:eastAsia="Times New Roman" w:hAnsi="Calibri" w:cs="Times New Roman"/>
-          <w:color w:val="000000"/>
-        </w:rPr>
-        <w:t> </w:t>
-      </w:r>
-    </w:p>
-    <w:p>
-      <w:pPr>
-        <w:spacing w:after="0" w:line="240" w:lineRule="auto"/>
-        <w:rPr>
-          <w:rFonts w:ascii="Calibri" w:eastAsia="Times New Roman" w:hAnsi="Calibri" w:cs="Times New Roman"/>
-          <w:color w:val="000000"/>
-        </w:rPr>
-      </w:pPr>
-      <w:r>
-        <w:rPr>
-          <w:rFonts w:ascii="Calibri" w:eastAsia="Times New Roman" w:hAnsi="Calibri" w:cs="Times New Roman"/>
-          <w:color w:val="000000"/>
-        </w:rPr>
-        <w:t> </w:t>
-      </w:r>
-    </w:p>
-    <w:p>
-      <w:pPr>
-        <w:spacing w:after="0" w:line="240" w:lineRule="auto"/>
-        <w:rPr>
-          <w:rFonts w:ascii="Calibri" w:eastAsia="Times New Roman" w:hAnsi="Calibri" w:cs="Times New Roman"/>
-          <w:color w:val="000000"/>
-        </w:rPr>
-      </w:pPr>
-      <w:r>
-        <w:rPr>
-          <w:rFonts w:ascii="Calibri" w:eastAsia="Times New Roman" w:hAnsi="Calibri" w:cs="Times New Roman"/>
-          <w:color w:val="000000"/>
-        </w:rPr>
-        <w:t>The rest of the flow from your perspective is similar</w:t>
-      </w:r>
-      <w:r>
-        <w:rPr>
-          <w:rFonts w:ascii="Calibri" w:eastAsia="Times New Roman" w:hAnsi="Calibri" w:cs="Times New Roman"/>
-          <w:color w:val="000000"/>
-        </w:rPr>
-        <w:t xml:space="preserve"> to the </w:t>
-      </w:r>
-      <w:r>
-        <w:rPr>
-          <w:rFonts w:ascii="Calibri" w:eastAsia="Times New Roman" w:hAnsi="Calibri" w:cs="Times New Roman"/>
-          <w:color w:val="000000"/>
-        </w:rPr>
-        <w:t xml:space="preserve">old </w:t>
-      </w:r>
-      <w:r>
-        <w:rPr>
-          <w:rFonts w:ascii="Calibri" w:eastAsia="Times New Roman" w:hAnsi="Calibri" w:cs="Times New Roman"/>
-          <w:color w:val="000000"/>
-        </w:rPr>
-        <w:t>Passthrough</w:t>
-      </w:r>
-      <w:r>
-        <w:rPr>
-          <w:rFonts w:ascii="Calibri" w:eastAsia="Times New Roman" w:hAnsi="Calibri" w:cs="Times New Roman"/>
-          <w:color w:val="000000"/>
-        </w:rPr>
-        <w:t xml:space="preserve">. Security2.asp </w:t>
-      </w:r>
-      <w:r>
-        <w:rPr>
-          <w:rFonts w:ascii="Calibri" w:eastAsia="Times New Roman" w:hAnsi="Calibri" w:cs="Times New Roman"/>
-          <w:color w:val="000000"/>
-        </w:rPr>
-        <w:t xml:space="preserve">securely </w:t>
-      </w:r>
-      <w:r>
-        <w:rPr>
-          <w:rFonts w:ascii="Calibri" w:eastAsia="Times New Roman" w:hAnsi="Calibri" w:cs="Times New Roman"/>
-          <w:color w:val="000000"/>
-        </w:rPr>
-        <w:t>retrieves</w:t>
-      </w:r>
-      <w:r>
-        <w:rPr>
-          <w:rFonts w:ascii="Calibri" w:eastAsia="Times New Roman" w:hAnsi="Calibri" w:cs="Times New Roman"/>
-          <w:color w:val="000000"/>
-        </w:rPr>
-        <w:t xml:space="preserve"> the information deposited by you using the </w:t>
-      </w:r>
-      <w:proofErr w:type="spellStart"/>
-      <w:r>
-        <w:rPr>
-          <w:rFonts w:ascii="Calibri" w:eastAsia="Times New Roman" w:hAnsi="Calibri" w:cs="Times New Roman"/>
-          <w:color w:val="000000"/>
-        </w:rPr>
-        <w:t>refID</w:t>
-      </w:r>
-      <w:proofErr w:type="spellEnd"/>
-      <w:r>
-        <w:rPr>
-          <w:rFonts w:ascii="Calibri" w:eastAsia="Times New Roman" w:hAnsi="Calibri" w:cs="Times New Roman"/>
-          <w:color w:val="000000"/>
-        </w:rPr>
-        <w:t>,</w:t>
-      </w:r>
-      <w:r>
-        <w:rPr>
-          <w:rFonts w:ascii="Calibri" w:eastAsia="Times New Roman" w:hAnsi="Calibri" w:cs="Times New Roman"/>
-          <w:color w:val="000000"/>
-        </w:rPr>
-        <w:t xml:space="preserve"> to authenticate the user and display</w:t>
-      </w:r>
-      <w:r>
-        <w:rPr>
-          <w:rFonts w:ascii="Calibri" w:eastAsia="Times New Roman" w:hAnsi="Calibri" w:cs="Times New Roman"/>
-          <w:color w:val="000000"/>
-        </w:rPr>
-        <w:t>s</w:t>
-      </w:r>
-      <w:r>
-        <w:rPr>
-          <w:rFonts w:ascii="Calibri" w:eastAsia="Times New Roman" w:hAnsi="Calibri" w:cs="Times New Roman"/>
-          <w:color w:val="000000"/>
-        </w:rPr>
-        <w:t xml:space="preserve"> the portal. </w:t>
-      </w:r>
-    </w:p>
-    <w:p>
-      <w:pPr>
-        <w:spacing w:after="0" w:line="240" w:lineRule="auto"/>
-        <w:rPr>
-          <w:rFonts w:ascii="Calibri" w:eastAsia="Times New Roman" w:hAnsi="Calibri" w:cs="Times New Roman"/>
-          <w:color w:val="000000"/>
-        </w:rPr>
-      </w:pPr>
-    </w:p>
-    <w:p>
-      <w:pPr>
-        <w:pStyle w:val="Heading2"/>
-        <w:rPr>
-          <w:rFonts w:eastAsia="Times New Roman"/>
-        </w:rPr>
-      </w:pPr>
-      <w:bookmarkStart w:id="8" w:name="_Toc409098186"/>
-      <w:r>
-        <w:rPr>
-          <w:rFonts w:eastAsia="Times New Roman"/>
-        </w:rPr>
-        <w:t>Display a ticket or Knowledge base article to</w:t>
-      </w:r>
-      <w:r>
-        <w:rPr>
-          <w:rFonts w:eastAsia="Times New Roman"/>
-        </w:rPr>
-        <w:t xml:space="preserve"> the</w:t>
-      </w:r>
-      <w:r>
-        <w:rPr>
-          <w:rFonts w:eastAsia="Times New Roman"/>
-        </w:rPr>
-        <w:t xml:space="preserve"> user after Passthrough</w:t>
-      </w:r>
-      <w:bookmarkEnd w:id="8"/>
-    </w:p>
-    <w:p>
-      <w:pPr>
-        <w:spacing w:after="0" w:line="240" w:lineRule="auto"/>
-        <w:rPr>
-          <w:rFonts w:ascii="Calibri" w:eastAsia="Times New Roman" w:hAnsi="Calibri" w:cs="Times New Roman"/>
-          <w:color w:val="000000"/>
-        </w:rPr>
-      </w:pPr>
-    </w:p>
-    <w:p>
-      <w:pPr>
-        <w:spacing w:after="0" w:line="240" w:lineRule="auto"/>
-        <w:rPr>
-          <w:rFonts w:ascii="Calibri" w:eastAsia="Times New Roman" w:hAnsi="Calibri" w:cs="Times New Roman"/>
-          <w:color w:val="000000"/>
-        </w:rPr>
-      </w:pPr>
-      <w:r>
-        <w:rPr>
-          <w:rFonts w:ascii="Calibri" w:eastAsia="Times New Roman" w:hAnsi="Calibri" w:cs="Times New Roman"/>
-          <w:color w:val="000000"/>
-        </w:rPr>
-        <w:t>Sometimes you would want to display a particular ticket or a knowledge base article to the user after performing a Passthrough. Knowing this is a common use case, Parature supports this workflow. This is achieved by passing the right query parameters to security2.asp.</w:t>
-      </w:r>
-    </w:p>
-    <w:p>
-      <w:pPr>
-        <w:spacing w:after="0" w:line="240" w:lineRule="auto"/>
-        <w:rPr>
-          <w:rFonts w:ascii="Calibri" w:eastAsia="Times New Roman" w:hAnsi="Calibri" w:cs="Times New Roman"/>
-          <w:color w:val="000000"/>
-        </w:rPr>
-      </w:pPr>
-    </w:p>
-    <w:p>
-      <w:pPr>
-        <w:spacing w:after="0" w:line="240" w:lineRule="auto"/>
-        <w:rPr>
-          <w:rFonts w:ascii="Calibri" w:eastAsia="Times New Roman" w:hAnsi="Calibri" w:cs="Times New Roman"/>
-          <w:color w:val="000000"/>
-        </w:rPr>
-      </w:pPr>
-      <w:r>
-        <w:rPr>
-          <w:rFonts w:ascii="Calibri" w:eastAsia="Times New Roman" w:hAnsi="Calibri" w:cs="Times New Roman"/>
-          <w:color w:val="000000"/>
-        </w:rPr>
-        <w:t xml:space="preserve">For example to display a particular knowledge base article with question ID 1173 you would perform a client form post as described in “Step TWO” of </w:t>
-      </w:r>
-      <w:r>
-        <w:rPr>
-          <w:rFonts w:ascii="Calibri" w:eastAsia="Times New Roman" w:hAnsi="Calibri" w:cs="Times New Roman"/>
-          <w:color w:val="000000"/>
-        </w:rPr>
-        <w:t>“</w:t>
-      </w:r>
-      <w:r>
-        <w:rPr>
-          <w:rFonts w:ascii="Calibri" w:eastAsia="Times New Roman" w:hAnsi="Calibri" w:cs="Times New Roman"/>
-          <w:color w:val="000000"/>
-        </w:rPr>
-        <w:t>Performing a Passthrough2.0 request</w:t>
-      </w:r>
-      <w:r>
-        <w:rPr>
-          <w:rFonts w:ascii="Calibri" w:eastAsia="Times New Roman" w:hAnsi="Calibri" w:cs="Times New Roman"/>
-          <w:color w:val="000000"/>
-        </w:rPr>
-        <w:t>”</w:t>
-      </w:r>
-      <w:r>
-        <w:rPr>
-          <w:rFonts w:ascii="Calibri" w:eastAsia="Times New Roman" w:hAnsi="Calibri" w:cs="Times New Roman"/>
-          <w:color w:val="000000"/>
-        </w:rPr>
-        <w:t xml:space="preserve"> to Security2.asp with “task=knowledge” and “</w:t>
-      </w:r>
-      <w:proofErr w:type="spellStart"/>
-      <w:r>
-        <w:rPr>
-          <w:rFonts w:ascii="Calibri" w:eastAsia="Times New Roman" w:hAnsi="Calibri" w:cs="Times New Roman"/>
-          <w:color w:val="000000"/>
-        </w:rPr>
-        <w:t>questionID</w:t>
-      </w:r>
-      <w:proofErr w:type="spellEnd"/>
-      <w:r>
-        <w:rPr>
-          <w:rFonts w:ascii="Calibri" w:eastAsia="Times New Roman" w:hAnsi="Calibri" w:cs="Times New Roman"/>
-          <w:color w:val="000000"/>
-        </w:rPr>
-        <w:t xml:space="preserve">=1173” query parameters as shown below. </w:t>
-      </w:r>
-    </w:p>
-    <w:p>
-      <w:pPr>
-        <w:spacing w:after="0" w:line="240" w:lineRule="auto"/>
-        <w:rPr>
-          <w:rFonts w:ascii="Calibri" w:eastAsia="Times New Roman" w:hAnsi="Calibri" w:cs="Times New Roman"/>
-          <w:color w:val="000000"/>
-        </w:rPr>
-      </w:pPr>
-    </w:p>
-    <w:p>
-      <w:pPr>
-        <w:spacing w:after="0" w:line="240" w:lineRule="auto"/>
-        <w:ind w:firstLine="720"/>
-        <w:rPr>
-          <w:rFonts w:ascii="Calibri" w:eastAsia="Times New Roman" w:hAnsi="Calibri" w:cs="Times New Roman"/>
-          <w:color w:val="000000"/>
-        </w:rPr>
-      </w:pPr>
-      <w:proofErr w:type="spellStart"/>
-      <w:proofErr w:type="gramStart"/>
-      <w:r>
-        <w:rPr>
-          <w:rFonts w:ascii="Calibri" w:eastAsia="Times New Roman" w:hAnsi="Calibri" w:cs="Times New Roman"/>
-          <w:color w:val="000000"/>
-        </w:rPr>
-        <w:t>var</w:t>
-      </w:r>
-      <w:proofErr w:type="spellEnd"/>
-      <w:proofErr w:type="gramEnd"/>
-      <w:r>
-        <w:rPr>
-          <w:rFonts w:ascii="Calibri" w:eastAsia="Times New Roman" w:hAnsi="Calibri" w:cs="Times New Roman"/>
-          <w:color w:val="000000"/>
-        </w:rPr>
-        <w:t xml:space="preserve"> </w:t>
-      </w:r>
-      <w:proofErr w:type="spellStart"/>
-      <w:r>
-        <w:rPr>
-          <w:rFonts w:ascii="Calibri" w:eastAsia="Times New Roman" w:hAnsi="Calibri" w:cs="Times New Roman"/>
-          <w:b/>
-          <w:color w:val="000000"/>
-        </w:rPr>
-        <w:t>portalURL</w:t>
-      </w:r>
-      <w:proofErr w:type="spellEnd"/>
       <w:r>
         <w:rPr>
           <w:rFonts w:ascii="Calibri" w:eastAsia="Times New Roman" w:hAnsi="Calibri" w:cs="Times New Roman"/>
@@ -6415,39 +5330,7 @@
           <w:rFonts w:ascii="Calibri" w:eastAsia="Times New Roman" w:hAnsi="Calibri" w:cs="Times New Roman"/>
           <w:color w:val="000000"/>
         </w:rPr>
-        <w:t>y a particular ticket you should pass the query parameters “task=ticket” and “</w:t>
-      </w:r>
-      <w:proofErr w:type="spellStart"/>
-      <w:r>
-        <w:rPr>
-          <w:rFonts w:ascii="Calibri" w:eastAsia="Times New Roman" w:hAnsi="Calibri" w:cs="Times New Roman"/>
-          <w:color w:val="000000"/>
-        </w:rPr>
-        <w:t>ticket_id</w:t>
-      </w:r>
-      <w:proofErr w:type="spellEnd"/>
-      <w:r>
-        <w:rPr>
-          <w:rFonts w:ascii="Calibri" w:eastAsia="Times New Roman" w:hAnsi="Calibri" w:cs="Times New Roman"/>
-          <w:color w:val="000000"/>
-        </w:rPr>
-        <w:t>=&lt;</w:t>
-      </w:r>
-      <w:proofErr w:type="spellStart"/>
-      <w:r>
-        <w:rPr>
-          <w:rFonts w:ascii="Calibri" w:eastAsia="Times New Roman" w:hAnsi="Calibri" w:cs="Times New Roman"/>
-          <w:color w:val="000000"/>
-        </w:rPr>
-        <w:t>ticketIDYouLikeToDisplay</w:t>
-      </w:r>
-      <w:proofErr w:type="spellEnd"/>
-      <w:r>
-        <w:rPr>
-          <w:rFonts w:ascii="Calibri" w:eastAsia="Times New Roman" w:hAnsi="Calibri" w:cs="Times New Roman"/>
-          <w:color w:val="000000"/>
-        </w:rPr>
-        <w:t>&gt;” as shown below</w:t>
+        <w:t>y a particular ticket you should pass the query parameters “task=ticket” and “ticket_id=&lt;ticketIDYouLikeToDisplay&gt;” as shown below</w:t>
       </w:r>
     </w:p>
     <w:p>
@@ -6468,25 +5351,13 @@
           <w:color w:val="000000"/>
         </w:rPr>
       </w:pPr>
-      <w:proofErr w:type="spellStart"/>
-      <w:proofErr w:type="gramStart"/>
-      <w:r>
-        <w:rPr>
-          <w:rFonts w:ascii="Calibri" w:eastAsia="Times New Roman" w:hAnsi="Calibri" w:cs="Times New Roman"/>
-          <w:color w:val="000000"/>
-        </w:rPr>
-        <w:t>var</w:t>
-      </w:r>
-      <w:proofErr w:type="spellEnd"/>
-      <w:proofErr w:type="gramEnd"/>
-      <w:r>
-        <w:rPr>
-          <w:rFonts w:ascii="Calibri" w:eastAsia="Times New Roman" w:hAnsi="Calibri" w:cs="Times New Roman"/>
-          <w:color w:val="000000"/>
-        </w:rPr>
-        <w:t xml:space="preserve"> </w:t>
-      </w:r>
-      <w:proofErr w:type="spellStart"/>
+      <w:r>
+        <w:rPr>
+          <w:rFonts w:ascii="Calibri" w:eastAsia="Times New Roman" w:hAnsi="Calibri" w:cs="Times New Roman"/>
+          <w:color w:val="000000"/>
+        </w:rPr>
+        <w:t xml:space="preserve">var </w:t>
+      </w:r>
       <w:r>
         <w:rPr>
           <w:rFonts w:ascii="Calibri" w:eastAsia="Times New Roman" w:hAnsi="Calibri" w:cs="Times New Roman"/>
@@ -6495,7 +5366,6 @@
         </w:rPr>
         <w:t>portalURL</w:t>
       </w:r>
-      <w:proofErr w:type="spellEnd"/>
       <w:r>
         <w:rPr>
           <w:rFonts w:ascii="Calibri" w:eastAsia="Times New Roman" w:hAnsi="Calibri" w:cs="Times New Roman"/>
@@ -6618,7 +5488,7 @@
           <w:rFonts w:eastAsia="Times New Roman"/>
         </w:rPr>
       </w:pPr>
-      <w:bookmarkStart w:id="10" w:name="_Toc409098187"/>
+      <w:bookmarkStart w:id="10" w:name="_Toc413918579"/>
       <w:r>
         <w:rPr>
           <w:rFonts w:eastAsia="Times New Roman"/>
@@ -6818,18 +5688,9 @@
             <w:rFonts w:ascii="Calibri" w:eastAsia="Times New Roman" w:hAnsi="Calibri" w:cs="Times New Roman"/>
             <w:color w:val="000000"/>
           </w:rPr>
-          <w:t xml:space="preserve">issues you can reach out to us using regular means or through </w:t>
-        </w:r>
-        <w:proofErr w:type="spellStart"/>
-        <w:r>
-          <w:rPr>
-            <w:rFonts w:ascii="Calibri" w:eastAsia="Times New Roman" w:hAnsi="Calibri" w:cs="Times New Roman"/>
-            <w:color w:val="000000"/>
-          </w:rPr>
-          <w:t>github</w:t>
+          <w:t>issues you can reach out to us using regular means or through github</w:t>
         </w:r>
       </w:ins>
-      <w:proofErr w:type="spellEnd"/>
       <w:del w:id="16" w:author="Shiva Kavindpadi Bhuvaneswaran" w:date="2015-01-19T10:04:00Z">
         <w:r>
           <w:rPr>
@@ -6859,17 +5720,54 @@
     </w:p>
     <w:p>
       <w:pPr>
+        <w:spacing w:after="0" w:line="240" w:lineRule="auto"/>
+        <w:ind w:left="540"/>
+        <w:rPr>
+          <w:rFonts w:ascii="Calibri" w:eastAsia="Times New Roman" w:hAnsi="Calibri" w:cs="Times New Roman"/>
+          <w:color w:val="000000"/>
+        </w:rPr>
+      </w:pPr>
+    </w:p>
+    <w:p>
+      <w:pPr>
+        <w:spacing w:after="0" w:line="240" w:lineRule="auto"/>
+        <w:ind w:left="540"/>
+        <w:rPr>
+          <w:rFonts w:ascii="Calibri" w:eastAsia="Times New Roman" w:hAnsi="Calibri" w:cs="Times New Roman"/>
+          <w:color w:val="000000"/>
+        </w:rPr>
+      </w:pPr>
+    </w:p>
+    <w:p>
+      <w:pPr>
+        <w:spacing w:after="0" w:line="240" w:lineRule="auto"/>
+        <w:ind w:left="540"/>
+        <w:rPr>
+          <w:rFonts w:ascii="Calibri" w:eastAsia="Times New Roman" w:hAnsi="Calibri" w:cs="Times New Roman"/>
+          <w:color w:val="000000"/>
+        </w:rPr>
+      </w:pPr>
+    </w:p>
+    <w:p>
+      <w:pPr>
         <w:pStyle w:val="Heading2"/>
         <w:rPr>
           <w:rFonts w:eastAsia="Times New Roman"/>
         </w:rPr>
       </w:pPr>
-      <w:bookmarkStart w:id="17" w:name="_Toc409098188"/>
+      <w:bookmarkStart w:id="17" w:name="_Toc413918580"/>
       <w:r>
         <w:rPr>
           <w:rFonts w:eastAsia="Times New Roman"/>
         </w:rPr>
-        <w:t>Debugging:</w:t>
+        <w:lastRenderedPageBreak/>
+        <w:t>FAQ</w:t>
+      </w:r>
+      <w:r>
+        <w:rPr>
+          <w:rFonts w:eastAsia="Times New Roman"/>
+        </w:rPr>
+        <w:t>:</w:t>
       </w:r>
       <w:bookmarkEnd w:id="17"/>
       <w:r>
@@ -6899,7 +5797,16 @@
           <w:rFonts w:ascii="Calibri" w:eastAsia="Times New Roman" w:hAnsi="Calibri" w:cs="Times New Roman"/>
           <w:color w:val="000000"/>
         </w:rPr>
-        <w:t>Here are few tips to help you debug in a FAQ fashion.</w:t>
+        <w:t xml:space="preserve">Here are few tips to help you </w:t>
+      </w:r>
+      <w:bookmarkStart w:id="18" w:name="_GoBack"/>
+      <w:bookmarkEnd w:id="18"/>
+      <w:r>
+        <w:rPr>
+          <w:rFonts w:ascii="Calibri" w:eastAsia="Times New Roman" w:hAnsi="Calibri" w:cs="Times New Roman"/>
+          <w:color w:val="000000"/>
+        </w:rPr>
+        <w:t>in a FAQ fashion.</w:t>
       </w:r>
     </w:p>
     <w:p>
@@ -6930,7 +5837,57 @@
           <w:rFonts w:ascii="Calibri" w:eastAsia="Times New Roman" w:hAnsi="Calibri" w:cs="Times New Roman"/>
           <w:color w:val="000000"/>
         </w:rPr>
-        <w:lastRenderedPageBreak/>
+        <w:t>We are unable to even open the drop off URL in Internet Explorer on our Windows 2003 server</w:t>
+      </w:r>
+    </w:p>
+    <w:p>
+      <w:pPr>
+        <w:spacing w:after="0" w:line="240" w:lineRule="auto"/>
+        <w:ind w:left="540"/>
+        <w:textAlignment w:val="center"/>
+        <w:rPr>
+          <w:rFonts w:ascii="Calibri" w:eastAsia="Times New Roman" w:hAnsi="Calibri" w:cs="Times New Roman"/>
+          <w:color w:val="000000"/>
+        </w:rPr>
+      </w:pPr>
+      <w:r>
+        <w:rPr>
+          <w:rFonts w:ascii="Calibri" w:eastAsia="Times New Roman" w:hAnsi="Calibri" w:cs="Times New Roman"/>
+          <w:color w:val="000000"/>
+        </w:rPr>
+        <w:t>We have seen few clients having issues on their Windows server 2003 boxes. We believe its due to the cryptographic limitations on the server and possibly due to the security patches on the box. Clients who had this issue have been able to use their 2008 or 2012 Windows Servers to alleviate the problem. Few were able to deploy a web service in the cloud to mitigate the issue as well.</w:t>
+      </w:r>
+    </w:p>
+    <w:p>
+      <w:pPr>
+        <w:spacing w:after="0" w:line="240" w:lineRule="auto"/>
+        <w:ind w:left="540"/>
+        <w:textAlignment w:val="center"/>
+        <w:rPr>
+          <w:rFonts w:ascii="Calibri" w:eastAsia="Times New Roman" w:hAnsi="Calibri" w:cs="Times New Roman"/>
+          <w:color w:val="000000"/>
+        </w:rPr>
+      </w:pPr>
+    </w:p>
+    <w:p>
+      <w:pPr>
+        <w:numPr>
+          <w:ilvl w:val="0"/>
+          <w:numId w:val="3"/>
+        </w:numPr>
+        <w:spacing w:after="0" w:line="240" w:lineRule="auto"/>
+        <w:ind w:left="540"/>
+        <w:textAlignment w:val="center"/>
+        <w:rPr>
+          <w:rFonts w:ascii="Calibri" w:eastAsia="Times New Roman" w:hAnsi="Calibri" w:cs="Times New Roman"/>
+          <w:color w:val="000000"/>
+        </w:rPr>
+      </w:pPr>
+      <w:r>
+        <w:rPr>
+          <w:rFonts w:ascii="Calibri" w:eastAsia="Times New Roman" w:hAnsi="Calibri" w:cs="Times New Roman"/>
+          <w:color w:val="000000"/>
+        </w:rPr>
         <w:t>I am unable to post the JSON data to sso-mutual-auth.parature.com. I get unauthorized message. What to do?</w:t>
       </w:r>
     </w:p>
@@ -7121,23 +6078,7 @@
           <w:rFonts w:ascii="Calibri" w:eastAsia="Times New Roman" w:hAnsi="Calibri" w:cs="Times New Roman"/>
           <w:color w:val="000000"/>
         </w:rPr>
-        <w:t xml:space="preserve">I am getting unauthorized messaged while dropping off information to sso-mutual-auth.parature.com in production but it works fine on the developer box. Or I have issues making it work in the website but the Windows form “Passthrough Playground” app in </w:t>
-      </w:r>
-      <w:proofErr w:type="spellStart"/>
-      <w:r>
-        <w:rPr>
-          <w:rFonts w:ascii="Calibri" w:eastAsia="Times New Roman" w:hAnsi="Calibri" w:cs="Times New Roman"/>
-          <w:color w:val="000000"/>
-        </w:rPr>
-        <w:t>github</w:t>
-      </w:r>
-      <w:proofErr w:type="spellEnd"/>
-      <w:r>
-        <w:rPr>
-          <w:rFonts w:ascii="Calibri" w:eastAsia="Times New Roman" w:hAnsi="Calibri" w:cs="Times New Roman"/>
-          <w:color w:val="000000"/>
-        </w:rPr>
-        <w:t xml:space="preserve"> works fine. </w:t>
+        <w:t xml:space="preserve">I am getting unauthorized messaged while dropping off information to sso-mutual-auth.parature.com in production but it works fine on the developer box. Or I have issues making it work in the website but the Windows form “Passthrough Playground” app in github works fine. </w:t>
       </w:r>
       <w:r>
         <w:rPr>
@@ -7423,39 +6364,7 @@
           <w:rFonts w:ascii="Calibri" w:hAnsi="Calibri"/>
           <w:lang w:val="en-GB"/>
         </w:rPr>
-        <w:t xml:space="preserve">Grant access to the private key to the account the </w:t>
-      </w:r>
-      <w:proofErr w:type="spellStart"/>
-      <w:r>
-        <w:rPr>
-          <w:rFonts w:ascii="Calibri" w:hAnsi="Calibri"/>
-          <w:lang w:val="en-GB"/>
-        </w:rPr>
-        <w:t>AppPool</w:t>
-      </w:r>
-      <w:proofErr w:type="spellEnd"/>
-      <w:r>
-        <w:rPr>
-          <w:rFonts w:ascii="Calibri" w:hAnsi="Calibri"/>
-          <w:lang w:val="en-GB"/>
-        </w:rPr>
-        <w:t xml:space="preserve"> and Site run under using winhttpcertcfg.exe </w:t>
-      </w:r>
-      <w:proofErr w:type="spellStart"/>
-      <w:r>
-        <w:rPr>
-          <w:rFonts w:ascii="Calibri" w:hAnsi="Calibri"/>
-          <w:lang w:val="en-GB"/>
-        </w:rPr>
-        <w:t>e.g</w:t>
-      </w:r>
-      <w:proofErr w:type="spellEnd"/>
-      <w:r>
-        <w:rPr>
-          <w:rFonts w:ascii="Calibri" w:hAnsi="Calibri"/>
-          <w:lang w:val="en-GB"/>
-        </w:rPr>
-        <w:t>:</w:t>
+        <w:t>Grant access to the private key to the account the AppPool and Site run under using winhttpcertcfg.exe e.g:</w:t>
       </w:r>
     </w:p>
     <w:p>
@@ -7473,21 +6382,12 @@
           <w:lang w:val="en-GB"/>
         </w:rPr>
       </w:pPr>
-      <w:proofErr w:type="spellStart"/>
       <w:r>
         <w:rPr>
           <w:rFonts w:ascii="Calibri" w:hAnsi="Calibri"/>
           <w:lang w:val="en-GB"/>
         </w:rPr>
-        <w:t>winhttpcertcfg</w:t>
-      </w:r>
-      <w:proofErr w:type="spellEnd"/>
-      <w:r>
-        <w:rPr>
-          <w:rFonts w:ascii="Calibri" w:hAnsi="Calibri"/>
-          <w:lang w:val="en-GB"/>
-        </w:rPr>
-        <w:t xml:space="preserve"> -g -c LOCAL_MACHINE\My -s </w:t>
+        <w:t xml:space="preserve">winhttpcertcfg -g -c LOCAL_MACHINE\My -s </w:t>
       </w:r>
       <w:hyperlink r:id="rId15" w:history="1">
         <w:r>
@@ -7497,27 +6397,7 @@
             <w:color w:val="auto"/>
             <w:lang w:val="en-GB"/>
           </w:rPr>
-          <w:t>&lt;</w:t>
-        </w:r>
-        <w:proofErr w:type="spellStart"/>
-        <w:r>
-          <w:rPr>
-            <w:rStyle w:val="Hyperlink"/>
-            <w:rFonts w:ascii="Calibri" w:hAnsi="Calibri"/>
-            <w:color w:val="auto"/>
-            <w:lang w:val="en-GB"/>
-          </w:rPr>
-          <w:t>certSubject</w:t>
-        </w:r>
-        <w:proofErr w:type="spellEnd"/>
-        <w:r>
-          <w:rPr>
-            <w:rStyle w:val="Hyperlink"/>
-            <w:rFonts w:ascii="Calibri" w:hAnsi="Calibri"/>
-            <w:color w:val="auto"/>
-            <w:lang w:val="en-GB"/>
-          </w:rPr>
-          <w:t>&gt;</w:t>
+          <w:t>&lt;certSubject&gt;</w:t>
         </w:r>
       </w:hyperlink>
       <w:r>
@@ -7525,23 +6405,7 @@
           <w:rFonts w:ascii="Calibri" w:hAnsi="Calibri"/>
           <w:lang w:val="en-GB"/>
         </w:rPr>
-        <w:t xml:space="preserve"> -a &lt;</w:t>
-      </w:r>
-      <w:proofErr w:type="spellStart"/>
-      <w:r>
-        <w:rPr>
-          <w:rFonts w:ascii="Calibri" w:hAnsi="Calibri"/>
-          <w:lang w:val="en-GB"/>
-        </w:rPr>
-        <w:t>appPoolOrSiteAccount</w:t>
-      </w:r>
-      <w:proofErr w:type="spellEnd"/>
-      <w:r>
-        <w:rPr>
-          <w:rFonts w:ascii="Calibri" w:hAnsi="Calibri"/>
-          <w:lang w:val="en-GB"/>
-        </w:rPr>
-        <w:t>&gt;</w:t>
+        <w:t xml:space="preserve"> -a &lt;appPoolOrSiteAccount&gt;</w:t>
       </w:r>
     </w:p>
     <w:p>
@@ -7636,7 +6500,6 @@
           <w:rFonts w:ascii="Calibri" w:hAnsi="Calibri"/>
           <w:lang w:val="en-GB"/>
         </w:rPr>
-        <w:lastRenderedPageBreak/>
         <w:t xml:space="preserve">Similar issue with Server 2008 - </w:t>
       </w:r>
       <w:hyperlink r:id="rId18" w:history="1">
@@ -7686,21 +6549,7 @@
         <w:rPr>
           <w:rFonts w:ascii="Calibri" w:eastAsia="Times New Roman" w:hAnsi="Calibri" w:cs="Times New Roman"/>
         </w:rPr>
-        <w:t xml:space="preserve">I am able to post the User information and retrieve the </w:t>
-      </w:r>
-      <w:proofErr w:type="spellStart"/>
-      <w:r>
-        <w:rPr>
-          <w:rFonts w:ascii="Calibri" w:eastAsia="Times New Roman" w:hAnsi="Calibri" w:cs="Times New Roman"/>
-        </w:rPr>
-        <w:t>refID</w:t>
-      </w:r>
-      <w:proofErr w:type="spellEnd"/>
-      <w:r>
-        <w:rPr>
-          <w:rFonts w:ascii="Calibri" w:eastAsia="Times New Roman" w:hAnsi="Calibri" w:cs="Times New Roman"/>
-        </w:rPr>
-        <w:t xml:space="preserve"> but I a</w:t>
+        <w:t>I am able to post the User information and retrieve the refID but I a</w:t>
       </w:r>
       <w:r>
         <w:rPr>
@@ -7876,23 +6725,7 @@
           <w:rFonts w:ascii="Calibri" w:eastAsia="Times New Roman" w:hAnsi="Calibri" w:cs="Times New Roman"/>
           <w:color w:val="000000"/>
         </w:rPr>
-        <w:t xml:space="preserve">We only support TLS, we don’t support SSL V3. To see the ciphers and protocols we support on our end point you can refer to the </w:t>
-      </w:r>
-      <w:proofErr w:type="spellStart"/>
-      <w:r>
-        <w:rPr>
-          <w:rFonts w:ascii="Calibri" w:eastAsia="Times New Roman" w:hAnsi="Calibri" w:cs="Times New Roman"/>
-          <w:color w:val="000000"/>
-        </w:rPr>
-        <w:t>ssl</w:t>
-      </w:r>
-      <w:proofErr w:type="spellEnd"/>
-      <w:r>
-        <w:rPr>
-          <w:rFonts w:ascii="Calibri" w:eastAsia="Times New Roman" w:hAnsi="Calibri" w:cs="Times New Roman"/>
-          <w:color w:val="000000"/>
-        </w:rPr>
-        <w:t xml:space="preserve"> labs analysis report. Our servers should have a common SSL protocol and cipher suite to make communication over https.</w:t>
+        <w:t>We only support TLS, we don’t support SSL V3. To see the ciphers and protocols we support on our end point you can refer to the ssl labs analysis report. Our servers should have a common SSL protocol and cipher suite to make communication over https.</w:t>
       </w:r>
     </w:p>
     <w:p>
@@ -7925,25 +6758,7 @@
           <w:rFonts w:ascii="Calibri" w:eastAsia="Times New Roman" w:hAnsi="Calibri" w:cs="Times New Roman"/>
           <w:color w:val="000000"/>
         </w:rPr>
-        <w:t xml:space="preserve"> enter our </w:t>
-      </w:r>
-      <w:proofErr w:type="spellStart"/>
-      <w:proofErr w:type="gramStart"/>
-      <w:r>
-        <w:rPr>
-          <w:rFonts w:ascii="Calibri" w:eastAsia="Times New Roman" w:hAnsi="Calibri" w:cs="Times New Roman"/>
-          <w:color w:val="000000"/>
-        </w:rPr>
-        <w:t>url</w:t>
-      </w:r>
-      <w:proofErr w:type="spellEnd"/>
-      <w:proofErr w:type="gramEnd"/>
-      <w:r>
-        <w:rPr>
-          <w:rFonts w:ascii="Calibri" w:eastAsia="Times New Roman" w:hAnsi="Calibri" w:cs="Times New Roman"/>
-          <w:color w:val="000000"/>
-        </w:rPr>
-        <w:t xml:space="preserve"> sso-mutual-auth.parature.com and Analyze to find the details.</w:t>
+        <w:t xml:space="preserve"> enter our url sso-mutual-auth.parature.com and Analyze to find the details.</w:t>
       </w:r>
     </w:p>
     <w:p>
@@ -7969,36 +6784,18 @@
         <w:ind w:left="720" w:firstLine="720"/>
         <w:rPr>
           <w:rFonts w:ascii="Calibri" w:eastAsia="Times New Roman" w:hAnsi="Calibri" w:cs="Times New Roman"/>
-          <w:color w:val="000000"/>
-        </w:rPr>
-      </w:pPr>
-      <w:proofErr w:type="spellStart"/>
-      <w:r>
-        <w:rPr>
-          <w:rFonts w:ascii="Calibri" w:eastAsia="Times New Roman" w:hAnsi="Calibri" w:cs="Times New Roman"/>
-          <w:color w:val="000000"/>
-        </w:rPr>
-        <w:t>ServicePointManager.SecurityProtocol</w:t>
-      </w:r>
-      <w:proofErr w:type="spellEnd"/>
-      <w:r>
-        <w:rPr>
-          <w:rFonts w:ascii="Calibri" w:eastAsia="Times New Roman" w:hAnsi="Calibri" w:cs="Times New Roman"/>
-          <w:color w:val="000000"/>
-        </w:rPr>
-        <w:t xml:space="preserve"> = </w:t>
-      </w:r>
-      <w:proofErr w:type="spellStart"/>
-      <w:r>
-        <w:rPr>
-          <w:rFonts w:ascii="Calibri" w:eastAsia="Times New Roman" w:hAnsi="Calibri" w:cs="Times New Roman"/>
-          <w:color w:val="000000"/>
-        </w:rPr>
-        <w:t>SecurityProtocolType.Tls</w:t>
-      </w:r>
-      <w:bookmarkStart w:id="18" w:name="_GoBack"/>
-      <w:bookmarkEnd w:id="18"/>
-      <w:proofErr w:type="spellEnd"/>
+          <w:i/>
+          <w:color w:val="000000"/>
+        </w:rPr>
+      </w:pPr>
+      <w:r>
+        <w:rPr>
+          <w:rFonts w:ascii="Calibri" w:eastAsia="Times New Roman" w:hAnsi="Calibri" w:cs="Times New Roman"/>
+          <w:i/>
+          <w:color w:val="000000"/>
+        </w:rPr>
+        <w:t>ServicePointManager.SecurityProtocol = SecurityProtocolType.Tls</w:t>
+      </w:r>
     </w:p>
     <w:p>
       <w:pPr>
@@ -9494,6 +8291,7 @@
   <w:style w:type="character" w:default="1" w:styleId="DefaultParagraphFont">
     <w:name w:val="Default Paragraph Font"/>
     <w:uiPriority w:val="1"/>
+    <w:semiHidden/>
     <w:unhideWhenUsed/>
   </w:style>
   <w:style w:type="table" w:default="1" w:styleId="TableNormal">
@@ -10030,6 +8828,15 @@
 </file>
 
 <file path=customXml/item1.xml><?xml version="1.0" encoding="utf-8"?>
+<?mso-contentType ?>
+<FormTemplates xmlns="http://schemas.microsoft.com/sharepoint/v3/contenttype/forms">
+  <Display>DocumentLibraryForm</Display>
+  <Edit>DocumentLibraryForm</Edit>
+  <New>DocumentLibraryForm</New>
+</FormTemplates>
+</file>
+
+<file path=customXml/item2.xml><?xml version="1.0" encoding="utf-8"?>
 <ct:contentTypeSchema xmlns:ct="http://schemas.microsoft.com/office/2006/metadata/contentType" xmlns:ma="http://schemas.microsoft.com/office/2006/metadata/properties/metaAttributes" ct:_="" ma:_="" ma:contentTypeName="Document" ma:contentTypeID="0x01010078AA2D4F5E37FC43BD94ACA0029A565F" ma:contentTypeVersion="0" ma:contentTypeDescription="Create a new document." ma:contentTypeScope="" ma:versionID="54a145249dc34727439bf31c1aabacfe">
   <xsd:schema xmlns:xsd="http://www.w3.org/2001/XMLSchema" xmlns:xs="http://www.w3.org/2001/XMLSchema" xmlns:p="http://schemas.microsoft.com/office/2006/metadata/properties" targetNamespace="http://schemas.microsoft.com/office/2006/metadata/properties" ma:root="true" ma:fieldsID="082dd8170938fbd2422bee2c8f56111b">
     <xsd:element name="properties">
@@ -10143,22 +8950,7 @@
 </ct:contentTypeSchema>
 </file>
 
-<file path=customXml/item2.xml><?xml version="1.0" encoding="utf-8"?>
-<p:properties xmlns:p="http://schemas.microsoft.com/office/2006/metadata/properties" xmlns:xsi="http://www.w3.org/2001/XMLSchema-instance" xmlns:pc="http://schemas.microsoft.com/office/infopath/2007/PartnerControls">
-  <documentManagement/>
-</p:properties>
-</file>
-
 <file path=customXml/item3.xml><?xml version="1.0" encoding="utf-8"?>
-<?mso-contentType ?>
-<FormTemplates xmlns="http://schemas.microsoft.com/sharepoint/v3/contenttype/forms">
-  <Display>DocumentLibraryForm</Display>
-  <Edit>DocumentLibraryForm</Edit>
-  <New>DocumentLibraryForm</New>
-</FormTemplates>
-</file>
-
-<file path=customXml/item4.xml><?xml version="1.0" encoding="utf-8"?>
 <ct:contentTypeSchema xmlns:ct="http://schemas.microsoft.com/office/2006/metadata/contentType" xmlns:ma="http://schemas.microsoft.com/office/2006/metadata/properties/metaAttributes" ct:_="" ma:_="" ma:contentTypeName="Document" ma:contentTypeID="0x01010078AA2D4F5E37FC43BD94ACA0029A565F" ma:contentTypeVersion="0" ma:contentTypeDescription="Create a new document." ma:contentTypeScope="" ma:versionID="54a145249dc34727439bf31c1aabacfe">
   <xsd:schema xmlns:xsd="http://www.w3.org/2001/XMLSchema" xmlns:xs="http://www.w3.org/2001/XMLSchema" xmlns:p="http://schemas.microsoft.com/office/2006/metadata/properties" targetNamespace="http://schemas.microsoft.com/office/2006/metadata/properties" ma:root="true" ma:fieldsID="082dd8170938fbd2422bee2c8f56111b">
     <xsd:element name="properties">
@@ -10272,11 +9064,41 @@
 </ct:contentTypeSchema>
 </file>
 
+<file path=customXml/item4.xml><?xml version="1.0" encoding="utf-8"?>
+<p:properties xmlns:p="http://schemas.microsoft.com/office/2006/metadata/properties" xmlns:xsi="http://www.w3.org/2001/XMLSchema-instance" xmlns:pc="http://schemas.microsoft.com/office/infopath/2007/PartnerControls">
+  <documentManagement/>
+</p:properties>
+</file>
+
 <file path=customXml/item5.xml><?xml version="1.0" encoding="utf-8"?>
 <b:Sources xmlns:b="http://schemas.openxmlformats.org/officeDocument/2006/bibliography" xmlns="http://schemas.openxmlformats.org/officeDocument/2006/bibliography" SelectedStyle="\APASixthEditionOfficeOnline.xsl" StyleName="APA" Version="6"/>
 </file>
 
 <file path=customXml/itemProps1.xml><?xml version="1.0" encoding="utf-8"?>
+<ds:datastoreItem xmlns:ds="http://schemas.openxmlformats.org/officeDocument/2006/customXml" ds:itemID="{79B9022C-9675-400E-9187-53C12172D527}">
+  <ds:schemaRefs>
+    <ds:schemaRef ds:uri="http://schemas.microsoft.com/sharepoint/v3/contenttype/forms"/>
+  </ds:schemaRefs>
+</ds:datastoreItem>
+</file>
+
+<file path=customXml/itemProps2.xml><?xml version="1.0" encoding="utf-8"?>
+<ds:datastoreItem xmlns:ds="http://schemas.openxmlformats.org/officeDocument/2006/customXml" ds:itemID="{9A073BA5-717A-400A-8595-D32AE0A2115E}">
+  <ds:schemaRefs>
+    <ds:schemaRef ds:uri="http://schemas.microsoft.com/office/2006/metadata/contentType"/>
+    <ds:schemaRef ds:uri="http://schemas.microsoft.com/office/2006/metadata/properties/metaAttributes"/>
+    <ds:schemaRef ds:uri="http://www.w3.org/2001/XMLSchema"/>
+    <ds:schemaRef ds:uri="http://schemas.microsoft.com/office/2006/metadata/properties"/>
+    <ds:schemaRef ds:uri="http://schemas.openxmlformats.org/package/2006/metadata/core-properties"/>
+    <ds:schemaRef ds:uri="http://purl.org/dc/elements/1.1/"/>
+    <ds:schemaRef ds:uri="http://purl.org/dc/terms/"/>
+    <ds:schemaRef ds:uri="http://schemas.microsoft.com/internal/obd"/>
+    <ds:schemaRef ds:uri="http://schemas.microsoft.com/office/infopath/2007/PartnerControls"/>
+  </ds:schemaRefs>
+</ds:datastoreItem>
+</file>
+
+<file path=customXml/itemProps3.xml><?xml version="1.0" encoding="utf-8"?>
 <ds:datastoreItem xmlns:ds="http://schemas.openxmlformats.org/officeDocument/2006/customXml" ds:itemID="{4BF82240-CF5E-49DA-A478-D973631F45A2}">
   <ds:schemaRefs>
     <ds:schemaRef ds:uri="http://schemas.microsoft.com/office/2006/metadata/contentType"/>
@@ -10292,7 +9114,7 @@
 </ds:datastoreItem>
 </file>
 
-<file path=customXml/itemProps2.xml><?xml version="1.0" encoding="utf-8"?>
+<file path=customXml/itemProps4.xml><?xml version="1.0" encoding="utf-8"?>
 <ds:datastoreItem xmlns:ds="http://schemas.openxmlformats.org/officeDocument/2006/customXml" ds:itemID="{EBBE3E9D-609F-48A6-BAE4-74CF454EFE5F}">
   <ds:schemaRefs>
     <ds:schemaRef ds:uri="http://schemas.microsoft.com/office/2006/metadata/properties"/>
@@ -10301,32 +9123,8 @@
 </ds:datastoreItem>
 </file>
 
-<file path=customXml/itemProps3.xml><?xml version="1.0" encoding="utf-8"?>
-<ds:datastoreItem xmlns:ds="http://schemas.openxmlformats.org/officeDocument/2006/customXml" ds:itemID="{79B9022C-9675-400E-9187-53C12172D527}">
-  <ds:schemaRefs>
-    <ds:schemaRef ds:uri="http://schemas.microsoft.com/sharepoint/v3/contenttype/forms"/>
-  </ds:schemaRefs>
-</ds:datastoreItem>
-</file>
-
-<file path=customXml/itemProps4.xml><?xml version="1.0" encoding="utf-8"?>
-<ds:datastoreItem xmlns:ds="http://schemas.openxmlformats.org/officeDocument/2006/customXml" ds:itemID="{9A073BA5-717A-400A-8595-D32AE0A2115E}">
-  <ds:schemaRefs>
-    <ds:schemaRef ds:uri="http://schemas.microsoft.com/office/2006/metadata/contentType"/>
-    <ds:schemaRef ds:uri="http://schemas.microsoft.com/office/2006/metadata/properties/metaAttributes"/>
-    <ds:schemaRef ds:uri="http://www.w3.org/2001/XMLSchema"/>
-    <ds:schemaRef ds:uri="http://schemas.microsoft.com/office/2006/metadata/properties"/>
-    <ds:schemaRef ds:uri="http://schemas.openxmlformats.org/package/2006/metadata/core-properties"/>
-    <ds:schemaRef ds:uri="http://purl.org/dc/elements/1.1/"/>
-    <ds:schemaRef ds:uri="http://purl.org/dc/terms/"/>
-    <ds:schemaRef ds:uri="http://schemas.microsoft.com/internal/obd"/>
-    <ds:schemaRef ds:uri="http://schemas.microsoft.com/office/infopath/2007/PartnerControls"/>
-  </ds:schemaRefs>
-</ds:datastoreItem>
-</file>
-
 <file path=customXml/itemProps5.xml><?xml version="1.0" encoding="utf-8"?>
-<ds:datastoreItem xmlns:ds="http://schemas.openxmlformats.org/officeDocument/2006/customXml" ds:itemID="{1042E187-3083-401C-8FB4-B0613DA9EE3F}">
+<ds:datastoreItem xmlns:ds="http://schemas.openxmlformats.org/officeDocument/2006/customXml" ds:itemID="{4C6DCAE4-B919-4DEE-A2AF-C2EE8E315F0A}">
   <ds:schemaRefs>
     <ds:schemaRef ds:uri="http://schemas.openxmlformats.org/officeDocument/2006/bibliography"/>
   </ds:schemaRefs>

</xml_diff>